<commit_message>
Tested Server.py and GameEngine.py Protocol logic complete for server and game engine
</commit_message>
<xml_diff>
--- a/JSON Messages.docx
+++ b/JSON Messages.docx
@@ -1490,7 +1490,7 @@
           <w:p>
             <w:r>
               <w:tab/>
-              <w:t>“Player Name”: “player”</w:t>
+              <w:t>"Player Name": "player"</w:t>
             </w:r>
           </w:p>
           <w:p>
@@ -1508,7 +1508,13 @@
       </w:pPr>
       <w:bookmarkStart w:id="5" w:name="_Toc379462802"/>
       <w:r>
-        <w:t>Game Session Response (Client to Game Engine)</w:t>
+        <w:t>Game Session Response (Game Engine</w:t>
+      </w:r>
+      <w:r>
+        <w:t xml:space="preserve"> to Client</w:t>
+      </w:r>
+      <w:r>
+        <w:t>)</w:t>
       </w:r>
       <w:bookmarkEnd w:id="5"/>
     </w:p>
@@ -1636,8 +1642,6 @@
             </w:r>
           </w:p>
         </w:tc>
-        <w:bookmarkStart w:id="7" w:name="_GoBack"/>
-        <w:bookmarkEnd w:id="7"/>
       </w:tr>
     </w:tbl>
     <w:p/>
@@ -1645,9 +1649,101 @@
       <w:pPr>
         <w:pStyle w:val="Heading2"/>
       </w:pPr>
-      <w:bookmarkStart w:id="8" w:name="_Toc379462804"/>
+      <w:bookmarkStart w:id="7" w:name="_Toc379462804"/>
       <w:r>
         <w:t>Game List Response (Server to Client)</w:t>
+      </w:r>
+      <w:bookmarkEnd w:id="7"/>
+    </w:p>
+    <w:tbl>
+      <w:tblPr>
+        <w:tblStyle w:val="TableGrid"/>
+        <w:tblW w:w="0" w:type="auto"/>
+        <w:tblLook w:val="04A0" w:firstRow="1" w:lastRow="0" w:firstColumn="1" w:lastColumn="0" w:noHBand="0" w:noVBand="1"/>
+      </w:tblPr>
+      <w:tblGrid>
+        <w:gridCol w:w="9227"/>
+      </w:tblGrid>
+      <w:tr>
+        <w:tc>
+          <w:tcPr>
+            <w:tcW w:w="9227" w:type="dxa"/>
+          </w:tcPr>
+          <w:p>
+            <w:r>
+              <w:t>{</w:t>
+            </w:r>
+          </w:p>
+          <w:p>
+            <w:r>
+              <w:tab/>
+              <w:t>"Type": "Game List Response",</w:t>
+            </w:r>
+          </w:p>
+          <w:p>
+            <w:r>
+              <w:tab/>
+              <w:t>"Games":[</w:t>
+            </w:r>
+          </w:p>
+          <w:p>
+            <w:r>
+              <w:tab/>
+            </w:r>
+            <w:r>
+              <w:tab/>
+              <w:t>"Game": “Game 1”,</w:t>
+            </w:r>
+          </w:p>
+          <w:p>
+            <w:r>
+              <w:tab/>
+            </w:r>
+            <w:r>
+              <w:tab/>
+              <w:t>"Game": “Game 2”,</w:t>
+            </w:r>
+          </w:p>
+          <w:p>
+            <w:r>
+              <w:tab/>
+            </w:r>
+            <w:r>
+              <w:tab/>
+              <w:t>"Game": “Game 3”,</w:t>
+            </w:r>
+          </w:p>
+          <w:p>
+            <w:r>
+              <w:tab/>
+            </w:r>
+            <w:r>
+              <w:tab/>
+              <w:t>"Game": “Game 4”</w:t>
+            </w:r>
+          </w:p>
+          <w:p>
+            <w:r>
+              <w:tab/>
+              <w:t>]</w:t>
+            </w:r>
+          </w:p>
+          <w:p>
+            <w:r>
+              <w:t>}</w:t>
+            </w:r>
+          </w:p>
+        </w:tc>
+      </w:tr>
+    </w:tbl>
+    <w:p/>
+    <w:p>
+      <w:pPr>
+        <w:pStyle w:val="Heading2"/>
+      </w:pPr>
+      <w:bookmarkStart w:id="8" w:name="_Toc379462805"/>
+      <w:r>
+        <w:t>Game Inform (Game Engine to Server)</w:t>
       </w:r>
       <w:bookmarkEnd w:id="8"/>
     </w:p>
@@ -1673,55 +1769,114 @@
           <w:p>
             <w:r>
               <w:tab/>
-              <w:t>"Type": "Game List Response",</w:t>
-            </w:r>
-          </w:p>
-          <w:p>
-            <w:r>
-              <w:tab/>
-              <w:t>"Games":[</w:t>
-            </w:r>
-          </w:p>
-          <w:p>
-            <w:r>
-              <w:tab/>
-            </w:r>
-            <w:r>
-              <w:tab/>
-              <w:t>"Game": “Game 1”,</w:t>
-            </w:r>
-          </w:p>
-          <w:p>
-            <w:r>
-              <w:tab/>
-            </w:r>
-            <w:r>
-              <w:tab/>
-              <w:t>"Game": “Game 2”,</w:t>
-            </w:r>
-          </w:p>
-          <w:p>
-            <w:r>
-              <w:tab/>
-            </w:r>
-            <w:r>
-              <w:tab/>
-              <w:t>"Game": “Game 3”,</w:t>
-            </w:r>
-          </w:p>
-          <w:p>
-            <w:r>
-              <w:tab/>
-            </w:r>
-            <w:r>
-              <w:tab/>
-              <w:t>"Game": “Game 4”</w:t>
-            </w:r>
-          </w:p>
-          <w:p>
-            <w:r>
-              <w:tab/>
-              <w:t>]</w:t>
+              <w:t>"Type": "Game Inform",</w:t>
+            </w:r>
+          </w:p>
+          <w:p>
+            <w:r>
+              <w:tab/>
+              <w:t>"Session": 123,</w:t>
+            </w:r>
+          </w:p>
+          <w:p>
+            <w:r>
+              <w:tab/>
+              <w:t>"Title": "Game 1",</w:t>
+            </w:r>
+          </w:p>
+          <w:p>
+            <w:r>
+              <w:tab/>
+              <w:t>"Network": {</w:t>
+            </w:r>
+          </w:p>
+          <w:p>
+            <w:r>
+              <w:tab/>
+            </w:r>
+            <w:r>
+              <w:tab/>
+              <w:t>"IP Address": "127.0.0.1",</w:t>
+            </w:r>
+          </w:p>
+          <w:p>
+            <w:r>
+              <w:tab/>
+            </w:r>
+            <w:r>
+              <w:tab/>
+              <w:t>"URL": "</w:t>
+            </w:r>
+            <w:proofErr w:type="spellStart"/>
+            <w:r>
+              <w:t>localhost</w:t>
+            </w:r>
+            <w:proofErr w:type="spellEnd"/>
+            <w:r>
+              <w:t>",</w:t>
+            </w:r>
+          </w:p>
+          <w:p>
+            <w:r>
+              <w:tab/>
+            </w:r>
+            <w:r>
+              <w:tab/>
+              <w:t>"Communication": "HTTP",</w:t>
+            </w:r>
+          </w:p>
+          <w:p>
+            <w:r>
+              <w:tab/>
+            </w:r>
+            <w:r>
+              <w:tab/>
+              <w:t>"Client Type":  [ ]</w:t>
+            </w:r>
+          </w:p>
+          <w:p>
+            <w:r>
+              <w:tab/>
+              <w:t>},</w:t>
+            </w:r>
+          </w:p>
+          <w:p>
+            <w:r>
+              <w:tab/>
+              <w:t>"Parameters": {</w:t>
+            </w:r>
+          </w:p>
+          <w:p>
+            <w:r>
+              <w:tab/>
+            </w:r>
+            <w:r>
+              <w:tab/>
+              <w:t>"Minimum Players": 2,</w:t>
+            </w:r>
+          </w:p>
+          <w:p>
+            <w:r>
+              <w:tab/>
+            </w:r>
+            <w:r>
+              <w:tab/>
+              <w:t>"Maximum Players": 8,</w:t>
+            </w:r>
+          </w:p>
+          <w:p>
+            <w:r>
+              <w:tab/>
+            </w:r>
+            <w:r>
+              <w:tab/>
+              <w:t>"Current Players": 4</w:t>
+            </w:r>
+          </w:p>
+          <w:p>
+            <w:r>
+              <w:tab/>
+              <w:t>}</w:t>
             </w:r>
           </w:p>
           <w:p>
@@ -1732,14 +1887,23 @@
         </w:tc>
       </w:tr>
     </w:tbl>
-    <w:p/>
+    <w:p>
+      <w:pPr>
+        <w:rPr>
+          <w:rFonts w:asciiTheme="majorHAnsi" w:eastAsiaTheme="majorEastAsia" w:hAnsiTheme="majorHAnsi" w:cstheme="majorBidi"/>
+          <w:color w:val="2E74B5" w:themeColor="accent1" w:themeShade="BF"/>
+          <w:sz w:val="26"/>
+          <w:szCs w:val="26"/>
+        </w:rPr>
+      </w:pPr>
+    </w:p>
     <w:p>
       <w:pPr>
         <w:pStyle w:val="Heading2"/>
       </w:pPr>
-      <w:bookmarkStart w:id="9" w:name="_Toc379462805"/>
+      <w:bookmarkStart w:id="9" w:name="_Toc379462806"/>
       <w:r>
-        <w:t>Game Inform (Game Engine to Server)</w:t>
+        <w:t>Game Update Request (Client to Game Engine)</w:t>
       </w:r>
       <w:bookmarkEnd w:id="9"/>
     </w:p>
@@ -1765,175 +1929,19 @@
           <w:p>
             <w:r>
               <w:tab/>
-            </w:r>
-            <w:r>
-              <w:t>“Type”: "Game Inform"</w:t>
-            </w:r>
-          </w:p>
-          <w:p>
-            <w:r>
-              <w:tab/>
-              <w:t>"Title": "Game 1",</w:t>
-            </w:r>
-          </w:p>
-          <w:p>
-            <w:r>
-              <w:tab/>
-              <w:t>"Network": {</w:t>
-            </w:r>
-          </w:p>
-          <w:p>
-            <w:r>
-              <w:tab/>
-            </w:r>
-            <w:r>
-              <w:tab/>
-              <w:t>"IP Address": "127.0.0.1",</w:t>
-            </w:r>
-          </w:p>
-          <w:p>
-            <w:r>
-              <w:tab/>
-            </w:r>
-            <w:r>
-              <w:tab/>
-              <w:t>"URL": "</w:t>
-            </w:r>
-            <w:proofErr w:type="spellStart"/>
-            <w:r>
-              <w:t>localhost</w:t>
-            </w:r>
-            <w:proofErr w:type="spellEnd"/>
-            <w:r>
-              <w:t>",</w:t>
-            </w:r>
-          </w:p>
-          <w:p>
-            <w:r>
-              <w:tab/>
-            </w:r>
-            <w:r>
-              <w:tab/>
-              <w:t>"Communication": "HTTP"</w:t>
-            </w:r>
-          </w:p>
-          <w:p>
-            <w:r>
-              <w:tab/>
-            </w:r>
-            <w:r>
-              <w:tab/>
-              <w:t>“Client Type”:  [ ]</w:t>
-            </w:r>
-          </w:p>
-          <w:p>
-            <w:r>
-              <w:tab/>
-              <w:t>},</w:t>
-            </w:r>
-          </w:p>
-          <w:p>
-            <w:r>
-              <w:tab/>
-              <w:t>"Parameters"{</w:t>
-            </w:r>
-          </w:p>
-          <w:p>
-            <w:r>
-              <w:tab/>
-            </w:r>
-            <w:r>
-              <w:tab/>
-              <w:t>"Minimum Players": 2,</w:t>
-            </w:r>
-          </w:p>
-          <w:p>
-            <w:r>
-              <w:tab/>
-            </w:r>
-            <w:r>
-              <w:tab/>
-              <w:t>"Maximum Players": 8,</w:t>
-            </w:r>
-          </w:p>
-          <w:p>
-            <w:r>
-              <w:tab/>
-            </w:r>
-            <w:r>
-              <w:tab/>
-              <w:t>"Current Players": 4,</w:t>
-            </w:r>
-          </w:p>
-          <w:p>
-            <w:r>
-              <w:tab/>
-              <w:t>}</w:t>
-            </w:r>
-          </w:p>
-          <w:p>
-            <w:r>
-              <w:t>}</w:t>
-            </w:r>
-          </w:p>
-        </w:tc>
-      </w:tr>
-    </w:tbl>
-    <w:p>
-      <w:pPr>
-        <w:rPr>
-          <w:rFonts w:asciiTheme="majorHAnsi" w:eastAsiaTheme="majorEastAsia" w:hAnsiTheme="majorHAnsi" w:cstheme="majorBidi"/>
-          <w:color w:val="2E74B5" w:themeColor="accent1" w:themeShade="BF"/>
-          <w:sz w:val="26"/>
-          <w:szCs w:val="26"/>
-        </w:rPr>
-      </w:pPr>
-    </w:p>
-    <w:p>
-      <w:pPr>
-        <w:pStyle w:val="Heading2"/>
-      </w:pPr>
-      <w:bookmarkStart w:id="10" w:name="_Toc379462806"/>
-      <w:r>
-        <w:t>Game Update Request (Client to Game Engine)</w:t>
-      </w:r>
-      <w:bookmarkEnd w:id="10"/>
-    </w:p>
-    <w:tbl>
-      <w:tblPr>
-        <w:tblStyle w:val="TableGrid"/>
-        <w:tblW w:w="0" w:type="auto"/>
-        <w:tblLook w:val="04A0" w:firstRow="1" w:lastRow="0" w:firstColumn="1" w:lastColumn="0" w:noHBand="0" w:noVBand="1"/>
-      </w:tblPr>
-      <w:tblGrid>
-        <w:gridCol w:w="9227"/>
-      </w:tblGrid>
-      <w:tr>
-        <w:tc>
-          <w:tcPr>
-            <w:tcW w:w="9227" w:type="dxa"/>
-          </w:tcPr>
-          <w:p>
-            <w:r>
-              <w:t>{</w:t>
-            </w:r>
-          </w:p>
-          <w:p>
-            <w:r>
-              <w:tab/>
-              <w:t>“Type”: "Game Update Request"</w:t>
-            </w:r>
-          </w:p>
-          <w:p>
-            <w:r>
-              <w:tab/>
-              <w:t>"Session": 123</w:t>
-            </w:r>
-          </w:p>
-          <w:p>
-            <w:r>
-              <w:tab/>
-              <w:t>“Player Name: “player”</w:t>
+              <w:t>"Type": "Game Update Request",</w:t>
+            </w:r>
+          </w:p>
+          <w:p>
+            <w:r>
+              <w:tab/>
+              <w:t>"Session": 123,</w:t>
+            </w:r>
+          </w:p>
+          <w:p>
+            <w:r>
+              <w:tab/>
+              <w:t>"Player Name": "player"</w:t>
             </w:r>
           </w:p>
           <w:p>
@@ -1949,7 +1957,7 @@
       <w:pPr>
         <w:pStyle w:val="Heading2"/>
       </w:pPr>
-      <w:bookmarkStart w:id="11" w:name="_Toc379462807"/>
+      <w:bookmarkStart w:id="10" w:name="_Toc379462807"/>
       <w:r>
         <w:lastRenderedPageBreak/>
         <w:t>Game Update</w:t>
@@ -1974,6 +1982,65 @@
       <w:r>
         <w:t>)</w:t>
       </w:r>
+      <w:bookmarkEnd w:id="10"/>
+    </w:p>
+    <w:tbl>
+      <w:tblPr>
+        <w:tblStyle w:val="TableGrid"/>
+        <w:tblW w:w="0" w:type="auto"/>
+        <w:tblLook w:val="04A0" w:firstRow="1" w:lastRow="0" w:firstColumn="1" w:lastColumn="0" w:noHBand="0" w:noVBand="1"/>
+      </w:tblPr>
+      <w:tblGrid>
+        <w:gridCol w:w="9227"/>
+      </w:tblGrid>
+      <w:tr>
+        <w:tc>
+          <w:tcPr>
+            <w:tcW w:w="9227" w:type="dxa"/>
+          </w:tcPr>
+          <w:p>
+            <w:r>
+              <w:t>"Game Update Re</w:t>
+            </w:r>
+            <w:r>
+              <w:t>sponse</w:t>
+            </w:r>
+            <w:r>
+              <w:t>":{</w:t>
+            </w:r>
+          </w:p>
+          <w:p>
+            <w:r>
+              <w:tab/>
+              <w:t>"</w:t>
+            </w:r>
+            <w:r>
+              <w:t>Update</w:t>
+            </w:r>
+            <w:r>
+              <w:t xml:space="preserve">": </w:t>
+            </w:r>
+            <w:r>
+              <w:t>{}</w:t>
+            </w:r>
+          </w:p>
+          <w:p>
+            <w:r>
+              <w:t>}</w:t>
+            </w:r>
+          </w:p>
+        </w:tc>
+      </w:tr>
+    </w:tbl>
+    <w:p/>
+    <w:p>
+      <w:pPr>
+        <w:pStyle w:val="Heading2"/>
+      </w:pPr>
+      <w:bookmarkStart w:id="11" w:name="_Toc379462808"/>
+      <w:r>
+        <w:t>Game Command (Client to Game Engine)</w:t>
+      </w:r>
       <w:bookmarkEnd w:id="11"/>
     </w:p>
     <w:tbl>
@@ -1992,28 +2059,31 @@
           </w:tcPr>
           <w:p>
             <w:r>
-              <w:t>"Game Update Re</w:t>
-            </w:r>
-            <w:r>
-              <w:t>sponse</w:t>
-            </w:r>
-            <w:r>
-              <w:t>":{</w:t>
-            </w:r>
-          </w:p>
-          <w:p>
-            <w:r>
-              <w:tab/>
-              <w:t>"</w:t>
-            </w:r>
-            <w:r>
-              <w:t>Update</w:t>
-            </w:r>
-            <w:r>
-              <w:t xml:space="preserve">": </w:t>
-            </w:r>
-            <w:r>
-              <w:t>{}</w:t>
+              <w:t>{</w:t>
+            </w:r>
+          </w:p>
+          <w:p>
+            <w:r>
+              <w:tab/>
+              <w:t>"Type": "Game Command",</w:t>
+            </w:r>
+          </w:p>
+          <w:p>
+            <w:r>
+              <w:tab/>
+              <w:t>"Session": 123,</w:t>
+            </w:r>
+          </w:p>
+          <w:p>
+            <w:r>
+              <w:tab/>
+              <w:t>"Player Name": "player",</w:t>
+            </w:r>
+          </w:p>
+          <w:p>
+            <w:r>
+              <w:tab/>
+              <w:t>"Command": {}</w:t>
             </w:r>
           </w:p>
           <w:p>
@@ -2024,14 +2094,18 @@
         </w:tc>
       </w:tr>
     </w:tbl>
-    <w:p/>
     <w:p>
       <w:pPr>
         <w:pStyle w:val="Heading2"/>
       </w:pPr>
-      <w:bookmarkStart w:id="12" w:name="_Toc379462808"/>
+    </w:p>
+    <w:p>
+      <w:pPr>
+        <w:pStyle w:val="Heading2"/>
+      </w:pPr>
+      <w:bookmarkStart w:id="12" w:name="_Toc379462809"/>
       <w:r>
-        <w:t>Game Command (Client to Game Engine)</w:t>
+        <w:t>Terminate Game (Client to Game Engine | Game Engine to Client)</w:t>
       </w:r>
       <w:bookmarkEnd w:id="12"/>
     </w:p>
@@ -2051,25 +2125,25 @@
           </w:tcPr>
           <w:p>
             <w:r>
-              <w:t>"Game Command":{</w:t>
-            </w:r>
-          </w:p>
-          <w:p>
-            <w:r>
-              <w:tab/>
-              <w:t>"Session": 123</w:t>
-            </w:r>
-          </w:p>
-          <w:p>
-            <w:r>
-              <w:tab/>
-              <w:t>“Player Name: “player”</w:t>
-            </w:r>
-          </w:p>
-          <w:p>
-            <w:r>
-              <w:tab/>
-              <w:t>“Command: {}</w:t>
+              <w:t>{</w:t>
+            </w:r>
+          </w:p>
+          <w:p>
+            <w:r>
+              <w:tab/>
+              <w:t>"Type": "Terminate Game",</w:t>
+            </w:r>
+          </w:p>
+          <w:p>
+            <w:r>
+              <w:tab/>
+              <w:t>"Session": 123,</w:t>
+            </w:r>
+          </w:p>
+          <w:p>
+            <w:r>
+              <w:tab/>
+              <w:t>"Player Name": "player"</w:t>
             </w:r>
           </w:p>
           <w:p>
@@ -2080,18 +2154,14 @@
         </w:tc>
       </w:tr>
     </w:tbl>
+    <w:p/>
     <w:p>
       <w:pPr>
         <w:pStyle w:val="Heading2"/>
       </w:pPr>
-    </w:p>
-    <w:p>
-      <w:pPr>
-        <w:pStyle w:val="Heading2"/>
-      </w:pPr>
-      <w:bookmarkStart w:id="13" w:name="_Toc379462809"/>
+      <w:bookmarkStart w:id="13" w:name="_Toc379462810"/>
       <w:r>
-        <w:t>Terminate Game (Client to Game Engine | Game Engine to Client)</w:t>
+        <w:t>Terminate Session (Client to Server | Server to Client)</w:t>
       </w:r>
       <w:bookmarkEnd w:id="13"/>
     </w:p>
@@ -2117,7 +2187,7 @@
           <w:p>
             <w:r>
               <w:tab/>
-              <w:t>"Type": "Terminate Game",</w:t>
+              <w:t>"Type": "Terminate Session",</w:t>
             </w:r>
           </w:p>
           <w:p>
@@ -2139,11 +2209,14 @@
       <w:pPr>
         <w:pStyle w:val="Heading2"/>
       </w:pPr>
-      <w:bookmarkStart w:id="14" w:name="_Toc379462810"/>
+      <w:bookmarkStart w:id="14" w:name="_Toc379462811"/>
       <w:r>
-        <w:t>Terminate Session (Client to Server | Server to Client)</w:t>
+        <w:t xml:space="preserve">Fail </w:t>
       </w:r>
       <w:bookmarkEnd w:id="14"/>
+      <w:r>
+        <w:t>(Server to Client and Game Engine | Game Engine to Client and Server)</w:t>
+      </w:r>
     </w:p>
     <w:tbl>
       <w:tblPr>
@@ -2167,13 +2240,43 @@
           <w:p>
             <w:r>
               <w:tab/>
-              <w:t>"Type": "Terminate Session",</w:t>
-            </w:r>
-          </w:p>
-          <w:p>
-            <w:r>
-              <w:tab/>
-              <w:t>"Session": 123</w:t>
+              <w:t>"Session": 123,</w:t>
+            </w:r>
+          </w:p>
+          <w:p>
+            <w:r>
+              <w:tab/>
+              <w:t>"Player Name": "</w:t>
+            </w:r>
+            <w:r>
+              <w:t>player</w:t>
+            </w:r>
+            <w:r>
+              <w:t>",</w:t>
+            </w:r>
+          </w:p>
+          <w:p>
+            <w:r>
+              <w:tab/>
+              <w:t>"Type": "Fail",</w:t>
+            </w:r>
+          </w:p>
+          <w:p>
+            <w:r>
+              <w:tab/>
+              <w:t>"Message": "</w:t>
+            </w:r>
+            <w:r>
+              <w:t>request type</w:t>
+            </w:r>
+            <w:r>
+              <w:t>",</w:t>
+            </w:r>
+          </w:p>
+          <w:p>
+            <w:r>
+              <w:tab/>
+              <w:t>"Detail": ""</w:t>
             </w:r>
           </w:p>
           <w:p>
@@ -2189,11 +2292,14 @@
       <w:pPr>
         <w:pStyle w:val="Heading2"/>
       </w:pPr>
-      <w:bookmarkStart w:id="15" w:name="_Toc379462811"/>
+      <w:bookmarkStart w:id="15" w:name="_Toc379462812"/>
       <w:r>
-        <w:t>Fail (Server to Client | Game Engine to Client)</w:t>
+        <w:t xml:space="preserve">Success </w:t>
       </w:r>
       <w:bookmarkEnd w:id="15"/>
+      <w:r>
+        <w:t>(Server to Client and Game Engine | Game Engine to Client and Server)</w:t>
+      </w:r>
     </w:p>
     <w:tbl>
       <w:tblPr>
@@ -2217,13 +2323,31 @@
           <w:p>
             <w:r>
               <w:tab/>
-              <w:t>"Type": "Fail",</w:t>
-            </w:r>
-          </w:p>
-          <w:p>
-            <w:r>
-              <w:tab/>
-              <w:t>"Message": "Chat",</w:t>
+              <w:t>"Session": 123,</w:t>
+            </w:r>
+          </w:p>
+          <w:p>
+            <w:r>
+              <w:tab/>
+              <w:t>"Player Name": "player",</w:t>
+            </w:r>
+          </w:p>
+          <w:p>
+            <w:r>
+              <w:tab/>
+              <w:t>"Type": "</w:t>
+            </w:r>
+            <w:r>
+              <w:t>Success</w:t>
+            </w:r>
+            <w:r>
+              <w:t>",</w:t>
+            </w:r>
+          </w:p>
+          <w:p>
+            <w:r>
+              <w:tab/>
+              <w:t>"Message": "request type",</w:t>
             </w:r>
           </w:p>
           <w:p>
@@ -2234,6 +2358,7 @@
           </w:p>
           <w:p>
             <w:r>
+              <w:lastRenderedPageBreak/>
               <w:t>}</w:t>
             </w:r>
           </w:p>
@@ -2245,9 +2370,9 @@
       <w:pPr>
         <w:pStyle w:val="Heading2"/>
       </w:pPr>
-      <w:bookmarkStart w:id="16" w:name="_Toc379462812"/>
+      <w:bookmarkStart w:id="16" w:name="_Toc379462813"/>
       <w:r>
-        <w:t>Success (Server to Client | Game Engine to Client)</w:t>
+        <w:t>Error (Server to Client and Game Engine | Game Engine to Client and Server)</w:t>
       </w:r>
       <w:bookmarkEnd w:id="16"/>
     </w:p>
@@ -2266,6 +2391,7 @@
             <w:tcW w:w="9227" w:type="dxa"/>
           </w:tcPr>
           <w:p>
+            <w:bookmarkStart w:id="17" w:name="_GoBack"/>
             <w:r>
               <w:t>{</w:t>
             </w:r>
@@ -2273,13 +2399,22 @@
           <w:p>
             <w:r>
               <w:tab/>
-              <w:t>"Type": "Success",</w:t>
-            </w:r>
-          </w:p>
-          <w:p>
-            <w:r>
-              <w:tab/>
-              <w:t>"Session": 123</w:t>
+              <w:t>"Session": 123,</w:t>
+            </w:r>
+          </w:p>
+          <w:p>
+            <w:r>
+              <w:tab/>
+              <w:t>"Player Name": "player</w:t>
+            </w:r>
+            <w:r>
+              <w:t>",</w:t>
+            </w:r>
+          </w:p>
+          <w:p>
+            <w:r>
+              <w:tab/>
+              <w:t>"Type": "Error",</w:t>
             </w:r>
           </w:p>
           <w:p>
@@ -2298,63 +2433,7 @@
             <w:r>
               <w:t>}</w:t>
             </w:r>
-          </w:p>
-        </w:tc>
-      </w:tr>
-    </w:tbl>
-    <w:p/>
-    <w:p>
-      <w:pPr>
-        <w:pStyle w:val="Heading2"/>
-      </w:pPr>
-      <w:bookmarkStart w:id="17" w:name="_Toc379462813"/>
-      <w:r>
-        <w:t>Error (Server to Client and Game Engine | Game Engine to Client and Server)</w:t>
-      </w:r>
-      <w:bookmarkEnd w:id="17"/>
-    </w:p>
-    <w:tbl>
-      <w:tblPr>
-        <w:tblStyle w:val="TableGrid"/>
-        <w:tblW w:w="0" w:type="auto"/>
-        <w:tblLook w:val="04A0" w:firstRow="1" w:lastRow="0" w:firstColumn="1" w:lastColumn="0" w:noHBand="0" w:noVBand="1"/>
-      </w:tblPr>
-      <w:tblGrid>
-        <w:gridCol w:w="9227"/>
-      </w:tblGrid>
-      <w:tr>
-        <w:tc>
-          <w:tcPr>
-            <w:tcW w:w="9227" w:type="dxa"/>
-          </w:tcPr>
-          <w:p>
-            <w:r>
-              <w:t>{</w:t>
-            </w:r>
-          </w:p>
-          <w:p>
-            <w:r>
-              <w:lastRenderedPageBreak/>
-              <w:tab/>
-              <w:t>"Type": "Error",</w:t>
-            </w:r>
-          </w:p>
-          <w:p>
-            <w:r>
-              <w:tab/>
-              <w:t>"Message": "Chat",</w:t>
-            </w:r>
-          </w:p>
-          <w:p>
-            <w:r>
-              <w:tab/>
-              <w:t>"Detail": ""</w:t>
-            </w:r>
-          </w:p>
-          <w:p>
-            <w:r>
-              <w:t>}</w:t>
-            </w:r>
+            <w:bookmarkEnd w:id="17"/>
           </w:p>
         </w:tc>
       </w:tr>
@@ -3204,7 +3283,7 @@
 </file>
 
 <file path=customXml/itemProps1.xml><?xml version="1.0" encoding="utf-8"?>
-<ds:datastoreItem xmlns:ds="http://schemas.openxmlformats.org/officeDocument/2006/customXml" ds:itemID="{2FDD9DD9-6CAC-46D0-80E6-63E1C96A7C71}">
+<ds:datastoreItem xmlns:ds="http://schemas.openxmlformats.org/officeDocument/2006/customXml" ds:itemID="{776CD1FB-1803-415C-8955-D32A37FE3DE3}">
   <ds:schemaRefs>
     <ds:schemaRef ds:uri="http://schemas.openxmlformats.org/officeDocument/2006/bibliography"/>
   </ds:schemaRefs>

</xml_diff>

<commit_message>
Added Web Client and Windows Client
</commit_message>
<xml_diff>
--- a/JSON Messages.docx
+++ b/JSON Messages.docx
@@ -6,7 +6,7 @@
       <w:pPr>
         <w:pStyle w:val="Heading1"/>
       </w:pPr>
-      <w:bookmarkStart w:id="0" w:name="_Toc379462797"/>
+      <w:bookmarkStart w:id="0" w:name="_Toc381297686"/>
       <w:r>
         <w:t>JSON Messages</w:t>
       </w:r>
@@ -62,7 +62,7 @@
           <w:r>
             <w:fldChar w:fldCharType="separate"/>
           </w:r>
-          <w:hyperlink w:anchor="_Toc379462797" w:history="1">
+          <w:hyperlink w:anchor="_Toc381297686" w:history="1">
             <w:r>
               <w:rPr>
                 <w:rStyle w:val="Hyperlink"/>
@@ -89,7 +89,7 @@
                 <w:noProof/>
                 <w:webHidden/>
               </w:rPr>
-              <w:instrText xml:space="preserve"> PAGEREF _Toc379462797 \h </w:instrText>
+              <w:instrText xml:space="preserve"> PAGEREF _Toc381297686 \h </w:instrText>
             </w:r>
             <w:r>
               <w:rPr>
@@ -131,13 +131,13 @@
               <w:noProof/>
             </w:rPr>
           </w:pPr>
-          <w:hyperlink w:anchor="_Toc379462798" w:history="1">
+          <w:hyperlink w:anchor="_Toc381297687" w:history="1">
             <w:r>
               <w:rPr>
                 <w:rStyle w:val="Hyperlink"/>
                 <w:noProof/>
               </w:rPr>
-              <w:t>Chat Message (Client to Server | Server to Clients)</w:t>
+              <w:t>Server Chat Message (Client to Server | Server to Clients)</w:t>
             </w:r>
             <w:r>
               <w:rPr>
@@ -158,7 +158,7 @@
                 <w:noProof/>
                 <w:webHidden/>
               </w:rPr>
-              <w:instrText xml:space="preserve"> PAGEREF _Toc379462798 \h </w:instrText>
+              <w:instrText xml:space="preserve"> PAGEREF _Toc381297687 \h </w:instrText>
             </w:r>
             <w:r>
               <w:rPr>
@@ -200,13 +200,13 @@
               <w:noProof/>
             </w:rPr>
           </w:pPr>
-          <w:hyperlink w:anchor="_Toc379462799" w:history="1">
+          <w:hyperlink w:anchor="_Toc381297688" w:history="1">
             <w:r>
               <w:rPr>
                 <w:rStyle w:val="Hyperlink"/>
                 <w:noProof/>
               </w:rPr>
-              <w:t>Server Session Request (Client to Server)</w:t>
+              <w:t>Game Chat Message (Client to Game Engine | Game Engine to Clients)</w:t>
             </w:r>
             <w:r>
               <w:rPr>
@@ -227,7 +227,7 @@
                 <w:noProof/>
                 <w:webHidden/>
               </w:rPr>
-              <w:instrText xml:space="preserve"> PAGEREF _Toc379462799 \h </w:instrText>
+              <w:instrText xml:space="preserve"> PAGEREF _Toc381297688 \h </w:instrText>
             </w:r>
             <w:r>
               <w:rPr>
@@ -269,13 +269,13 @@
               <w:noProof/>
             </w:rPr>
           </w:pPr>
-          <w:hyperlink w:anchor="_Toc379462800" w:history="1">
+          <w:hyperlink w:anchor="_Toc381297689" w:history="1">
             <w:r>
               <w:rPr>
                 <w:rStyle w:val="Hyperlink"/>
                 <w:noProof/>
               </w:rPr>
-              <w:t>Server Session Inform (Server to Game Engine)</w:t>
+              <w:t>Server Session Request (Client to Server)</w:t>
             </w:r>
             <w:r>
               <w:rPr>
@@ -296,7 +296,7 @@
                 <w:noProof/>
                 <w:webHidden/>
               </w:rPr>
-              <w:instrText xml:space="preserve"> PAGEREF _Toc379462800 \h </w:instrText>
+              <w:instrText xml:space="preserve"> PAGEREF _Toc381297689 \h </w:instrText>
             </w:r>
             <w:r>
               <w:rPr>
@@ -338,13 +338,13 @@
               <w:noProof/>
             </w:rPr>
           </w:pPr>
-          <w:hyperlink w:anchor="_Toc379462801" w:history="1">
+          <w:hyperlink w:anchor="_Toc381297690" w:history="1">
             <w:r>
               <w:rPr>
                 <w:rStyle w:val="Hyperlink"/>
                 <w:noProof/>
               </w:rPr>
-              <w:t>Game Session Request (Client to Game Engine)</w:t>
+              <w:t>Server Session Response (Server to Client)</w:t>
             </w:r>
             <w:r>
               <w:rPr>
@@ -365,7 +365,7 @@
                 <w:noProof/>
                 <w:webHidden/>
               </w:rPr>
-              <w:instrText xml:space="preserve"> PAGEREF _Toc379462801 \h </w:instrText>
+              <w:instrText xml:space="preserve"> PAGEREF _Toc381297690 \h </w:instrText>
             </w:r>
             <w:r>
               <w:rPr>
@@ -407,13 +407,13 @@
               <w:noProof/>
             </w:rPr>
           </w:pPr>
-          <w:hyperlink w:anchor="_Toc379462802" w:history="1">
+          <w:hyperlink w:anchor="_Toc381297691" w:history="1">
             <w:r>
               <w:rPr>
                 <w:rStyle w:val="Hyperlink"/>
                 <w:noProof/>
               </w:rPr>
-              <w:t>Game Session Response (Client to Game Engine)</w:t>
+              <w:t>Server Session Inform (Server to Game Engine)</w:t>
             </w:r>
             <w:r>
               <w:rPr>
@@ -434,7 +434,7 @@
                 <w:noProof/>
                 <w:webHidden/>
               </w:rPr>
-              <w:instrText xml:space="preserve"> PAGEREF _Toc379462802 \h </w:instrText>
+              <w:instrText xml:space="preserve"> PAGEREF _Toc381297691 \h </w:instrText>
             </w:r>
             <w:r>
               <w:rPr>
@@ -476,13 +476,13 @@
               <w:noProof/>
             </w:rPr>
           </w:pPr>
-          <w:hyperlink w:anchor="_Toc379462803" w:history="1">
+          <w:hyperlink w:anchor="_Toc381297692" w:history="1">
             <w:r>
               <w:rPr>
                 <w:rStyle w:val="Hyperlink"/>
                 <w:noProof/>
               </w:rPr>
-              <w:t>Game List Request (Client to Server)</w:t>
+              <w:t>Game Session Request (Client to Game Engine)</w:t>
             </w:r>
             <w:r>
               <w:rPr>
@@ -503,7 +503,7 @@
                 <w:noProof/>
                 <w:webHidden/>
               </w:rPr>
-              <w:instrText xml:space="preserve"> PAGEREF _Toc379462803 \h </w:instrText>
+              <w:instrText xml:space="preserve"> PAGEREF _Toc381297692 \h </w:instrText>
             </w:r>
             <w:r>
               <w:rPr>
@@ -523,7 +523,7 @@
                 <w:noProof/>
                 <w:webHidden/>
               </w:rPr>
-              <w:t>3</w:t>
+              <w:t>2</w:t>
             </w:r>
             <w:r>
               <w:rPr>
@@ -545,13 +545,13 @@
               <w:noProof/>
             </w:rPr>
           </w:pPr>
-          <w:hyperlink w:anchor="_Toc379462804" w:history="1">
+          <w:hyperlink w:anchor="_Toc381297693" w:history="1">
             <w:r>
               <w:rPr>
                 <w:rStyle w:val="Hyperlink"/>
                 <w:noProof/>
               </w:rPr>
-              <w:t>Game List Response (Server to Client)</w:t>
+              <w:t>Game Session Response (Game Engine to Client)</w:t>
             </w:r>
             <w:r>
               <w:rPr>
@@ -572,7 +572,7 @@
                 <w:noProof/>
                 <w:webHidden/>
               </w:rPr>
-              <w:instrText xml:space="preserve"> PAGEREF _Toc379462804 \h </w:instrText>
+              <w:instrText xml:space="preserve"> PAGEREF _Toc381297693 \h </w:instrText>
             </w:r>
             <w:r>
               <w:rPr>
@@ -614,13 +614,13 @@
               <w:noProof/>
             </w:rPr>
           </w:pPr>
-          <w:hyperlink w:anchor="_Toc379462805" w:history="1">
+          <w:hyperlink w:anchor="_Toc381297694" w:history="1">
             <w:r>
               <w:rPr>
                 <w:rStyle w:val="Hyperlink"/>
                 <w:noProof/>
               </w:rPr>
-              <w:t>Game Inform (Game Engine to Server)</w:t>
+              <w:t>Game List Request (Client to Server)</w:t>
             </w:r>
             <w:r>
               <w:rPr>
@@ -641,7 +641,7 @@
                 <w:noProof/>
                 <w:webHidden/>
               </w:rPr>
-              <w:instrText xml:space="preserve"> PAGEREF _Toc379462805 \h </w:instrText>
+              <w:instrText xml:space="preserve"> PAGEREF _Toc381297694 \h </w:instrText>
             </w:r>
             <w:r>
               <w:rPr>
@@ -683,13 +683,13 @@
               <w:noProof/>
             </w:rPr>
           </w:pPr>
-          <w:hyperlink w:anchor="_Toc379462806" w:history="1">
+          <w:hyperlink w:anchor="_Toc381297695" w:history="1">
             <w:r>
               <w:rPr>
                 <w:rStyle w:val="Hyperlink"/>
                 <w:noProof/>
               </w:rPr>
-              <w:t>Game Update Request (Client to Game Engine)</w:t>
+              <w:t>Game List Response (Server to Client)</w:t>
             </w:r>
             <w:r>
               <w:rPr>
@@ -710,7 +710,7 @@
                 <w:noProof/>
                 <w:webHidden/>
               </w:rPr>
-              <w:instrText xml:space="preserve"> PAGEREF _Toc379462806 \h </w:instrText>
+              <w:instrText xml:space="preserve"> PAGEREF _Toc381297695 \h </w:instrText>
             </w:r>
             <w:r>
               <w:rPr>
@@ -752,13 +752,13 @@
               <w:noProof/>
             </w:rPr>
           </w:pPr>
-          <w:hyperlink w:anchor="_Toc379462807" w:history="1">
+          <w:hyperlink w:anchor="_Toc381297696" w:history="1">
             <w:r>
               <w:rPr>
                 <w:rStyle w:val="Hyperlink"/>
                 <w:noProof/>
               </w:rPr>
-              <w:t>Game Update Response(Game Engine to Client)</w:t>
+              <w:t>Game Inform (Game Engine to Server)</w:t>
             </w:r>
             <w:r>
               <w:rPr>
@@ -779,7 +779,7 @@
                 <w:noProof/>
                 <w:webHidden/>
               </w:rPr>
-              <w:instrText xml:space="preserve"> PAGEREF _Toc379462807 \h </w:instrText>
+              <w:instrText xml:space="preserve"> PAGEREF _Toc381297696 \h </w:instrText>
             </w:r>
             <w:r>
               <w:rPr>
@@ -821,13 +821,13 @@
               <w:noProof/>
             </w:rPr>
           </w:pPr>
-          <w:hyperlink w:anchor="_Toc379462808" w:history="1">
+          <w:hyperlink w:anchor="_Toc381297697" w:history="1">
             <w:r>
               <w:rPr>
                 <w:rStyle w:val="Hyperlink"/>
                 <w:noProof/>
               </w:rPr>
-              <w:t>Game Command (Client to Game Engine)</w:t>
+              <w:t>Game Update Request (Client to Game Engine)</w:t>
             </w:r>
             <w:r>
               <w:rPr>
@@ -848,7 +848,7 @@
                 <w:noProof/>
                 <w:webHidden/>
               </w:rPr>
-              <w:instrText xml:space="preserve"> PAGEREF _Toc379462808 \h </w:instrText>
+              <w:instrText xml:space="preserve"> PAGEREF _Toc381297697 \h </w:instrText>
             </w:r>
             <w:r>
               <w:rPr>
@@ -890,13 +890,13 @@
               <w:noProof/>
             </w:rPr>
           </w:pPr>
-          <w:hyperlink w:anchor="_Toc379462809" w:history="1">
+          <w:hyperlink w:anchor="_Toc381297698" w:history="1">
             <w:r>
               <w:rPr>
                 <w:rStyle w:val="Hyperlink"/>
                 <w:noProof/>
               </w:rPr>
-              <w:t>Terminate Game (Client to Game Engine | Game Engine to Client)</w:t>
+              <w:t>Game Update Response(Game Engine to Client)</w:t>
             </w:r>
             <w:r>
               <w:rPr>
@@ -917,7 +917,7 @@
                 <w:noProof/>
                 <w:webHidden/>
               </w:rPr>
-              <w:instrText xml:space="preserve"> PAGEREF _Toc379462809 \h </w:instrText>
+              <w:instrText xml:space="preserve"> PAGEREF _Toc381297698 \h </w:instrText>
             </w:r>
             <w:r>
               <w:rPr>
@@ -959,13 +959,13 @@
               <w:noProof/>
             </w:rPr>
           </w:pPr>
-          <w:hyperlink w:anchor="_Toc379462810" w:history="1">
+          <w:hyperlink w:anchor="_Toc381297699" w:history="1">
             <w:r>
               <w:rPr>
                 <w:rStyle w:val="Hyperlink"/>
                 <w:noProof/>
               </w:rPr>
-              <w:t>Terminate Session (Client to Server | Server to Client)</w:t>
+              <w:t>Game Command (Client to Game Engine)</w:t>
             </w:r>
             <w:r>
               <w:rPr>
@@ -986,7 +986,7 @@
                 <w:noProof/>
                 <w:webHidden/>
               </w:rPr>
-              <w:instrText xml:space="preserve"> PAGEREF _Toc379462810 \h </w:instrText>
+              <w:instrText xml:space="preserve"> PAGEREF _Toc381297699 \h </w:instrText>
             </w:r>
             <w:r>
               <w:rPr>
@@ -1028,13 +1028,13 @@
               <w:noProof/>
             </w:rPr>
           </w:pPr>
-          <w:hyperlink w:anchor="_Toc379462811" w:history="1">
+          <w:hyperlink w:anchor="_Toc381297700" w:history="1">
             <w:r>
               <w:rPr>
                 <w:rStyle w:val="Hyperlink"/>
                 <w:noProof/>
               </w:rPr>
-              <w:t>Fail (Server to Client | Game Engine to Client)</w:t>
+              <w:t>Terminate Game (Client to Game Engine | Game Engine to Client)</w:t>
             </w:r>
             <w:r>
               <w:rPr>
@@ -1055,7 +1055,7 @@
                 <w:noProof/>
                 <w:webHidden/>
               </w:rPr>
-              <w:instrText xml:space="preserve"> PAGEREF _Toc379462811 \h </w:instrText>
+              <w:instrText xml:space="preserve"> PAGEREF _Toc381297700 \h </w:instrText>
             </w:r>
             <w:r>
               <w:rPr>
@@ -1097,13 +1097,13 @@
               <w:noProof/>
             </w:rPr>
           </w:pPr>
-          <w:hyperlink w:anchor="_Toc379462812" w:history="1">
+          <w:hyperlink w:anchor="_Toc381297701" w:history="1">
             <w:r>
               <w:rPr>
                 <w:rStyle w:val="Hyperlink"/>
                 <w:noProof/>
               </w:rPr>
-              <w:t>Success (Server to Client | Game Engine to Client)</w:t>
+              <w:t>Terminate Session (Client to Server | Server to Client)</w:t>
             </w:r>
             <w:r>
               <w:rPr>
@@ -1124,7 +1124,7 @@
                 <w:noProof/>
                 <w:webHidden/>
               </w:rPr>
-              <w:instrText xml:space="preserve"> PAGEREF _Toc379462812 \h </w:instrText>
+              <w:instrText xml:space="preserve"> PAGEREF _Toc381297701 \h </w:instrText>
             </w:r>
             <w:r>
               <w:rPr>
@@ -1166,12 +1166,150 @@
               <w:noProof/>
             </w:rPr>
           </w:pPr>
-          <w:hyperlink w:anchor="_Toc379462813" w:history="1">
+          <w:hyperlink w:anchor="_Toc381297702" w:history="1">
             <w:r>
               <w:rPr>
                 <w:rStyle w:val="Hyperlink"/>
                 <w:noProof/>
               </w:rPr>
+              <w:t>Fail (Server to Client and Game Engine | Game Engine to Client and Server)</w:t>
+            </w:r>
+            <w:r>
+              <w:rPr>
+                <w:noProof/>
+                <w:webHidden/>
+              </w:rPr>
+              <w:tab/>
+            </w:r>
+            <w:r>
+              <w:rPr>
+                <w:noProof/>
+                <w:webHidden/>
+              </w:rPr>
+              <w:fldChar w:fldCharType="begin"/>
+            </w:r>
+            <w:r>
+              <w:rPr>
+                <w:noProof/>
+                <w:webHidden/>
+              </w:rPr>
+              <w:instrText xml:space="preserve"> PAGEREF _Toc381297702 \h </w:instrText>
+            </w:r>
+            <w:r>
+              <w:rPr>
+                <w:noProof/>
+                <w:webHidden/>
+              </w:rPr>
+            </w:r>
+            <w:r>
+              <w:rPr>
+                <w:noProof/>
+                <w:webHidden/>
+              </w:rPr>
+              <w:fldChar w:fldCharType="separate"/>
+            </w:r>
+            <w:r>
+              <w:rPr>
+                <w:noProof/>
+                <w:webHidden/>
+              </w:rPr>
+              <w:t>4</w:t>
+            </w:r>
+            <w:r>
+              <w:rPr>
+                <w:noProof/>
+                <w:webHidden/>
+              </w:rPr>
+              <w:fldChar w:fldCharType="end"/>
+            </w:r>
+          </w:hyperlink>
+        </w:p>
+        <w:p>
+          <w:pPr>
+            <w:pStyle w:val="TOC2"/>
+            <w:tabs>
+              <w:tab w:val="right" w:leader="dot" w:pos="9227"/>
+            </w:tabs>
+            <w:rPr>
+              <w:rFonts w:eastAsiaTheme="minorEastAsia"/>
+              <w:noProof/>
+            </w:rPr>
+          </w:pPr>
+          <w:hyperlink w:anchor="_Toc381297703" w:history="1">
+            <w:r>
+              <w:rPr>
+                <w:rStyle w:val="Hyperlink"/>
+                <w:noProof/>
+              </w:rPr>
+              <w:t>Success (Server to Client and Game Engine | Game Engine to Client and Server)</w:t>
+            </w:r>
+            <w:r>
+              <w:rPr>
+                <w:noProof/>
+                <w:webHidden/>
+              </w:rPr>
+              <w:tab/>
+            </w:r>
+            <w:r>
+              <w:rPr>
+                <w:noProof/>
+                <w:webHidden/>
+              </w:rPr>
+              <w:fldChar w:fldCharType="begin"/>
+            </w:r>
+            <w:r>
+              <w:rPr>
+                <w:noProof/>
+                <w:webHidden/>
+              </w:rPr>
+              <w:instrText xml:space="preserve"> PAGEREF _Toc381297703 \h </w:instrText>
+            </w:r>
+            <w:r>
+              <w:rPr>
+                <w:noProof/>
+                <w:webHidden/>
+              </w:rPr>
+            </w:r>
+            <w:r>
+              <w:rPr>
+                <w:noProof/>
+                <w:webHidden/>
+              </w:rPr>
+              <w:fldChar w:fldCharType="separate"/>
+            </w:r>
+            <w:r>
+              <w:rPr>
+                <w:noProof/>
+                <w:webHidden/>
+              </w:rPr>
+              <w:t>5</w:t>
+            </w:r>
+            <w:r>
+              <w:rPr>
+                <w:noProof/>
+                <w:webHidden/>
+              </w:rPr>
+              <w:fldChar w:fldCharType="end"/>
+            </w:r>
+          </w:hyperlink>
+        </w:p>
+        <w:p>
+          <w:pPr>
+            <w:pStyle w:val="TOC2"/>
+            <w:tabs>
+              <w:tab w:val="right" w:leader="dot" w:pos="9227"/>
+            </w:tabs>
+            <w:rPr>
+              <w:rFonts w:eastAsiaTheme="minorEastAsia"/>
+              <w:noProof/>
+            </w:rPr>
+          </w:pPr>
+          <w:hyperlink w:anchor="_Toc381297704" w:history="1">
+            <w:r>
+              <w:rPr>
+                <w:rStyle w:val="Hyperlink"/>
+                <w:noProof/>
+              </w:rPr>
               <w:t>Error (Server to Client and Game Engine | Game Engine to Client and Server)</w:t>
             </w:r>
             <w:r>
@@ -1193,7 +1331,7 @@
                 <w:noProof/>
                 <w:webHidden/>
               </w:rPr>
-              <w:instrText xml:space="preserve"> PAGEREF _Toc379462813 \h </w:instrText>
+              <w:instrText xml:space="preserve"> PAGEREF _Toc381297704 \h </w:instrText>
             </w:r>
             <w:r>
               <w:rPr>
@@ -1213,7 +1351,7 @@
                 <w:noProof/>
                 <w:webHidden/>
               </w:rPr>
-              <w:t>4</w:t>
+              <w:t>5</w:t>
             </w:r>
             <w:r>
               <w:rPr>
@@ -1245,9 +1383,12 @@
       <w:pPr>
         <w:pStyle w:val="Heading2"/>
       </w:pPr>
-      <w:bookmarkStart w:id="1" w:name="_Toc379462798"/>
+      <w:bookmarkStart w:id="1" w:name="_Toc381297687"/>
       <w:r>
         <w:lastRenderedPageBreak/>
+        <w:t xml:space="preserve">Server </w:t>
+      </w:r>
+      <w:r>
         <w:t>Chat Message (Client to Server | Server to Clients)</w:t>
       </w:r>
       <w:bookmarkEnd w:id="1"/>
@@ -1267,6 +1408,8 @@
             <w:tcW w:w="9227" w:type="dxa"/>
           </w:tcPr>
           <w:p>
+            <w:bookmarkStart w:id="2" w:name="OLE_LINK11"/>
+            <w:bookmarkStart w:id="3" w:name="OLE_LINK12"/>
             <w:r>
               <w:t>{</w:t>
             </w:r>
@@ -1274,7 +1417,13 @@
           <w:p>
             <w:r>
               <w:tab/>
-              <w:t>"Type": "Chat",</w:t>
+              <w:t>"Type": "</w:t>
+            </w:r>
+            <w:r>
+              <w:t xml:space="preserve">Server </w:t>
+            </w:r>
+            <w:r>
+              <w:t>Chat",</w:t>
             </w:r>
           </w:p>
           <w:p>
@@ -1300,11 +1449,22 @@
               <w:tab/>
               <w:t>"Session": 123</w:t>
             </w:r>
+            <w:r>
+              <w:t>,</w:t>
+            </w:r>
+          </w:p>
+          <w:p>
+            <w:r>
+              <w:tab/>
+              <w:t>"Source": ""</w:t>
+            </w:r>
           </w:p>
           <w:p>
             <w:r>
               <w:t>}</w:t>
             </w:r>
+            <w:bookmarkEnd w:id="2"/>
+            <w:bookmarkEnd w:id="3"/>
           </w:p>
         </w:tc>
       </w:tr>
@@ -1314,133 +1474,9 @@
       <w:pPr>
         <w:pStyle w:val="Heading2"/>
       </w:pPr>
-      <w:bookmarkStart w:id="2" w:name="_Toc379462799"/>
+      <w:bookmarkStart w:id="4" w:name="_Toc381297688"/>
       <w:r>
-        <w:t>Server Session Request (Client to Server)</w:t>
-      </w:r>
-      <w:bookmarkEnd w:id="2"/>
-    </w:p>
-    <w:tbl>
-      <w:tblPr>
-        <w:tblStyle w:val="TableGrid"/>
-        <w:tblW w:w="0" w:type="auto"/>
-        <w:tblLook w:val="04A0" w:firstRow="1" w:lastRow="0" w:firstColumn="1" w:lastColumn="0" w:noHBand="0" w:noVBand="1"/>
-      </w:tblPr>
-      <w:tblGrid>
-        <w:gridCol w:w="9227"/>
-      </w:tblGrid>
-      <w:tr>
-        <w:tc>
-          <w:tcPr>
-            <w:tcW w:w="9227" w:type="dxa"/>
-          </w:tcPr>
-          <w:p>
-            <w:r>
-              <w:t>{</w:t>
-            </w:r>
-          </w:p>
-          <w:p>
-            <w:r>
-              <w:tab/>
-              <w:t>"Type": "Server Session Request",</w:t>
-            </w:r>
-          </w:p>
-          <w:p>
-            <w:r>
-              <w:tab/>
-              <w:t>"Username": "user",</w:t>
-            </w:r>
-          </w:p>
-          <w:p>
-            <w:r>
-              <w:tab/>
-              <w:t>"Password": "password hash",</w:t>
-            </w:r>
-          </w:p>
-          <w:p>
-            <w:r>
-              <w:tab/>
-              <w:t>"Session": 123</w:t>
-            </w:r>
-          </w:p>
-          <w:p>
-            <w:r>
-              <w:t>}</w:t>
-            </w:r>
-          </w:p>
-        </w:tc>
-      </w:tr>
-    </w:tbl>
-    <w:p/>
-    <w:p>
-      <w:pPr>
-        <w:pStyle w:val="Heading2"/>
-      </w:pPr>
-      <w:bookmarkStart w:id="3" w:name="_Toc379462800"/>
-      <w:r>
-        <w:t>Server Session Inform (Server to Game Engine)</w:t>
-      </w:r>
-      <w:bookmarkEnd w:id="3"/>
-    </w:p>
-    <w:tbl>
-      <w:tblPr>
-        <w:tblStyle w:val="TableGrid"/>
-        <w:tblW w:w="0" w:type="auto"/>
-        <w:tblLook w:val="04A0" w:firstRow="1" w:lastRow="0" w:firstColumn="1" w:lastColumn="0" w:noHBand="0" w:noVBand="1"/>
-      </w:tblPr>
-      <w:tblGrid>
-        <w:gridCol w:w="9227"/>
-      </w:tblGrid>
-      <w:tr>
-        <w:tc>
-          <w:tcPr>
-            <w:tcW w:w="9227" w:type="dxa"/>
-          </w:tcPr>
-          <w:p>
-            <w:r>
-              <w:t>{</w:t>
-            </w:r>
-          </w:p>
-          <w:p>
-            <w:r>
-              <w:tab/>
-              <w:t>"Type": "Server Session Inform",</w:t>
-            </w:r>
-          </w:p>
-          <w:p>
-            <w:r>
-              <w:tab/>
-              <w:t>"Username": "user",</w:t>
-            </w:r>
-          </w:p>
-          <w:p>
-            <w:r>
-              <w:tab/>
-              <w:t>"IP Address": "127.0.0.1",</w:t>
-            </w:r>
-          </w:p>
-          <w:p>
-            <w:r>
-              <w:tab/>
-              <w:t>"Session": 123</w:t>
-            </w:r>
-          </w:p>
-          <w:p>
-            <w:r>
-              <w:t>}</w:t>
-            </w:r>
-          </w:p>
-        </w:tc>
-      </w:tr>
-    </w:tbl>
-    <w:p/>
-    <w:p>
-      <w:pPr>
-        <w:pStyle w:val="Heading2"/>
-      </w:pPr>
-      <w:bookmarkStart w:id="4" w:name="_Toc379462801"/>
-      <w:r>
-        <w:t>Game Session Request (Client to Game Engine)</w:t>
+        <w:t>Game Chat Message (Client to Game Engine | Game Engine to Clients)</w:t>
       </w:r>
       <w:bookmarkEnd w:id="4"/>
     </w:p>
@@ -1466,31 +1502,46 @@
           <w:p>
             <w:r>
               <w:tab/>
-              <w:t>"Type": "Game Session Request",</w:t>
-            </w:r>
-          </w:p>
-          <w:p>
-            <w:r>
-              <w:tab/>
-              <w:t>"Username": "user",</w:t>
-            </w:r>
-          </w:p>
-          <w:p>
-            <w:r>
-              <w:tab/>
-              <w:t>"IP Address": "127.0.0.1",</w:t>
-            </w:r>
-          </w:p>
-          <w:p>
-            <w:r>
-              <w:tab/>
-              <w:t>"Session": 123,</w:t>
-            </w:r>
-          </w:p>
-          <w:p>
-            <w:r>
-              <w:tab/>
-              <w:t>"Player Name": "player"</w:t>
+              <w:t>"Type": "</w:t>
+            </w:r>
+            <w:r>
+              <w:t xml:space="preserve">Game </w:t>
+            </w:r>
+            <w:r>
+              <w:t>Chat",</w:t>
+            </w:r>
+          </w:p>
+          <w:p>
+            <w:r>
+              <w:tab/>
+              <w:t>"Player Name": "player",</w:t>
+            </w:r>
+          </w:p>
+          <w:p>
+            <w:r>
+              <w:tab/>
+              <w:t>"Message": "user message",</w:t>
+            </w:r>
+          </w:p>
+          <w:p>
+            <w:r>
+              <w:tab/>
+              <w:t>"Status": "active",</w:t>
+            </w:r>
+          </w:p>
+          <w:p>
+            <w:r>
+              <w:tab/>
+              <w:t>"Session": 123</w:t>
+            </w:r>
+            <w:r>
+              <w:t>,</w:t>
+            </w:r>
+          </w:p>
+          <w:p>
+            <w:r>
+              <w:tab/>
+              <w:t>"Source": ""</w:t>
             </w:r>
           </w:p>
           <w:p>
@@ -1506,15 +1557,9 @@
       <w:pPr>
         <w:pStyle w:val="Heading2"/>
       </w:pPr>
-      <w:bookmarkStart w:id="5" w:name="_Toc379462802"/>
+      <w:bookmarkStart w:id="5" w:name="_Toc381297689"/>
       <w:r>
-        <w:t>Game Session Response (Game Engine</w:t>
-      </w:r>
-      <w:r>
-        <w:t xml:space="preserve"> to Client</w:t>
-      </w:r>
-      <w:r>
-        <w:t>)</w:t>
+        <w:t>Server Session Request (Client to Server)</w:t>
       </w:r>
       <w:bookmarkEnd w:id="5"/>
     </w:p>
@@ -1533,6 +1578,8 @@
             <w:tcW w:w="9227" w:type="dxa"/>
           </w:tcPr>
           <w:p>
+            <w:bookmarkStart w:id="6" w:name="OLE_LINK9"/>
+            <w:bookmarkStart w:id="7" w:name="OLE_LINK10"/>
             <w:r>
               <w:t>{</w:t>
             </w:r>
@@ -1540,43 +1587,46 @@
           <w:p>
             <w:r>
               <w:tab/>
-              <w:t>"Type": "Game Session Response",</w:t>
-            </w:r>
-          </w:p>
-          <w:p>
-            <w:r>
-              <w:tab/>
-              <w:t>“Player”: {</w:t>
-            </w:r>
-          </w:p>
-          <w:p>
-            <w:r>
-              <w:tab/>
-            </w:r>
-            <w:r>
-              <w:tab/>
-              <w:t>“Name”: “player”,</w:t>
-            </w:r>
-          </w:p>
-          <w:p>
-            <w:r>
-              <w:tab/>
-            </w:r>
-            <w:r>
-              <w:tab/>
-              <w:t>“History”: []</w:t>
-            </w:r>
-          </w:p>
-          <w:p>
-            <w:r>
-              <w:tab/>
+              <w:t>"Type": "</w:t>
+            </w:r>
+            <w:bookmarkStart w:id="8" w:name="OLE_LINK13"/>
+            <w:bookmarkStart w:id="9" w:name="OLE_LINK14"/>
+            <w:r>
+              <w:t>Server Session Request</w:t>
+            </w:r>
+            <w:bookmarkEnd w:id="8"/>
+            <w:bookmarkEnd w:id="9"/>
+            <w:r>
+              <w:t>",</w:t>
+            </w:r>
+          </w:p>
+          <w:p>
+            <w:r>
+              <w:tab/>
+              <w:t>"Username": "user",</w:t>
+            </w:r>
+          </w:p>
+          <w:p>
+            <w:r>
+              <w:tab/>
+              <w:t>"Password": "password hash"</w:t>
+            </w:r>
+            <w:r>
+              <w:t>,</w:t>
+            </w:r>
+          </w:p>
+          <w:p>
+            <w:r>
+              <w:tab/>
+              <w:t>"Source": ""</w:t>
+            </w:r>
+          </w:p>
+          <w:p>
+            <w:r>
               <w:t>}</w:t>
             </w:r>
-          </w:p>
-          <w:p>
-            <w:r>
-              <w:t>}</w:t>
-            </w:r>
+            <w:bookmarkEnd w:id="6"/>
+            <w:bookmarkEnd w:id="7"/>
           </w:p>
         </w:tc>
       </w:tr>
@@ -1586,12 +1636,11 @@
       <w:pPr>
         <w:pStyle w:val="Heading2"/>
       </w:pPr>
-      <w:bookmarkStart w:id="6" w:name="_Toc379462803"/>
+      <w:bookmarkStart w:id="10" w:name="_Toc381297690"/>
       <w:r>
-        <w:lastRenderedPageBreak/>
-        <w:t>Game List Request (Client to Server)</w:t>
+        <w:t>Server Session Response (Server to Client)</w:t>
       </w:r>
-      <w:bookmarkEnd w:id="6"/>
+      <w:bookmarkEnd w:id="10"/>
     </w:p>
     <w:tbl>
       <w:tblPr>
@@ -1615,25 +1664,28 @@
           <w:p>
             <w:r>
               <w:tab/>
-              <w:t>"Type": "Game List Request",</w:t>
-            </w:r>
-          </w:p>
-          <w:p>
-            <w:r>
-              <w:tab/>
-              <w:t>"Session": 123,</w:t>
-            </w:r>
-          </w:p>
-          <w:p>
-            <w:r>
-              <w:tab/>
-              <w:t>"Device": "iPhone",</w:t>
-            </w:r>
-          </w:p>
-          <w:p>
-            <w:r>
-              <w:tab/>
-              <w:t>"Client Type": []</w:t>
+              <w:t>"Type": "Server Session Response",</w:t>
+            </w:r>
+          </w:p>
+          <w:p>
+            <w:r>
+              <w:tab/>
+              <w:t>"Session": "user",</w:t>
+            </w:r>
+          </w:p>
+          <w:p>
+            <w:r>
+              <w:tab/>
+              <w:t>"Username": "user"</w:t>
+            </w:r>
+            <w:r>
+              <w:t>,</w:t>
+            </w:r>
+          </w:p>
+          <w:p>
+            <w:r>
+              <w:tab/>
+              <w:t>"Source": ""</w:t>
             </w:r>
           </w:p>
           <w:p>
@@ -1649,11 +1701,11 @@
       <w:pPr>
         <w:pStyle w:val="Heading2"/>
       </w:pPr>
-      <w:bookmarkStart w:id="7" w:name="_Toc379462804"/>
+      <w:bookmarkStart w:id="11" w:name="_Toc381297691"/>
       <w:r>
-        <w:t>Game List Response (Server to Client)</w:t>
+        <w:t>Server Session Inform (Server to Game Engine)</w:t>
       </w:r>
-      <w:bookmarkEnd w:id="7"/>
+      <w:bookmarkEnd w:id="11"/>
     </w:p>
     <w:tbl>
       <w:tblPr>
@@ -1677,55 +1729,28 @@
           <w:p>
             <w:r>
               <w:tab/>
-              <w:t>"Type": "Game List Response",</w:t>
-            </w:r>
-          </w:p>
-          <w:p>
-            <w:r>
-              <w:tab/>
-              <w:t>"Games":[</w:t>
-            </w:r>
-          </w:p>
-          <w:p>
-            <w:r>
-              <w:tab/>
-            </w:r>
-            <w:r>
-              <w:tab/>
-              <w:t>"Game": “Game 1”,</w:t>
-            </w:r>
-          </w:p>
-          <w:p>
-            <w:r>
-              <w:tab/>
-            </w:r>
-            <w:r>
-              <w:tab/>
-              <w:t>"Game": “Game 2”,</w:t>
-            </w:r>
-          </w:p>
-          <w:p>
-            <w:r>
-              <w:tab/>
-            </w:r>
-            <w:r>
-              <w:tab/>
-              <w:t>"Game": “Game 3”,</w:t>
-            </w:r>
-          </w:p>
-          <w:p>
-            <w:r>
-              <w:tab/>
-            </w:r>
-            <w:r>
-              <w:tab/>
-              <w:t>"Game": “Game 4”</w:t>
-            </w:r>
-          </w:p>
-          <w:p>
-            <w:r>
-              <w:tab/>
-              <w:t>]</w:t>
+              <w:t>"Type": "Server Session Inform",</w:t>
+            </w:r>
+          </w:p>
+          <w:p>
+            <w:r>
+              <w:tab/>
+              <w:t>"Username": "user",</w:t>
+            </w:r>
+          </w:p>
+          <w:p>
+            <w:r>
+              <w:tab/>
+              <w:t>"Session": 123</w:t>
+            </w:r>
+            <w:r>
+              <w:t>,</w:t>
+            </w:r>
+          </w:p>
+          <w:p>
+            <w:r>
+              <w:tab/>
+              <w:t>"Source": ""</w:t>
             </w:r>
           </w:p>
           <w:p>
@@ -1741,11 +1766,11 @@
       <w:pPr>
         <w:pStyle w:val="Heading2"/>
       </w:pPr>
-      <w:bookmarkStart w:id="8" w:name="_Toc379462805"/>
+      <w:bookmarkStart w:id="12" w:name="_Toc381297692"/>
       <w:r>
-        <w:t>Game Inform (Game Engine to Server)</w:t>
+        <w:t>Game Session Request (Client to Game Engine)</w:t>
       </w:r>
-      <w:bookmarkEnd w:id="8"/>
+      <w:bookmarkEnd w:id="12"/>
     </w:p>
     <w:tbl>
       <w:tblPr>
@@ -1769,11 +1794,369 @@
           <w:p>
             <w:r>
               <w:tab/>
+              <w:t>"Type": "</w:t>
+            </w:r>
+            <w:bookmarkStart w:id="13" w:name="OLE_LINK17"/>
+            <w:bookmarkStart w:id="14" w:name="OLE_LINK18"/>
+            <w:r>
+              <w:t>Game Session Request</w:t>
+            </w:r>
+            <w:bookmarkEnd w:id="13"/>
+            <w:bookmarkEnd w:id="14"/>
+            <w:r>
+              <w:t>",</w:t>
+            </w:r>
+          </w:p>
+          <w:p>
+            <w:r>
+              <w:tab/>
+              <w:t>"Username": "user",</w:t>
+            </w:r>
+          </w:p>
+          <w:p>
+            <w:r>
+              <w:tab/>
+              <w:t>"Session": 123</w:t>
+            </w:r>
+            <w:r>
+              <w:t>,</w:t>
+            </w:r>
+          </w:p>
+          <w:p>
+            <w:r>
+              <w:tab/>
+              <w:t>"Source": ""</w:t>
+            </w:r>
+          </w:p>
+          <w:p>
+            <w:r>
+              <w:t>}</w:t>
+            </w:r>
+          </w:p>
+        </w:tc>
+      </w:tr>
+    </w:tbl>
+    <w:p/>
+    <w:p>
+      <w:pPr>
+        <w:pStyle w:val="Heading2"/>
+      </w:pPr>
+      <w:bookmarkStart w:id="15" w:name="_Toc381297693"/>
+      <w:r>
+        <w:t>Game Session Response (Game Engine</w:t>
+      </w:r>
+      <w:r>
+        <w:t xml:space="preserve"> to Client</w:t>
+      </w:r>
+      <w:r>
+        <w:t>)</w:t>
+      </w:r>
+      <w:bookmarkEnd w:id="15"/>
+    </w:p>
+    <w:tbl>
+      <w:tblPr>
+        <w:tblStyle w:val="TableGrid"/>
+        <w:tblW w:w="0" w:type="auto"/>
+        <w:tblLook w:val="04A0" w:firstRow="1" w:lastRow="0" w:firstColumn="1" w:lastColumn="0" w:noHBand="0" w:noVBand="1"/>
+      </w:tblPr>
+      <w:tblGrid>
+        <w:gridCol w:w="9227"/>
+      </w:tblGrid>
+      <w:tr>
+        <w:tc>
+          <w:tcPr>
+            <w:tcW w:w="9227" w:type="dxa"/>
+          </w:tcPr>
+          <w:p>
+            <w:r>
+              <w:t>{</w:t>
+            </w:r>
+          </w:p>
+          <w:p>
+            <w:r>
+              <w:tab/>
+              <w:t>"Type": "Game Session Response",</w:t>
+            </w:r>
+          </w:p>
+          <w:p>
+            <w:r>
+              <w:tab/>
+              <w:t>“Player”: {</w:t>
+            </w:r>
+          </w:p>
+          <w:p>
+            <w:r>
+              <w:tab/>
+            </w:r>
+            <w:r>
+              <w:tab/>
+              <w:t>“Name”: “player”,</w:t>
+            </w:r>
+          </w:p>
+          <w:p>
+            <w:r>
+              <w:tab/>
+            </w:r>
+            <w:r>
+              <w:tab/>
+              <w:t>“History”: []</w:t>
+            </w:r>
+          </w:p>
+          <w:p>
+            <w:r>
+              <w:tab/>
+              <w:t>}</w:t>
+            </w:r>
+            <w:r>
+              <w:t>,</w:t>
+            </w:r>
+          </w:p>
+          <w:p>
+            <w:r>
+              <w:tab/>
+              <w:t>"Source": ""</w:t>
+            </w:r>
+          </w:p>
+          <w:p>
+            <w:r>
+              <w:t>}</w:t>
+            </w:r>
+          </w:p>
+        </w:tc>
+      </w:tr>
+    </w:tbl>
+    <w:p/>
+    <w:p>
+      <w:pPr>
+        <w:pStyle w:val="Heading2"/>
+      </w:pPr>
+      <w:bookmarkStart w:id="16" w:name="_Toc381297694"/>
+      <w:r>
+        <w:t>Game List Request (Client to Server)</w:t>
+      </w:r>
+      <w:bookmarkEnd w:id="16"/>
+    </w:p>
+    <w:tbl>
+      <w:tblPr>
+        <w:tblStyle w:val="TableGrid"/>
+        <w:tblW w:w="0" w:type="auto"/>
+        <w:tblLook w:val="04A0" w:firstRow="1" w:lastRow="0" w:firstColumn="1" w:lastColumn="0" w:noHBand="0" w:noVBand="1"/>
+      </w:tblPr>
+      <w:tblGrid>
+        <w:gridCol w:w="9227"/>
+      </w:tblGrid>
+      <w:tr>
+        <w:tc>
+          <w:tcPr>
+            <w:tcW w:w="9227" w:type="dxa"/>
+          </w:tcPr>
+          <w:p>
+            <w:bookmarkStart w:id="17" w:name="OLE_LINK7"/>
+            <w:bookmarkStart w:id="18" w:name="OLE_LINK8"/>
+            <w:r>
+              <w:t>{</w:t>
+            </w:r>
+          </w:p>
+          <w:p>
+            <w:r>
+              <w:tab/>
+              <w:t>"Type": "Game List Request",</w:t>
+            </w:r>
+          </w:p>
+          <w:p>
+            <w:r>
+              <w:tab/>
+              <w:t>"Session": 123,</w:t>
+            </w:r>
+          </w:p>
+          <w:p>
+            <w:r>
+              <w:tab/>
+              <w:t>"</w:t>
+            </w:r>
+            <w:r>
+              <w:t>Platform</w:t>
+            </w:r>
+            <w:r>
+              <w:t>": "iPhone",</w:t>
+            </w:r>
+          </w:p>
+          <w:p>
+            <w:r>
+              <w:tab/>
+              <w:t>"</w:t>
+            </w:r>
+            <w:r>
+              <w:t>Features</w:t>
+            </w:r>
+            <w:r>
+              <w:t>": []</w:t>
+            </w:r>
+            <w:r>
+              <w:t>,</w:t>
+            </w:r>
+          </w:p>
+          <w:p>
+            <w:r>
+              <w:tab/>
+              <w:t>"Source": ""</w:t>
+            </w:r>
+          </w:p>
+          <w:p>
+            <w:r>
+              <w:t>}</w:t>
+            </w:r>
+            <w:bookmarkEnd w:id="17"/>
+            <w:bookmarkEnd w:id="18"/>
+          </w:p>
+        </w:tc>
+      </w:tr>
+    </w:tbl>
+    <w:p/>
+    <w:p>
+      <w:pPr>
+        <w:pStyle w:val="Heading2"/>
+      </w:pPr>
+      <w:bookmarkStart w:id="19" w:name="_Toc381297695"/>
+      <w:r>
+        <w:t>Game List Response (Server to Client)</w:t>
+      </w:r>
+      <w:bookmarkEnd w:id="19"/>
+    </w:p>
+    <w:tbl>
+      <w:tblPr>
+        <w:tblStyle w:val="TableGrid"/>
+        <w:tblW w:w="0" w:type="auto"/>
+        <w:tblLook w:val="04A0" w:firstRow="1" w:lastRow="0" w:firstColumn="1" w:lastColumn="0" w:noHBand="0" w:noVBand="1"/>
+      </w:tblPr>
+      <w:tblGrid>
+        <w:gridCol w:w="9227"/>
+      </w:tblGrid>
+      <w:tr>
+        <w:tc>
+          <w:tcPr>
+            <w:tcW w:w="9227" w:type="dxa"/>
+          </w:tcPr>
+          <w:p>
+            <w:r>
+              <w:t>{</w:t>
+            </w:r>
+          </w:p>
+          <w:p>
+            <w:r>
+              <w:tab/>
+              <w:t>"Type": "Game List Response",</w:t>
+            </w:r>
+          </w:p>
+          <w:p>
+            <w:r>
+              <w:tab/>
+              <w:t>"Games":[</w:t>
+            </w:r>
+          </w:p>
+          <w:p>
+            <w:r>
+              <w:tab/>
+            </w:r>
+            <w:r>
+              <w:tab/>
+              <w:t>"Game": “Game 1”,</w:t>
+            </w:r>
+          </w:p>
+          <w:p>
+            <w:r>
+              <w:tab/>
+            </w:r>
+            <w:r>
+              <w:tab/>
+              <w:t>"Game": “Game 2”,</w:t>
+            </w:r>
+          </w:p>
+          <w:p>
+            <w:r>
+              <w:tab/>
+            </w:r>
+            <w:r>
+              <w:tab/>
+              <w:t>"Game": “Game 3”,</w:t>
+            </w:r>
+          </w:p>
+          <w:p>
+            <w:r>
+              <w:tab/>
+            </w:r>
+            <w:r>
+              <w:tab/>
+              <w:t>"Game": “Game 4”</w:t>
+            </w:r>
+          </w:p>
+          <w:p>
+            <w:r>
+              <w:tab/>
+              <w:t>]</w:t>
+            </w:r>
+            <w:r>
+              <w:t xml:space="preserve"> </w:t>
+            </w:r>
+            <w:r>
+              <w:t>,</w:t>
+            </w:r>
+          </w:p>
+          <w:p>
+            <w:r>
+              <w:tab/>
+              <w:t>"Source": ""</w:t>
+            </w:r>
+          </w:p>
+          <w:p>
+            <w:r>
+              <w:t>}</w:t>
+            </w:r>
+          </w:p>
+        </w:tc>
+      </w:tr>
+    </w:tbl>
+    <w:p/>
+    <w:p>
+      <w:pPr>
+        <w:pStyle w:val="Heading2"/>
+      </w:pPr>
+      <w:bookmarkStart w:id="20" w:name="_Toc381297696"/>
+      <w:r>
+        <w:t>Game Inform (Game Engine to Server)</w:t>
+      </w:r>
+      <w:bookmarkEnd w:id="20"/>
+    </w:p>
+    <w:tbl>
+      <w:tblPr>
+        <w:tblStyle w:val="TableGrid"/>
+        <w:tblW w:w="0" w:type="auto"/>
+        <w:tblLook w:val="04A0" w:firstRow="1" w:lastRow="0" w:firstColumn="1" w:lastColumn="0" w:noHBand="0" w:noVBand="1"/>
+      </w:tblPr>
+      <w:tblGrid>
+        <w:gridCol w:w="9227"/>
+      </w:tblGrid>
+      <w:tr>
+        <w:tc>
+          <w:tcPr>
+            <w:tcW w:w="9227" w:type="dxa"/>
+          </w:tcPr>
+          <w:p>
+            <w:bookmarkStart w:id="21" w:name="OLE_LINK5"/>
+            <w:bookmarkStart w:id="22" w:name="OLE_LINK6"/>
+            <w:r>
+              <w:t>{</w:t>
+            </w:r>
+          </w:p>
+          <w:p>
+            <w:r>
+              <w:tab/>
               <w:t>"Type": "Game Inform",</w:t>
             </w:r>
           </w:p>
           <w:p>
             <w:r>
+              <w:lastRenderedPageBreak/>
               <w:tab/>
               <w:t>"Session": 123,</w:t>
             </w:r>
@@ -1878,11 +2261,22 @@
               <w:tab/>
               <w:t>}</w:t>
             </w:r>
+            <w:r>
+              <w:t>,</w:t>
+            </w:r>
+          </w:p>
+          <w:p>
+            <w:r>
+              <w:tab/>
+              <w:t>"Source": ""</w:t>
+            </w:r>
           </w:p>
           <w:p>
             <w:r>
               <w:t>}</w:t>
             </w:r>
+            <w:bookmarkEnd w:id="21"/>
+            <w:bookmarkEnd w:id="22"/>
           </w:p>
         </w:tc>
       </w:tr>
@@ -1901,11 +2295,11 @@
       <w:pPr>
         <w:pStyle w:val="Heading2"/>
       </w:pPr>
-      <w:bookmarkStart w:id="9" w:name="_Toc379462806"/>
+      <w:bookmarkStart w:id="23" w:name="_Toc381297697"/>
       <w:r>
         <w:t>Game Update Request (Client to Game Engine)</w:t>
       </w:r>
-      <w:bookmarkEnd w:id="9"/>
+      <w:bookmarkEnd w:id="23"/>
     </w:p>
     <w:tbl>
       <w:tblPr>
@@ -1929,19 +2323,28 @@
           <w:p>
             <w:r>
               <w:tab/>
-              <w:t>"Type": "Game Update Request",</w:t>
-            </w:r>
-          </w:p>
-          <w:p>
-            <w:r>
-              <w:tab/>
-              <w:t>"Session": 123,</w:t>
-            </w:r>
-          </w:p>
-          <w:p>
-            <w:r>
-              <w:tab/>
-              <w:t>"Player Name": "player"</w:t>
+              <w:t>"Type": "Game Update</w:t>
+            </w:r>
+            <w:r>
+              <w:t>",</w:t>
+            </w:r>
+          </w:p>
+          <w:p>
+            <w:r>
+              <w:tab/>
+              <w:t>"Sessi</w:t>
+            </w:r>
+            <w:r>
+              <w:t>on": 123</w:t>
+            </w:r>
+            <w:r>
+              <w:t>,</w:t>
+            </w:r>
+          </w:p>
+          <w:p>
+            <w:r>
+              <w:tab/>
+              <w:t>"Source": ""</w:t>
             </w:r>
           </w:p>
           <w:p>
@@ -1957,9 +2360,8 @@
       <w:pPr>
         <w:pStyle w:val="Heading2"/>
       </w:pPr>
-      <w:bookmarkStart w:id="10" w:name="_Toc379462807"/>
+      <w:bookmarkStart w:id="24" w:name="_Toc381297698"/>
       <w:r>
-        <w:lastRenderedPageBreak/>
         <w:t>Game Update</w:t>
       </w:r>
       <w:r>
@@ -1982,7 +2384,7 @@
       <w:r>
         <w:t>)</w:t>
       </w:r>
-      <w:bookmarkEnd w:id="10"/>
+      <w:bookmarkEnd w:id="24"/>
     </w:p>
     <w:tbl>
       <w:tblPr>
@@ -2000,10 +2402,10 @@
           </w:tcPr>
           <w:p>
             <w:r>
-              <w:t>"Game Update Re</w:t>
-            </w:r>
-            <w:r>
-              <w:t>sponse</w:t>
+              <w:t xml:space="preserve">"Game </w:t>
+            </w:r>
+            <w:r>
+              <w:t>Update</w:t>
             </w:r>
             <w:r>
               <w:t>":{</w:t>
@@ -2022,6 +2424,15 @@
             </w:r>
             <w:r>
               <w:t>{}</w:t>
+            </w:r>
+            <w:r>
+              <w:t>,</w:t>
+            </w:r>
+          </w:p>
+          <w:p>
+            <w:r>
+              <w:tab/>
+              <w:t>"Source": ""</w:t>
             </w:r>
           </w:p>
           <w:p>
@@ -2037,11 +2448,11 @@
       <w:pPr>
         <w:pStyle w:val="Heading2"/>
       </w:pPr>
-      <w:bookmarkStart w:id="11" w:name="_Toc379462808"/>
+      <w:bookmarkStart w:id="25" w:name="_Toc381297699"/>
       <w:r>
         <w:t>Game Command (Client to Game Engine)</w:t>
       </w:r>
-      <w:bookmarkEnd w:id="11"/>
+      <w:bookmarkEnd w:id="25"/>
     </w:p>
     <w:tbl>
       <w:tblPr>
@@ -2077,13 +2488,16 @@
           <w:p>
             <w:r>
               <w:tab/>
-              <w:t>"Player Name": "player",</w:t>
-            </w:r>
-          </w:p>
-          <w:p>
-            <w:r>
-              <w:tab/>
               <w:t>"Command": {}</w:t>
+            </w:r>
+            <w:r>
+              <w:t>,</w:t>
+            </w:r>
+          </w:p>
+          <w:p>
+            <w:r>
+              <w:tab/>
+              <w:t>"Source": ""</w:t>
             </w:r>
           </w:p>
           <w:p>
@@ -2103,11 +2517,11 @@
       <w:pPr>
         <w:pStyle w:val="Heading2"/>
       </w:pPr>
-      <w:bookmarkStart w:id="12" w:name="_Toc379462809"/>
+      <w:bookmarkStart w:id="26" w:name="_Toc381297700"/>
       <w:r>
         <w:t>Terminate Game (Client to Game Engine | Game Engine to Client)</w:t>
       </w:r>
-      <w:bookmarkEnd w:id="12"/>
+      <w:bookmarkEnd w:id="26"/>
     </w:p>
     <w:tbl>
       <w:tblPr>
@@ -2131,19 +2545,32 @@
           <w:p>
             <w:r>
               <w:tab/>
-              <w:t>"Type": "Terminate Game",</w:t>
-            </w:r>
-          </w:p>
-          <w:p>
-            <w:r>
-              <w:tab/>
-              <w:t>"Session": 123,</w:t>
-            </w:r>
-          </w:p>
-          <w:p>
-            <w:r>
-              <w:tab/>
-              <w:t>"Player Name": "player"</w:t>
+              <w:t>"Type": "</w:t>
+            </w:r>
+            <w:bookmarkStart w:id="27" w:name="OLE_LINK15"/>
+            <w:bookmarkStart w:id="28" w:name="OLE_LINK16"/>
+            <w:r>
+              <w:t>Terminate Game</w:t>
+            </w:r>
+            <w:bookmarkEnd w:id="27"/>
+            <w:bookmarkEnd w:id="28"/>
+            <w:r>
+              <w:t>",</w:t>
+            </w:r>
+          </w:p>
+          <w:p>
+            <w:r>
+              <w:tab/>
+              <w:t>"Session": 123</w:t>
+            </w:r>
+            <w:r>
+              <w:t>,</w:t>
+            </w:r>
+          </w:p>
+          <w:p>
+            <w:r>
+              <w:tab/>
+              <w:t>"Source": ""</w:t>
             </w:r>
           </w:p>
           <w:p>
@@ -2159,11 +2586,11 @@
       <w:pPr>
         <w:pStyle w:val="Heading2"/>
       </w:pPr>
-      <w:bookmarkStart w:id="13" w:name="_Toc379462810"/>
+      <w:bookmarkStart w:id="29" w:name="_Toc381297701"/>
       <w:r>
         <w:t>Terminate Session (Client to Server | Server to Client)</w:t>
       </w:r>
-      <w:bookmarkEnd w:id="13"/>
+      <w:bookmarkEnd w:id="29"/>
     </w:p>
     <w:tbl>
       <w:tblPr>
@@ -2187,13 +2614,37 @@
           <w:p>
             <w:r>
               <w:tab/>
-              <w:t>"Type": "Terminate Session",</w:t>
+              <w:t>"Type": "</w:t>
+            </w:r>
+            <w:bookmarkStart w:id="30" w:name="OLE_LINK3"/>
+            <w:bookmarkStart w:id="31" w:name="OLE_LINK4"/>
+            <w:r>
+              <w:t>Ter</w:t>
+            </w:r>
+            <w:bookmarkStart w:id="32" w:name="_GoBack"/>
+            <w:bookmarkEnd w:id="32"/>
+            <w:r>
+              <w:t>minate Session</w:t>
+            </w:r>
+            <w:bookmarkEnd w:id="30"/>
+            <w:bookmarkEnd w:id="31"/>
+            <w:r>
+              <w:t>",</w:t>
             </w:r>
           </w:p>
           <w:p>
             <w:r>
               <w:tab/>
               <w:t>"Session": 123</w:t>
+            </w:r>
+            <w:r>
+              <w:t>,</w:t>
+            </w:r>
+          </w:p>
+          <w:p>
+            <w:r>
+              <w:tab/>
+              <w:t>"Source": ""</w:t>
             </w:r>
           </w:p>
           <w:p>
@@ -2209,14 +2660,14 @@
       <w:pPr>
         <w:pStyle w:val="Heading2"/>
       </w:pPr>
-      <w:bookmarkStart w:id="14" w:name="_Toc379462811"/>
+      <w:bookmarkStart w:id="33" w:name="_Toc381297702"/>
       <w:r>
         <w:t xml:space="preserve">Fail </w:t>
       </w:r>
-      <w:bookmarkEnd w:id="14"/>
       <w:r>
         <w:t>(Server to Client and Game Engine | Game Engine to Client and Server)</w:t>
       </w:r>
+      <w:bookmarkEnd w:id="33"/>
     </w:p>
     <w:tbl>
       <w:tblPr>
@@ -2246,37 +2697,40 @@
           <w:p>
             <w:r>
               <w:tab/>
-              <w:t>"Player Name": "</w:t>
-            </w:r>
-            <w:r>
-              <w:t>player</w:t>
-            </w:r>
-            <w:r>
-              <w:t>",</w:t>
-            </w:r>
-          </w:p>
-          <w:p>
-            <w:r>
-              <w:tab/>
               <w:t>"Type": "Fail",</w:t>
             </w:r>
           </w:p>
           <w:p>
             <w:r>
               <w:tab/>
-              <w:t>"Message": "</w:t>
-            </w:r>
-            <w:r>
-              <w:t>request type</w:t>
-            </w:r>
-            <w:r>
-              <w:t>",</w:t>
-            </w:r>
-          </w:p>
-          <w:p>
-            <w:r>
-              <w:tab/>
-              <w:t>"Detail": ""</w:t>
+              <w:t>"</w:t>
+            </w:r>
+            <w:r>
+              <w:t>Command</w:t>
+            </w:r>
+            <w:r>
+              <w:t>": "request type",</w:t>
+            </w:r>
+          </w:p>
+          <w:p>
+            <w:r>
+              <w:tab/>
+              <w:t>"</w:t>
+            </w:r>
+            <w:r>
+              <w:t xml:space="preserve"> Message </w:t>
+            </w:r>
+            <w:r>
+              <w:t>": ""</w:t>
+            </w:r>
+            <w:r>
+              <w:t>,</w:t>
+            </w:r>
+          </w:p>
+          <w:p>
+            <w:r>
+              <w:tab/>
+              <w:t>"Source": ""</w:t>
             </w:r>
           </w:p>
           <w:p>
@@ -2292,14 +2746,14 @@
       <w:pPr>
         <w:pStyle w:val="Heading2"/>
       </w:pPr>
-      <w:bookmarkStart w:id="15" w:name="_Toc379462812"/>
+      <w:bookmarkStart w:id="34" w:name="_Toc381297703"/>
       <w:r>
         <w:t xml:space="preserve">Success </w:t>
       </w:r>
-      <w:bookmarkEnd w:id="15"/>
       <w:r>
         <w:t>(Server to Client and Game Engine | Game Engine to Client and Server)</w:t>
       </w:r>
+      <w:bookmarkEnd w:id="34"/>
     </w:p>
     <w:tbl>
       <w:tblPr>
@@ -2329,12 +2783,6 @@
           <w:p>
             <w:r>
               <w:tab/>
-              <w:t>"Player Name": "player",</w:t>
-            </w:r>
-          </w:p>
-          <w:p>
-            <w:r>
-              <w:tab/>
               <w:t>"Type": "</w:t>
             </w:r>
             <w:r>
@@ -2347,18 +2795,38 @@
           <w:p>
             <w:r>
               <w:tab/>
-              <w:t>"Message": "request type",</w:t>
-            </w:r>
-          </w:p>
-          <w:p>
-            <w:r>
-              <w:tab/>
-              <w:t>"Detail": ""</w:t>
-            </w:r>
-          </w:p>
-          <w:p>
-            <w:r>
-              <w:lastRenderedPageBreak/>
+              <w:t>"</w:t>
+            </w:r>
+            <w:r>
+              <w:t>Command</w:t>
+            </w:r>
+            <w:r>
+              <w:t>": "request type",</w:t>
+            </w:r>
+          </w:p>
+          <w:p>
+            <w:r>
+              <w:tab/>
+              <w:t>"</w:t>
+            </w:r>
+            <w:r>
+              <w:t xml:space="preserve"> Message </w:t>
+            </w:r>
+            <w:r>
+              <w:t>": ""</w:t>
+            </w:r>
+            <w:r>
+              <w:t>,</w:t>
+            </w:r>
+          </w:p>
+          <w:p>
+            <w:r>
+              <w:tab/>
+              <w:t>"Source": ""</w:t>
+            </w:r>
+          </w:p>
+          <w:p>
+            <w:r>
               <w:t>}</w:t>
             </w:r>
           </w:p>
@@ -2370,11 +2838,11 @@
       <w:pPr>
         <w:pStyle w:val="Heading2"/>
       </w:pPr>
-      <w:bookmarkStart w:id="16" w:name="_Toc379462813"/>
+      <w:bookmarkStart w:id="35" w:name="_Toc381297704"/>
       <w:r>
         <w:t>Error (Server to Client and Game Engine | Game Engine to Client and Server)</w:t>
       </w:r>
-      <w:bookmarkEnd w:id="16"/>
+      <w:bookmarkEnd w:id="35"/>
     </w:p>
     <w:tbl>
       <w:tblPr>
@@ -2391,7 +2859,8 @@
             <w:tcW w:w="9227" w:type="dxa"/>
           </w:tcPr>
           <w:p>
-            <w:bookmarkStart w:id="17" w:name="_GoBack"/>
+            <w:bookmarkStart w:id="36" w:name="OLE_LINK1"/>
+            <w:bookmarkStart w:id="37" w:name="OLE_LINK2"/>
             <w:r>
               <w:t>{</w:t>
             </w:r>
@@ -2405,35 +2874,51 @@
           <w:p>
             <w:r>
               <w:tab/>
-              <w:t>"Player Name": "player</w:t>
-            </w:r>
-            <w:r>
-              <w:t>",</w:t>
-            </w:r>
-          </w:p>
-          <w:p>
-            <w:r>
-              <w:tab/>
               <w:t>"Type": "Error",</w:t>
             </w:r>
           </w:p>
           <w:p>
             <w:r>
               <w:tab/>
-              <w:t>"Message": "Chat",</w:t>
-            </w:r>
-          </w:p>
-          <w:p>
-            <w:r>
-              <w:tab/>
-              <w:t>"Detail": ""</w:t>
+              <w:t>"</w:t>
+            </w:r>
+            <w:r>
+              <w:t>Command</w:t>
+            </w:r>
+            <w:r>
+              <w:t>": "Chat",</w:t>
+            </w:r>
+          </w:p>
+          <w:p>
+            <w:r>
+              <w:tab/>
+              <w:t>"</w:t>
+            </w:r>
+            <w:r>
+              <w:t>Message</w:t>
+            </w:r>
+            <w:r>
+              <w:t>": ""</w:t>
+            </w:r>
+            <w:r>
+              <w:t>,</w:t>
+            </w:r>
+          </w:p>
+          <w:p>
+            <w:r>
+              <w:tab/>
+              <w:t>"</w:t>
+            </w:r>
+            <w:r>
+              <w:t>Source": ""</w:t>
             </w:r>
           </w:p>
           <w:p>
             <w:r>
               <w:t>}</w:t>
             </w:r>
-            <w:bookmarkEnd w:id="17"/>
+            <w:bookmarkEnd w:id="36"/>
+            <w:bookmarkEnd w:id="37"/>
           </w:p>
         </w:tc>
       </w:tr>
@@ -3283,7 +3768,7 @@
 </file>
 
 <file path=customXml/itemProps1.xml><?xml version="1.0" encoding="utf-8"?>
-<ds:datastoreItem xmlns:ds="http://schemas.openxmlformats.org/officeDocument/2006/customXml" ds:itemID="{776CD1FB-1803-415C-8955-D32A37FE3DE3}">
+<ds:datastoreItem xmlns:ds="http://schemas.openxmlformats.org/officeDocument/2006/customXml" ds:itemID="{C9E21408-332B-4529-821F-D15EB87BF54D}">
   <ds:schemaRefs>
     <ds:schemaRef ds:uri="http://schemas.openxmlformats.org/officeDocument/2006/bibliography"/>
   </ds:schemaRefs>

</xml_diff>

<commit_message>
Major refactor part I
</commit_message>
<xml_diff>
--- a/JSON Messages.docx
+++ b/JSON Messages.docx
@@ -6,7 +6,7 @@
       <w:pPr>
         <w:pStyle w:val="Heading1"/>
       </w:pPr>
-      <w:bookmarkStart w:id="0" w:name="_Toc381297686"/>
+      <w:bookmarkStart w:id="0" w:name="_Toc384300636"/>
       <w:r>
         <w:t>JSON Messages</w:t>
       </w:r>
@@ -62,7 +62,7 @@
           <w:r>
             <w:fldChar w:fldCharType="separate"/>
           </w:r>
-          <w:hyperlink w:anchor="_Toc381297686" w:history="1">
+          <w:hyperlink w:anchor="_Toc384300636" w:history="1">
             <w:r>
               <w:rPr>
                 <w:rStyle w:val="Hyperlink"/>
@@ -89,7 +89,7 @@
                 <w:noProof/>
                 <w:webHidden/>
               </w:rPr>
-              <w:instrText xml:space="preserve"> PAGEREF _Toc381297686 \h </w:instrText>
+              <w:instrText xml:space="preserve"> PAGEREF _Toc384300636 \h </w:instrText>
             </w:r>
             <w:r>
               <w:rPr>
@@ -131,7 +131,7 @@
               <w:noProof/>
             </w:rPr>
           </w:pPr>
-          <w:hyperlink w:anchor="_Toc381297687" w:history="1">
+          <w:hyperlink w:anchor="_Toc384300637" w:history="1">
             <w:r>
               <w:rPr>
                 <w:rStyle w:val="Hyperlink"/>
@@ -158,7 +158,7 @@
                 <w:noProof/>
                 <w:webHidden/>
               </w:rPr>
-              <w:instrText xml:space="preserve"> PAGEREF _Toc381297687 \h </w:instrText>
+              <w:instrText xml:space="preserve"> PAGEREF _Toc384300637 \h </w:instrText>
             </w:r>
             <w:r>
               <w:rPr>
@@ -200,7 +200,7 @@
               <w:noProof/>
             </w:rPr>
           </w:pPr>
-          <w:hyperlink w:anchor="_Toc381297688" w:history="1">
+          <w:hyperlink w:anchor="_Toc384300638" w:history="1">
             <w:r>
               <w:rPr>
                 <w:rStyle w:val="Hyperlink"/>
@@ -227,7 +227,7 @@
                 <w:noProof/>
                 <w:webHidden/>
               </w:rPr>
-              <w:instrText xml:space="preserve"> PAGEREF _Toc381297688 \h </w:instrText>
+              <w:instrText xml:space="preserve"> PAGEREF _Toc384300638 \h </w:instrText>
             </w:r>
             <w:r>
               <w:rPr>
@@ -269,13 +269,13 @@
               <w:noProof/>
             </w:rPr>
           </w:pPr>
-          <w:hyperlink w:anchor="_Toc381297689" w:history="1">
+          <w:hyperlink w:anchor="_Toc384300639" w:history="1">
             <w:r>
               <w:rPr>
                 <w:rStyle w:val="Hyperlink"/>
                 <w:noProof/>
               </w:rPr>
-              <w:t>Server Session Request (Client to Server)</w:t>
+              <w:t>Get Game Chat Message (Client to Game Engine)</w:t>
             </w:r>
             <w:r>
               <w:rPr>
@@ -296,7 +296,7 @@
                 <w:noProof/>
                 <w:webHidden/>
               </w:rPr>
-              <w:instrText xml:space="preserve"> PAGEREF _Toc381297689 \h </w:instrText>
+              <w:instrText xml:space="preserve"> PAGEREF _Toc384300639 \h </w:instrText>
             </w:r>
             <w:r>
               <w:rPr>
@@ -338,13 +338,13 @@
               <w:noProof/>
             </w:rPr>
           </w:pPr>
-          <w:hyperlink w:anchor="_Toc381297690" w:history="1">
+          <w:hyperlink w:anchor="_Toc384300640" w:history="1">
             <w:r>
               <w:rPr>
                 <w:rStyle w:val="Hyperlink"/>
                 <w:noProof/>
               </w:rPr>
-              <w:t>Server Session Response (Server to Client)</w:t>
+              <w:t>Get Server Chat Message (Client to Server)</w:t>
             </w:r>
             <w:r>
               <w:rPr>
@@ -365,7 +365,7 @@
                 <w:noProof/>
                 <w:webHidden/>
               </w:rPr>
-              <w:instrText xml:space="preserve"> PAGEREF _Toc381297690 \h </w:instrText>
+              <w:instrText xml:space="preserve"> PAGEREF _Toc384300640 \h </w:instrText>
             </w:r>
             <w:r>
               <w:rPr>
@@ -407,13 +407,13 @@
               <w:noProof/>
             </w:rPr>
           </w:pPr>
-          <w:hyperlink w:anchor="_Toc381297691" w:history="1">
+          <w:hyperlink w:anchor="_Toc384300641" w:history="1">
             <w:r>
               <w:rPr>
                 <w:rStyle w:val="Hyperlink"/>
                 <w:noProof/>
               </w:rPr>
-              <w:t>Server Session Inform (Server to Game Engine)</w:t>
+              <w:t>Server Session Request (Client to Server)</w:t>
             </w:r>
             <w:r>
               <w:rPr>
@@ -434,7 +434,7 @@
                 <w:noProof/>
                 <w:webHidden/>
               </w:rPr>
-              <w:instrText xml:space="preserve"> PAGEREF _Toc381297691 \h </w:instrText>
+              <w:instrText xml:space="preserve"> PAGEREF _Toc384300641 \h </w:instrText>
             </w:r>
             <w:r>
               <w:rPr>
@@ -476,13 +476,13 @@
               <w:noProof/>
             </w:rPr>
           </w:pPr>
-          <w:hyperlink w:anchor="_Toc381297692" w:history="1">
+          <w:hyperlink w:anchor="_Toc384300642" w:history="1">
             <w:r>
               <w:rPr>
                 <w:rStyle w:val="Hyperlink"/>
                 <w:noProof/>
               </w:rPr>
-              <w:t>Game Session Request (Client to Game Engine)</w:t>
+              <w:t>Server Session (Server to Client)</w:t>
             </w:r>
             <w:r>
               <w:rPr>
@@ -503,7 +503,7 @@
                 <w:noProof/>
                 <w:webHidden/>
               </w:rPr>
-              <w:instrText xml:space="preserve"> PAGEREF _Toc381297692 \h </w:instrText>
+              <w:instrText xml:space="preserve"> PAGEREF _Toc384300642 \h </w:instrText>
             </w:r>
             <w:r>
               <w:rPr>
@@ -523,7 +523,7 @@
                 <w:noProof/>
                 <w:webHidden/>
               </w:rPr>
-              <w:t>2</w:t>
+              <w:t>3</w:t>
             </w:r>
             <w:r>
               <w:rPr>
@@ -545,13 +545,13 @@
               <w:noProof/>
             </w:rPr>
           </w:pPr>
-          <w:hyperlink w:anchor="_Toc381297693" w:history="1">
+          <w:hyperlink w:anchor="_Toc384300643" w:history="1">
             <w:r>
               <w:rPr>
                 <w:rStyle w:val="Hyperlink"/>
                 <w:noProof/>
               </w:rPr>
-              <w:t>Game Session Response (Game Engine to Client)</w:t>
+              <w:t>Server Session Inform (Server to Game Engine)</w:t>
             </w:r>
             <w:r>
               <w:rPr>
@@ -572,7 +572,7 @@
                 <w:noProof/>
                 <w:webHidden/>
               </w:rPr>
-              <w:instrText xml:space="preserve"> PAGEREF _Toc381297693 \h </w:instrText>
+              <w:instrText xml:space="preserve"> PAGEREF _Toc384300643 \h </w:instrText>
             </w:r>
             <w:r>
               <w:rPr>
@@ -614,13 +614,13 @@
               <w:noProof/>
             </w:rPr>
           </w:pPr>
-          <w:hyperlink w:anchor="_Toc381297694" w:history="1">
+          <w:hyperlink w:anchor="_Toc384300644" w:history="1">
             <w:r>
               <w:rPr>
                 <w:rStyle w:val="Hyperlink"/>
                 <w:noProof/>
               </w:rPr>
-              <w:t>Game List Request (Client to Server)</w:t>
+              <w:t>Game Session Request (Client to Game Engine)</w:t>
             </w:r>
             <w:r>
               <w:rPr>
@@ -641,7 +641,7 @@
                 <w:noProof/>
                 <w:webHidden/>
               </w:rPr>
-              <w:instrText xml:space="preserve"> PAGEREF _Toc381297694 \h </w:instrText>
+              <w:instrText xml:space="preserve"> PAGEREF _Toc384300644 \h </w:instrText>
             </w:r>
             <w:r>
               <w:rPr>
@@ -683,13 +683,13 @@
               <w:noProof/>
             </w:rPr>
           </w:pPr>
-          <w:hyperlink w:anchor="_Toc381297695" w:history="1">
+          <w:hyperlink w:anchor="_Toc384300645" w:history="1">
             <w:r>
               <w:rPr>
                 <w:rStyle w:val="Hyperlink"/>
                 <w:noProof/>
               </w:rPr>
-              <w:t>Game List Response (Server to Client)</w:t>
+              <w:t>Game Session (Game Engine to Client)</w:t>
             </w:r>
             <w:r>
               <w:rPr>
@@ -710,7 +710,7 @@
                 <w:noProof/>
                 <w:webHidden/>
               </w:rPr>
-              <w:instrText xml:space="preserve"> PAGEREF _Toc381297695 \h </w:instrText>
+              <w:instrText xml:space="preserve"> PAGEREF _Toc384300645 \h </w:instrText>
             </w:r>
             <w:r>
               <w:rPr>
@@ -752,13 +752,13 @@
               <w:noProof/>
             </w:rPr>
           </w:pPr>
-          <w:hyperlink w:anchor="_Toc381297696" w:history="1">
+          <w:hyperlink w:anchor="_Toc384300646" w:history="1">
             <w:r>
               <w:rPr>
                 <w:rStyle w:val="Hyperlink"/>
                 <w:noProof/>
               </w:rPr>
-              <w:t>Game Inform (Game Engine to Server)</w:t>
+              <w:t>Game List Request (Client to Server)</w:t>
             </w:r>
             <w:r>
               <w:rPr>
@@ -779,7 +779,7 @@
                 <w:noProof/>
                 <w:webHidden/>
               </w:rPr>
-              <w:instrText xml:space="preserve"> PAGEREF _Toc381297696 \h </w:instrText>
+              <w:instrText xml:space="preserve"> PAGEREF _Toc384300646 \h </w:instrText>
             </w:r>
             <w:r>
               <w:rPr>
@@ -821,13 +821,13 @@
               <w:noProof/>
             </w:rPr>
           </w:pPr>
-          <w:hyperlink w:anchor="_Toc381297697" w:history="1">
+          <w:hyperlink w:anchor="_Toc384300647" w:history="1">
             <w:r>
               <w:rPr>
                 <w:rStyle w:val="Hyperlink"/>
                 <w:noProof/>
               </w:rPr>
-              <w:t>Game Update Request (Client to Game Engine)</w:t>
+              <w:t>Game List Response (Server to Client)</w:t>
             </w:r>
             <w:r>
               <w:rPr>
@@ -848,7 +848,7 @@
                 <w:noProof/>
                 <w:webHidden/>
               </w:rPr>
-              <w:instrText xml:space="preserve"> PAGEREF _Toc381297697 \h </w:instrText>
+              <w:instrText xml:space="preserve"> PAGEREF _Toc384300647 \h </w:instrText>
             </w:r>
             <w:r>
               <w:rPr>
@@ -890,13 +890,13 @@
               <w:noProof/>
             </w:rPr>
           </w:pPr>
-          <w:hyperlink w:anchor="_Toc381297698" w:history="1">
+          <w:hyperlink w:anchor="_Toc384300648" w:history="1">
             <w:r>
               <w:rPr>
                 <w:rStyle w:val="Hyperlink"/>
                 <w:noProof/>
               </w:rPr>
-              <w:t>Game Update Response(Game Engine to Client)</w:t>
+              <w:t>Game Inform (Game Engine to Server)</w:t>
             </w:r>
             <w:r>
               <w:rPr>
@@ -917,7 +917,7 @@
                 <w:noProof/>
                 <w:webHidden/>
               </w:rPr>
-              <w:instrText xml:space="preserve"> PAGEREF _Toc381297698 \h </w:instrText>
+              <w:instrText xml:space="preserve"> PAGEREF _Toc384300648 \h </w:instrText>
             </w:r>
             <w:r>
               <w:rPr>
@@ -959,13 +959,13 @@
               <w:noProof/>
             </w:rPr>
           </w:pPr>
-          <w:hyperlink w:anchor="_Toc381297699" w:history="1">
+          <w:hyperlink w:anchor="_Toc384300649" w:history="1">
             <w:r>
               <w:rPr>
                 <w:rStyle w:val="Hyperlink"/>
                 <w:noProof/>
               </w:rPr>
-              <w:t>Game Command (Client to Game Engine)</w:t>
+              <w:t>Game Update Request (Client to Game Engine)</w:t>
             </w:r>
             <w:r>
               <w:rPr>
@@ -986,7 +986,7 @@
                 <w:noProof/>
                 <w:webHidden/>
               </w:rPr>
-              <w:instrText xml:space="preserve"> PAGEREF _Toc381297699 \h </w:instrText>
+              <w:instrText xml:space="preserve"> PAGEREF _Toc384300649 \h </w:instrText>
             </w:r>
             <w:r>
               <w:rPr>
@@ -1028,13 +1028,13 @@
               <w:noProof/>
             </w:rPr>
           </w:pPr>
-          <w:hyperlink w:anchor="_Toc381297700" w:history="1">
+          <w:hyperlink w:anchor="_Toc384300650" w:history="1">
             <w:r>
               <w:rPr>
                 <w:rStyle w:val="Hyperlink"/>
                 <w:noProof/>
               </w:rPr>
-              <w:t>Terminate Game (Client to Game Engine | Game Engine to Client)</w:t>
+              <w:t>Game Update Response(Game Engine to Client)</w:t>
             </w:r>
             <w:r>
               <w:rPr>
@@ -1055,7 +1055,7 @@
                 <w:noProof/>
                 <w:webHidden/>
               </w:rPr>
-              <w:instrText xml:space="preserve"> PAGEREF _Toc381297700 \h </w:instrText>
+              <w:instrText xml:space="preserve"> PAGEREF _Toc384300650 \h </w:instrText>
             </w:r>
             <w:r>
               <w:rPr>
@@ -1097,13 +1097,13 @@
               <w:noProof/>
             </w:rPr>
           </w:pPr>
-          <w:hyperlink w:anchor="_Toc381297701" w:history="1">
+          <w:hyperlink w:anchor="_Toc384300651" w:history="1">
             <w:r>
               <w:rPr>
                 <w:rStyle w:val="Hyperlink"/>
                 <w:noProof/>
               </w:rPr>
-              <w:t>Terminate Session (Client to Server | Server to Client)</w:t>
+              <w:t>Game Command (Client to Game Engine)</w:t>
             </w:r>
             <w:r>
               <w:rPr>
@@ -1124,7 +1124,7 @@
                 <w:noProof/>
                 <w:webHidden/>
               </w:rPr>
-              <w:instrText xml:space="preserve"> PAGEREF _Toc381297701 \h </w:instrText>
+              <w:instrText xml:space="preserve"> PAGEREF _Toc384300651 \h </w:instrText>
             </w:r>
             <w:r>
               <w:rPr>
@@ -1144,7 +1144,7 @@
                 <w:noProof/>
                 <w:webHidden/>
               </w:rPr>
-              <w:t>4</w:t>
+              <w:t>5</w:t>
             </w:r>
             <w:r>
               <w:rPr>
@@ -1166,13 +1166,13 @@
               <w:noProof/>
             </w:rPr>
           </w:pPr>
-          <w:hyperlink w:anchor="_Toc381297702" w:history="1">
+          <w:hyperlink w:anchor="_Toc384300652" w:history="1">
             <w:r>
               <w:rPr>
                 <w:rStyle w:val="Hyperlink"/>
                 <w:noProof/>
               </w:rPr>
-              <w:t>Fail (Server to Client and Game Engine | Game Engine to Client and Server)</w:t>
+              <w:t>Terminate Game (Client to Game Engine)</w:t>
             </w:r>
             <w:r>
               <w:rPr>
@@ -1193,7 +1193,7 @@
                 <w:noProof/>
                 <w:webHidden/>
               </w:rPr>
-              <w:instrText xml:space="preserve"> PAGEREF _Toc381297702 \h </w:instrText>
+              <w:instrText xml:space="preserve"> PAGEREF _Toc384300652 \h </w:instrText>
             </w:r>
             <w:r>
               <w:rPr>
@@ -1213,7 +1213,7 @@
                 <w:noProof/>
                 <w:webHidden/>
               </w:rPr>
-              <w:t>4</w:t>
+              <w:t>5</w:t>
             </w:r>
             <w:r>
               <w:rPr>
@@ -1235,13 +1235,13 @@
               <w:noProof/>
             </w:rPr>
           </w:pPr>
-          <w:hyperlink w:anchor="_Toc381297703" w:history="1">
+          <w:hyperlink w:anchor="_Toc384300653" w:history="1">
             <w:r>
               <w:rPr>
                 <w:rStyle w:val="Hyperlink"/>
                 <w:noProof/>
               </w:rPr>
-              <w:t>Success (Server to Client and Game Engine | Game Engine to Client and Server)</w:t>
+              <w:t>Terminate Session (Client to Server)</w:t>
             </w:r>
             <w:r>
               <w:rPr>
@@ -1262,7 +1262,7 @@
                 <w:noProof/>
                 <w:webHidden/>
               </w:rPr>
-              <w:instrText xml:space="preserve"> PAGEREF _Toc381297703 \h </w:instrText>
+              <w:instrText xml:space="preserve"> PAGEREF _Toc384300653 \h </w:instrText>
             </w:r>
             <w:r>
               <w:rPr>
@@ -1304,13 +1304,13 @@
               <w:noProof/>
             </w:rPr>
           </w:pPr>
-          <w:hyperlink w:anchor="_Toc381297704" w:history="1">
+          <w:hyperlink w:anchor="_Toc384300654" w:history="1">
             <w:r>
               <w:rPr>
                 <w:rStyle w:val="Hyperlink"/>
                 <w:noProof/>
               </w:rPr>
-              <w:t>Error (Server to Client and Game Engine | Game Engine to Client and Server)</w:t>
+              <w:t>Terminate Session (Game Engine to Server)</w:t>
             </w:r>
             <w:r>
               <w:rPr>
@@ -1331,7 +1331,7 @@
                 <w:noProof/>
                 <w:webHidden/>
               </w:rPr>
-              <w:instrText xml:space="preserve"> PAGEREF _Toc381297704 \h </w:instrText>
+              <w:instrText xml:space="preserve"> PAGEREF _Toc384300654 \h </w:instrText>
             </w:r>
             <w:r>
               <w:rPr>
@@ -1352,6 +1352,420 @@
                 <w:webHidden/>
               </w:rPr>
               <w:t>5</w:t>
+            </w:r>
+            <w:r>
+              <w:rPr>
+                <w:noProof/>
+                <w:webHidden/>
+              </w:rPr>
+              <w:fldChar w:fldCharType="end"/>
+            </w:r>
+          </w:hyperlink>
+        </w:p>
+        <w:p>
+          <w:pPr>
+            <w:pStyle w:val="TOC2"/>
+            <w:tabs>
+              <w:tab w:val="right" w:leader="dot" w:pos="9227"/>
+            </w:tabs>
+            <w:rPr>
+              <w:rFonts w:eastAsiaTheme="minorEastAsia"/>
+              <w:noProof/>
+            </w:rPr>
+          </w:pPr>
+          <w:hyperlink w:anchor="_Toc384300655" w:history="1">
+            <w:r>
+              <w:rPr>
+                <w:rStyle w:val="Hyperlink"/>
+                <w:noProof/>
+              </w:rPr>
+              <w:t>Fail (Server to Client and Game Engine)</w:t>
+            </w:r>
+            <w:r>
+              <w:rPr>
+                <w:noProof/>
+                <w:webHidden/>
+              </w:rPr>
+              <w:tab/>
+            </w:r>
+            <w:r>
+              <w:rPr>
+                <w:noProof/>
+                <w:webHidden/>
+              </w:rPr>
+              <w:fldChar w:fldCharType="begin"/>
+            </w:r>
+            <w:r>
+              <w:rPr>
+                <w:noProof/>
+                <w:webHidden/>
+              </w:rPr>
+              <w:instrText xml:space="preserve"> PAGEREF _Toc384300655 \h </w:instrText>
+            </w:r>
+            <w:r>
+              <w:rPr>
+                <w:noProof/>
+                <w:webHidden/>
+              </w:rPr>
+            </w:r>
+            <w:r>
+              <w:rPr>
+                <w:noProof/>
+                <w:webHidden/>
+              </w:rPr>
+              <w:fldChar w:fldCharType="separate"/>
+            </w:r>
+            <w:r>
+              <w:rPr>
+                <w:noProof/>
+                <w:webHidden/>
+              </w:rPr>
+              <w:t>5</w:t>
+            </w:r>
+            <w:r>
+              <w:rPr>
+                <w:noProof/>
+                <w:webHidden/>
+              </w:rPr>
+              <w:fldChar w:fldCharType="end"/>
+            </w:r>
+          </w:hyperlink>
+        </w:p>
+        <w:p>
+          <w:pPr>
+            <w:pStyle w:val="TOC2"/>
+            <w:tabs>
+              <w:tab w:val="right" w:leader="dot" w:pos="9227"/>
+            </w:tabs>
+            <w:rPr>
+              <w:rFonts w:eastAsiaTheme="minorEastAsia"/>
+              <w:noProof/>
+            </w:rPr>
+          </w:pPr>
+          <w:hyperlink w:anchor="_Toc384300656" w:history="1">
+            <w:r>
+              <w:rPr>
+                <w:rStyle w:val="Hyperlink"/>
+                <w:noProof/>
+              </w:rPr>
+              <w:t>Fail (Game Engine to Client and Server)</w:t>
+            </w:r>
+            <w:r>
+              <w:rPr>
+                <w:noProof/>
+                <w:webHidden/>
+              </w:rPr>
+              <w:tab/>
+            </w:r>
+            <w:r>
+              <w:rPr>
+                <w:noProof/>
+                <w:webHidden/>
+              </w:rPr>
+              <w:fldChar w:fldCharType="begin"/>
+            </w:r>
+            <w:r>
+              <w:rPr>
+                <w:noProof/>
+                <w:webHidden/>
+              </w:rPr>
+              <w:instrText xml:space="preserve"> PAGEREF _Toc384300656 \h </w:instrText>
+            </w:r>
+            <w:r>
+              <w:rPr>
+                <w:noProof/>
+                <w:webHidden/>
+              </w:rPr>
+            </w:r>
+            <w:r>
+              <w:rPr>
+                <w:noProof/>
+                <w:webHidden/>
+              </w:rPr>
+              <w:fldChar w:fldCharType="separate"/>
+            </w:r>
+            <w:r>
+              <w:rPr>
+                <w:noProof/>
+                <w:webHidden/>
+              </w:rPr>
+              <w:t>6</w:t>
+            </w:r>
+            <w:r>
+              <w:rPr>
+                <w:noProof/>
+                <w:webHidden/>
+              </w:rPr>
+              <w:fldChar w:fldCharType="end"/>
+            </w:r>
+          </w:hyperlink>
+        </w:p>
+        <w:p>
+          <w:pPr>
+            <w:pStyle w:val="TOC2"/>
+            <w:tabs>
+              <w:tab w:val="right" w:leader="dot" w:pos="9227"/>
+            </w:tabs>
+            <w:rPr>
+              <w:rFonts w:eastAsiaTheme="minorEastAsia"/>
+              <w:noProof/>
+            </w:rPr>
+          </w:pPr>
+          <w:hyperlink w:anchor="_Toc384300657" w:history="1">
+            <w:r>
+              <w:rPr>
+                <w:rStyle w:val="Hyperlink"/>
+                <w:noProof/>
+              </w:rPr>
+              <w:t>Success (Server to Client and Game Engine)</w:t>
+            </w:r>
+            <w:r>
+              <w:rPr>
+                <w:noProof/>
+                <w:webHidden/>
+              </w:rPr>
+              <w:tab/>
+            </w:r>
+            <w:r>
+              <w:rPr>
+                <w:noProof/>
+                <w:webHidden/>
+              </w:rPr>
+              <w:fldChar w:fldCharType="begin"/>
+            </w:r>
+            <w:r>
+              <w:rPr>
+                <w:noProof/>
+                <w:webHidden/>
+              </w:rPr>
+              <w:instrText xml:space="preserve"> PAGEREF _Toc384300657 \h </w:instrText>
+            </w:r>
+            <w:r>
+              <w:rPr>
+                <w:noProof/>
+                <w:webHidden/>
+              </w:rPr>
+            </w:r>
+            <w:r>
+              <w:rPr>
+                <w:noProof/>
+                <w:webHidden/>
+              </w:rPr>
+              <w:fldChar w:fldCharType="separate"/>
+            </w:r>
+            <w:r>
+              <w:rPr>
+                <w:noProof/>
+                <w:webHidden/>
+              </w:rPr>
+              <w:t>6</w:t>
+            </w:r>
+            <w:r>
+              <w:rPr>
+                <w:noProof/>
+                <w:webHidden/>
+              </w:rPr>
+              <w:fldChar w:fldCharType="end"/>
+            </w:r>
+          </w:hyperlink>
+        </w:p>
+        <w:p>
+          <w:pPr>
+            <w:pStyle w:val="TOC2"/>
+            <w:tabs>
+              <w:tab w:val="right" w:leader="dot" w:pos="9227"/>
+            </w:tabs>
+            <w:rPr>
+              <w:rFonts w:eastAsiaTheme="minorEastAsia"/>
+              <w:noProof/>
+            </w:rPr>
+          </w:pPr>
+          <w:hyperlink w:anchor="_Toc384300658" w:history="1">
+            <w:r>
+              <w:rPr>
+                <w:rStyle w:val="Hyperlink"/>
+                <w:noProof/>
+              </w:rPr>
+              <w:t>Success (Game Engine to Client and Server)</w:t>
+            </w:r>
+            <w:r>
+              <w:rPr>
+                <w:noProof/>
+                <w:webHidden/>
+              </w:rPr>
+              <w:tab/>
+            </w:r>
+            <w:r>
+              <w:rPr>
+                <w:noProof/>
+                <w:webHidden/>
+              </w:rPr>
+              <w:fldChar w:fldCharType="begin"/>
+            </w:r>
+            <w:r>
+              <w:rPr>
+                <w:noProof/>
+                <w:webHidden/>
+              </w:rPr>
+              <w:instrText xml:space="preserve"> PAGEREF _Toc384300658 \h </w:instrText>
+            </w:r>
+            <w:r>
+              <w:rPr>
+                <w:noProof/>
+                <w:webHidden/>
+              </w:rPr>
+            </w:r>
+            <w:r>
+              <w:rPr>
+                <w:noProof/>
+                <w:webHidden/>
+              </w:rPr>
+              <w:fldChar w:fldCharType="separate"/>
+            </w:r>
+            <w:r>
+              <w:rPr>
+                <w:noProof/>
+                <w:webHidden/>
+              </w:rPr>
+              <w:t>6</w:t>
+            </w:r>
+            <w:r>
+              <w:rPr>
+                <w:noProof/>
+                <w:webHidden/>
+              </w:rPr>
+              <w:fldChar w:fldCharType="end"/>
+            </w:r>
+          </w:hyperlink>
+        </w:p>
+        <w:p>
+          <w:pPr>
+            <w:pStyle w:val="TOC2"/>
+            <w:tabs>
+              <w:tab w:val="right" w:leader="dot" w:pos="9227"/>
+            </w:tabs>
+            <w:rPr>
+              <w:rFonts w:eastAsiaTheme="minorEastAsia"/>
+              <w:noProof/>
+            </w:rPr>
+          </w:pPr>
+          <w:hyperlink w:anchor="_Toc384300659" w:history="1">
+            <w:r>
+              <w:rPr>
+                <w:rStyle w:val="Hyperlink"/>
+                <w:noProof/>
+              </w:rPr>
+              <w:t>Error (Server to Client and Game Engine)</w:t>
+            </w:r>
+            <w:r>
+              <w:rPr>
+                <w:noProof/>
+                <w:webHidden/>
+              </w:rPr>
+              <w:tab/>
+            </w:r>
+            <w:r>
+              <w:rPr>
+                <w:noProof/>
+                <w:webHidden/>
+              </w:rPr>
+              <w:fldChar w:fldCharType="begin"/>
+            </w:r>
+            <w:r>
+              <w:rPr>
+                <w:noProof/>
+                <w:webHidden/>
+              </w:rPr>
+              <w:instrText xml:space="preserve"> PAGEREF _Toc384300659 \h </w:instrText>
+            </w:r>
+            <w:r>
+              <w:rPr>
+                <w:noProof/>
+                <w:webHidden/>
+              </w:rPr>
+            </w:r>
+            <w:r>
+              <w:rPr>
+                <w:noProof/>
+                <w:webHidden/>
+              </w:rPr>
+              <w:fldChar w:fldCharType="separate"/>
+            </w:r>
+            <w:r>
+              <w:rPr>
+                <w:noProof/>
+                <w:webHidden/>
+              </w:rPr>
+              <w:t>6</w:t>
+            </w:r>
+            <w:r>
+              <w:rPr>
+                <w:noProof/>
+                <w:webHidden/>
+              </w:rPr>
+              <w:fldChar w:fldCharType="end"/>
+            </w:r>
+          </w:hyperlink>
+        </w:p>
+        <w:p>
+          <w:pPr>
+            <w:pStyle w:val="TOC2"/>
+            <w:tabs>
+              <w:tab w:val="right" w:leader="dot" w:pos="9227"/>
+            </w:tabs>
+            <w:rPr>
+              <w:rFonts w:eastAsiaTheme="minorEastAsia"/>
+              <w:noProof/>
+            </w:rPr>
+          </w:pPr>
+          <w:hyperlink w:anchor="_Toc384300660" w:history="1">
+            <w:r>
+              <w:rPr>
+                <w:rStyle w:val="Hyperlink"/>
+                <w:noProof/>
+              </w:rPr>
+              <w:t>Error (Game Engine to Client and Server)</w:t>
+            </w:r>
+            <w:r>
+              <w:rPr>
+                <w:noProof/>
+                <w:webHidden/>
+              </w:rPr>
+              <w:tab/>
+            </w:r>
+            <w:r>
+              <w:rPr>
+                <w:noProof/>
+                <w:webHidden/>
+              </w:rPr>
+              <w:fldChar w:fldCharType="begin"/>
+            </w:r>
+            <w:r>
+              <w:rPr>
+                <w:noProof/>
+                <w:webHidden/>
+              </w:rPr>
+              <w:instrText xml:space="preserve"> PAGEREF _Toc384300660 \h </w:instrText>
+            </w:r>
+            <w:r>
+              <w:rPr>
+                <w:noProof/>
+                <w:webHidden/>
+              </w:rPr>
+            </w:r>
+            <w:r>
+              <w:rPr>
+                <w:noProof/>
+                <w:webHidden/>
+              </w:rPr>
+              <w:fldChar w:fldCharType="separate"/>
+            </w:r>
+            <w:r>
+              <w:rPr>
+                <w:noProof/>
+                <w:webHidden/>
+              </w:rPr>
+              <w:t>6</w:t>
             </w:r>
             <w:r>
               <w:rPr>
@@ -1383,7 +1797,7 @@
       <w:pPr>
         <w:pStyle w:val="Heading2"/>
       </w:pPr>
-      <w:bookmarkStart w:id="1" w:name="_Toc381297687"/>
+      <w:bookmarkStart w:id="1" w:name="_Toc384300637"/>
       <w:r>
         <w:lastRenderedPageBreak/>
         <w:t xml:space="preserve">Server </w:t>
@@ -1447,7 +1861,9 @@
           <w:p>
             <w:r>
               <w:tab/>
-              <w:t>"Session": 123</w:t>
+            </w:r>
+            <w:r>
+              <w:t>“SessionNumber”: 123</w:t>
             </w:r>
             <w:r>
               <w:t>,</w:t>
@@ -1456,7 +1872,13 @@
           <w:p>
             <w:r>
               <w:tab/>
-              <w:t>"Source": ""</w:t>
+              <w:t>"Source": "</w:t>
+            </w:r>
+            <w:r>
+              <w:t>Client</w:t>
+            </w:r>
+            <w:r>
+              <w:t>"</w:t>
             </w:r>
           </w:p>
           <w:p>
@@ -1474,7 +1896,7 @@
       <w:pPr>
         <w:pStyle w:val="Heading2"/>
       </w:pPr>
-      <w:bookmarkStart w:id="4" w:name="_Toc381297688"/>
+      <w:bookmarkStart w:id="4" w:name="_Toc384300638"/>
       <w:r>
         <w:t>Game Chat Message (Client to Game Engine | Game Engine to Clients)</w:t>
       </w:r>
@@ -1532,7 +1954,9 @@
           <w:p>
             <w:r>
               <w:tab/>
-              <w:t>"Session": 123</w:t>
+            </w:r>
+            <w:r>
+              <w:t>“SessionNumber”: 123</w:t>
             </w:r>
             <w:r>
               <w:t>,</w:t>
@@ -1541,7 +1965,13 @@
           <w:p>
             <w:r>
               <w:tab/>
-              <w:t>"Source": ""</w:t>
+              <w:t>"Source": "</w:t>
+            </w:r>
+            <w:r>
+              <w:t>Client</w:t>
+            </w:r>
+            <w:r>
+              <w:t>"</w:t>
             </w:r>
           </w:p>
           <w:p>
@@ -1557,9 +1987,21 @@
       <w:pPr>
         <w:pStyle w:val="Heading2"/>
       </w:pPr>
-      <w:bookmarkStart w:id="5" w:name="_Toc381297689"/>
+      <w:bookmarkStart w:id="5" w:name="_Toc384300639"/>
       <w:r>
-        <w:t>Server Session Request (Client to Server)</w:t>
+        <w:t>Get</w:t>
+      </w:r>
+      <w:r>
+        <w:t xml:space="preserve"> Game</w:t>
+      </w:r>
+      <w:r>
+        <w:t xml:space="preserve"> Chat</w:t>
+      </w:r>
+      <w:r>
+        <w:t xml:space="preserve"> Message (Client to Game Engine</w:t>
+      </w:r>
+      <w:r>
+        <w:t>)</w:t>
       </w:r>
       <w:bookmarkEnd w:id="5"/>
     </w:p>
@@ -1578,8 +2020,6 @@
             <w:tcW w:w="9227" w:type="dxa"/>
           </w:tcPr>
           <w:p>
-            <w:bookmarkStart w:id="6" w:name="OLE_LINK9"/>
-            <w:bookmarkStart w:id="7" w:name="OLE_LINK10"/>
             <w:r>
               <w:t>{</w:t>
             </w:r>
@@ -1589,27 +2029,25 @@
               <w:tab/>
               <w:t>"Type": "</w:t>
             </w:r>
-            <w:bookmarkStart w:id="8" w:name="OLE_LINK13"/>
-            <w:bookmarkStart w:id="9" w:name="OLE_LINK14"/>
-            <w:r>
-              <w:t>Server Session Request</w:t>
-            </w:r>
-            <w:bookmarkEnd w:id="8"/>
-            <w:bookmarkEnd w:id="9"/>
-            <w:r>
-              <w:t>",</w:t>
-            </w:r>
-          </w:p>
-          <w:p>
-            <w:r>
-              <w:tab/>
-              <w:t>"Username": "user",</w:t>
-            </w:r>
-          </w:p>
-          <w:p>
-            <w:r>
-              <w:tab/>
-              <w:t>"Password": "password hash"</w:t>
+            <w:r>
+              <w:t>Get Game</w:t>
+            </w:r>
+            <w:r>
+              <w:t xml:space="preserve"> Chat",</w:t>
+            </w:r>
+          </w:p>
+          <w:p>
+            <w:r>
+              <w:tab/>
+              <w:t>"Player Name": "player",</w:t>
+            </w:r>
+          </w:p>
+          <w:p>
+            <w:r>
+              <w:tab/>
+            </w:r>
+            <w:r>
+              <w:t>“SessionNumber”: 123</w:t>
             </w:r>
             <w:r>
               <w:t>,</w:t>
@@ -1618,15 +2056,13 @@
           <w:p>
             <w:r>
               <w:tab/>
-              <w:t>"Source": ""</w:t>
+              <w:t>"Source": "Client"</w:t>
             </w:r>
           </w:p>
           <w:p>
             <w:r>
               <w:t>}</w:t>
             </w:r>
-            <w:bookmarkEnd w:id="6"/>
-            <w:bookmarkEnd w:id="7"/>
           </w:p>
         </w:tc>
       </w:tr>
@@ -1636,11 +2072,11 @@
       <w:pPr>
         <w:pStyle w:val="Heading2"/>
       </w:pPr>
-      <w:bookmarkStart w:id="10" w:name="_Toc381297690"/>
+      <w:bookmarkStart w:id="6" w:name="_Toc384300640"/>
       <w:r>
-        <w:t>Server Session Response (Server to Client)</w:t>
+        <w:t>Get Server Chat Message (Client to Server)</w:t>
       </w:r>
-      <w:bookmarkEnd w:id="10"/>
+      <w:bookmarkEnd w:id="6"/>
     </w:p>
     <w:tbl>
       <w:tblPr>
@@ -1664,19 +2100,21 @@
           <w:p>
             <w:r>
               <w:tab/>
-              <w:t>"Type": "Server Session Response",</w:t>
-            </w:r>
-          </w:p>
-          <w:p>
-            <w:r>
-              <w:tab/>
-              <w:t>"Session": "user",</w:t>
-            </w:r>
-          </w:p>
-          <w:p>
-            <w:r>
-              <w:tab/>
-              <w:t>"Username": "user"</w:t>
+              <w:t>"Type": "Get Server Chat",</w:t>
+            </w:r>
+          </w:p>
+          <w:p>
+            <w:r>
+              <w:tab/>
+              <w:t>"Username": "user",</w:t>
+            </w:r>
+          </w:p>
+          <w:p>
+            <w:r>
+              <w:tab/>
+            </w:r>
+            <w:r>
+              <w:t>“SessionNumber”: 123</w:t>
             </w:r>
             <w:r>
               <w:t>,</w:t>
@@ -1685,7 +2123,7 @@
           <w:p>
             <w:r>
               <w:tab/>
-              <w:t>"Source": ""</w:t>
+              <w:t>"Source": "Client"</w:t>
             </w:r>
           </w:p>
           <w:p>
@@ -1701,11 +2139,11 @@
       <w:pPr>
         <w:pStyle w:val="Heading2"/>
       </w:pPr>
-      <w:bookmarkStart w:id="11" w:name="_Toc381297691"/>
+      <w:bookmarkStart w:id="7" w:name="_Toc384300641"/>
       <w:r>
-        <w:t>Server Session Inform (Server to Game Engine)</w:t>
+        <w:t>Server Session Request (Client to Server)</w:t>
       </w:r>
-      <w:bookmarkEnd w:id="11"/>
+      <w:bookmarkEnd w:id="7"/>
     </w:p>
     <w:tbl>
       <w:tblPr>
@@ -1722,6 +2160,8 @@
             <w:tcW w:w="9227" w:type="dxa"/>
           </w:tcPr>
           <w:p>
+            <w:bookmarkStart w:id="8" w:name="OLE_LINK9"/>
+            <w:bookmarkStart w:id="9" w:name="OLE_LINK10"/>
             <w:r>
               <w:t>{</w:t>
             </w:r>
@@ -1729,7 +2169,17 @@
           <w:p>
             <w:r>
               <w:tab/>
-              <w:t>"Type": "Server Session Inform",</w:t>
+              <w:t>"Type": "</w:t>
+            </w:r>
+            <w:bookmarkStart w:id="10" w:name="OLE_LINK13"/>
+            <w:bookmarkStart w:id="11" w:name="OLE_LINK14"/>
+            <w:r>
+              <w:t>Server Session Request</w:t>
+            </w:r>
+            <w:bookmarkEnd w:id="10"/>
+            <w:bookmarkEnd w:id="11"/>
+            <w:r>
+              <w:t>",</w:t>
             </w:r>
           </w:p>
           <w:p>
@@ -1741,7 +2191,7 @@
           <w:p>
             <w:r>
               <w:tab/>
-              <w:t>"Session": 123</w:t>
+              <w:t>"Password": "password hash"</w:t>
             </w:r>
             <w:r>
               <w:t>,</w:t>
@@ -1750,13 +2200,21 @@
           <w:p>
             <w:r>
               <w:tab/>
-              <w:t>"Source": ""</w:t>
+              <w:t>"Source": "</w:t>
+            </w:r>
+            <w:r>
+              <w:t>Client</w:t>
+            </w:r>
+            <w:r>
+              <w:t>"</w:t>
             </w:r>
           </w:p>
           <w:p>
             <w:r>
               <w:t>}</w:t>
             </w:r>
+            <w:bookmarkEnd w:id="8"/>
+            <w:bookmarkEnd w:id="9"/>
           </w:p>
         </w:tc>
       </w:tr>
@@ -1766,9 +2224,12 @@
       <w:pPr>
         <w:pStyle w:val="Heading2"/>
       </w:pPr>
-      <w:bookmarkStart w:id="12" w:name="_Toc381297692"/>
+      <w:bookmarkStart w:id="12" w:name="_Toc384300642"/>
       <w:r>
-        <w:t>Game Session Request (Client to Game Engine)</w:t>
+        <w:t>Server Session</w:t>
+      </w:r>
+      <w:r>
+        <w:t xml:space="preserve"> (Server to Client)</w:t>
       </w:r>
       <w:bookmarkEnd w:id="12"/>
     </w:p>
@@ -1794,29 +2255,21 @@
           <w:p>
             <w:r>
               <w:tab/>
-              <w:t>"Type": "</w:t>
-            </w:r>
-            <w:bookmarkStart w:id="13" w:name="OLE_LINK17"/>
-            <w:bookmarkStart w:id="14" w:name="OLE_LINK18"/>
-            <w:r>
-              <w:t>Game Session Request</w:t>
-            </w:r>
-            <w:bookmarkEnd w:id="13"/>
-            <w:bookmarkEnd w:id="14"/>
-            <w:r>
-              <w:t>",</w:t>
-            </w:r>
-          </w:p>
-          <w:p>
-            <w:r>
-              <w:tab/>
-              <w:t>"Username": "user",</w:t>
-            </w:r>
-          </w:p>
-          <w:p>
-            <w:r>
-              <w:tab/>
-              <w:t>"Session": 123</w:t>
+              <w:t>"Type": "Server Session",</w:t>
+            </w:r>
+          </w:p>
+          <w:p>
+            <w:r>
+              <w:tab/>
+            </w:r>
+            <w:r>
+              <w:t>“SessionNumber”: 123,</w:t>
+            </w:r>
+          </w:p>
+          <w:p>
+            <w:r>
+              <w:tab/>
+              <w:t>"Username": "user"</w:t>
             </w:r>
             <w:r>
               <w:t>,</w:t>
@@ -1825,7 +2278,13 @@
           <w:p>
             <w:r>
               <w:tab/>
-              <w:t>"Source": ""</w:t>
+              <w:t>"Source": "</w:t>
+            </w:r>
+            <w:r>
+              <w:t>Server</w:t>
+            </w:r>
+            <w:r>
+              <w:t>"</w:t>
             </w:r>
           </w:p>
           <w:p>
@@ -1841,17 +2300,11 @@
       <w:pPr>
         <w:pStyle w:val="Heading2"/>
       </w:pPr>
-      <w:bookmarkStart w:id="15" w:name="_Toc381297693"/>
+      <w:bookmarkStart w:id="13" w:name="_Toc384300643"/>
       <w:r>
-        <w:t>Game Session Response (Game Engine</w:t>
+        <w:t>Server Session Inform (Server to Game Engine)</w:t>
       </w:r>
-      <w:r>
-        <w:t xml:space="preserve"> to Client</w:t>
-      </w:r>
-      <w:r>
-        <w:t>)</w:t>
-      </w:r>
-      <w:bookmarkEnd w:id="15"/>
+      <w:bookmarkEnd w:id="13"/>
     </w:p>
     <w:tbl>
       <w:tblPr>
@@ -1875,37 +2328,24 @@
           <w:p>
             <w:r>
               <w:tab/>
-              <w:t>"Type": "Game Session Response",</w:t>
-            </w:r>
-          </w:p>
-          <w:p>
-            <w:r>
-              <w:tab/>
-              <w:t>“Player”: {</w:t>
-            </w:r>
-          </w:p>
-          <w:p>
-            <w:r>
-              <w:tab/>
-            </w:r>
-            <w:r>
-              <w:tab/>
-              <w:t>“Name”: “player”,</w:t>
-            </w:r>
-          </w:p>
-          <w:p>
-            <w:r>
-              <w:tab/>
-            </w:r>
-            <w:r>
-              <w:tab/>
-              <w:t>“History”: []</w:t>
-            </w:r>
-          </w:p>
-          <w:p>
-            <w:r>
-              <w:tab/>
-              <w:t>}</w:t>
+              <w:t>"Type": "</w:t>
+            </w:r>
+            <w:r>
+              <w:t>Session Inform",</w:t>
+            </w:r>
+          </w:p>
+          <w:p>
+            <w:r>
+              <w:tab/>
+              <w:t>"Username": "user",</w:t>
+            </w:r>
+          </w:p>
+          <w:p>
+            <w:r>
+              <w:tab/>
+            </w:r>
+            <w:r>
+              <w:t>“SessionNumber”: 123</w:t>
             </w:r>
             <w:r>
               <w:t>,</w:t>
@@ -1914,7 +2354,10 @@
           <w:p>
             <w:r>
               <w:tab/>
-              <w:t>"Source": ""</w:t>
+              <w:t xml:space="preserve">"Source": </w:t>
+            </w:r>
+            <w:r>
+              <w:t>"Server"</w:t>
             </w:r>
           </w:p>
           <w:p>
@@ -1930,11 +2373,11 @@
       <w:pPr>
         <w:pStyle w:val="Heading2"/>
       </w:pPr>
-      <w:bookmarkStart w:id="16" w:name="_Toc381297694"/>
+      <w:bookmarkStart w:id="14" w:name="_Toc384300644"/>
       <w:r>
-        <w:t>Game List Request (Client to Server)</w:t>
+        <w:t>Game Session Request (Client to Game Engine)</w:t>
       </w:r>
-      <w:bookmarkEnd w:id="16"/>
+      <w:bookmarkEnd w:id="14"/>
     </w:p>
     <w:tbl>
       <w:tblPr>
@@ -1951,8 +2394,6 @@
             <w:tcW w:w="9227" w:type="dxa"/>
           </w:tcPr>
           <w:p>
-            <w:bookmarkStart w:id="17" w:name="OLE_LINK7"/>
-            <w:bookmarkStart w:id="18" w:name="OLE_LINK8"/>
             <w:r>
               <w:t>{</w:t>
             </w:r>
@@ -1960,54 +2401,52 @@
           <w:p>
             <w:r>
               <w:tab/>
-              <w:t>"Type": "Game List Request",</w:t>
-            </w:r>
-          </w:p>
-          <w:p>
-            <w:r>
-              <w:tab/>
-              <w:t>"Session": 123,</w:t>
-            </w:r>
-          </w:p>
-          <w:p>
-            <w:r>
-              <w:tab/>
+              <w:t>"Type": "</w:t>
+            </w:r>
+            <w:bookmarkStart w:id="15" w:name="OLE_LINK17"/>
+            <w:bookmarkStart w:id="16" w:name="OLE_LINK18"/>
+            <w:r>
+              <w:t>Game Session Request</w:t>
+            </w:r>
+            <w:bookmarkEnd w:id="15"/>
+            <w:bookmarkEnd w:id="16"/>
+            <w:r>
+              <w:t>",</w:t>
+            </w:r>
+          </w:p>
+          <w:p>
+            <w:r>
+              <w:tab/>
+              <w:t>"Username": "user",</w:t>
+            </w:r>
+          </w:p>
+          <w:p>
+            <w:r>
+              <w:tab/>
+            </w:r>
+            <w:r>
+              <w:t>“SessionNumber”: 123</w:t>
+            </w:r>
+            <w:r>
+              <w:t>,</w:t>
+            </w:r>
+          </w:p>
+          <w:p>
+            <w:r>
+              <w:tab/>
+              <w:t>"Source": "</w:t>
+            </w:r>
+            <w:r>
+              <w:t>Client</w:t>
+            </w:r>
+            <w:r>
               <w:t>"</w:t>
             </w:r>
-            <w:r>
-              <w:t>Platform</w:t>
-            </w:r>
-            <w:r>
-              <w:t>": "iPhone",</w:t>
-            </w:r>
-          </w:p>
-          <w:p>
-            <w:r>
-              <w:tab/>
-              <w:t>"</w:t>
-            </w:r>
-            <w:r>
-              <w:t>Features</w:t>
-            </w:r>
-            <w:r>
-              <w:t>": []</w:t>
-            </w:r>
-            <w:r>
-              <w:t>,</w:t>
-            </w:r>
-          </w:p>
-          <w:p>
-            <w:r>
-              <w:tab/>
-              <w:t>"Source": ""</w:t>
-            </w:r>
           </w:p>
           <w:p>
             <w:r>
               <w:t>}</w:t>
             </w:r>
-            <w:bookmarkEnd w:id="17"/>
-            <w:bookmarkEnd w:id="18"/>
           </w:p>
         </w:tc>
       </w:tr>
@@ -2017,11 +2456,20 @@
       <w:pPr>
         <w:pStyle w:val="Heading2"/>
       </w:pPr>
-      <w:bookmarkStart w:id="19" w:name="_Toc381297695"/>
+      <w:bookmarkStart w:id="17" w:name="_Toc384300645"/>
       <w:r>
-        <w:t>Game List Response (Server to Client)</w:t>
+        <w:t>Game Session</w:t>
       </w:r>
-      <w:bookmarkEnd w:id="19"/>
+      <w:r>
+        <w:t xml:space="preserve"> (Game Engine</w:t>
+      </w:r>
+      <w:r>
+        <w:t xml:space="preserve"> to Client</w:t>
+      </w:r>
+      <w:r>
+        <w:t>)</w:t>
+      </w:r>
+      <w:bookmarkEnd w:id="17"/>
     </w:p>
     <w:tbl>
       <w:tblPr>
@@ -2045,58 +2493,40 @@
           <w:p>
             <w:r>
               <w:tab/>
-              <w:t>"Type": "Game List Response",</w:t>
-            </w:r>
-          </w:p>
-          <w:p>
-            <w:r>
-              <w:tab/>
-              <w:t>"Games":[</w:t>
-            </w:r>
-          </w:p>
-          <w:p>
-            <w:r>
-              <w:tab/>
-            </w:r>
-            <w:r>
-              <w:tab/>
-              <w:t>"Game": “Game 1”,</w:t>
-            </w:r>
-          </w:p>
-          <w:p>
-            <w:r>
-              <w:tab/>
-            </w:r>
-            <w:r>
-              <w:tab/>
-              <w:t>"Game": “Game 2”,</w:t>
-            </w:r>
-          </w:p>
-          <w:p>
-            <w:r>
-              <w:tab/>
-            </w:r>
-            <w:r>
-              <w:tab/>
-              <w:t>"Game": “Game 3”,</w:t>
-            </w:r>
-          </w:p>
-          <w:p>
-            <w:r>
-              <w:tab/>
-            </w:r>
-            <w:r>
-              <w:tab/>
-              <w:t>"Game": “Game 4”</w:t>
-            </w:r>
-          </w:p>
-          <w:p>
-            <w:r>
-              <w:tab/>
-              <w:t>]</w:t>
-            </w:r>
-            <w:r>
-              <w:t xml:space="preserve"> </w:t>
+              <w:t>"Type": "Game Session</w:t>
+            </w:r>
+            <w:r>
+              <w:t>",</w:t>
+            </w:r>
+          </w:p>
+          <w:p>
+            <w:r>
+              <w:tab/>
+              <w:t>“Player”: {</w:t>
+            </w:r>
+          </w:p>
+          <w:p>
+            <w:r>
+              <w:tab/>
+            </w:r>
+            <w:r>
+              <w:tab/>
+              <w:t>“Name”: “player”,</w:t>
+            </w:r>
+          </w:p>
+          <w:p>
+            <w:r>
+              <w:tab/>
+            </w:r>
+            <w:r>
+              <w:tab/>
+              <w:t>“History”: []</w:t>
+            </w:r>
+          </w:p>
+          <w:p>
+            <w:r>
+              <w:tab/>
+              <w:t>}</w:t>
             </w:r>
             <w:r>
               <w:t>,</w:t>
@@ -2105,7 +2535,13 @@
           <w:p>
             <w:r>
               <w:tab/>
-              <w:t>"Source": ""</w:t>
+              <w:t>"Source": "</w:t>
+            </w:r>
+            <w:r>
+              <w:t>Game Engine</w:t>
+            </w:r>
+            <w:r>
+              <w:t>"</w:t>
             </w:r>
           </w:p>
           <w:p>
@@ -2121,11 +2557,14 @@
       <w:pPr>
         <w:pStyle w:val="Heading2"/>
       </w:pPr>
-      <w:bookmarkStart w:id="20" w:name="_Toc381297696"/>
+      <w:bookmarkStart w:id="18" w:name="_Toc384300646"/>
       <w:r>
-        <w:t>Game Inform (Game Engine to Server)</w:t>
+        <w:t xml:space="preserve">Get </w:t>
       </w:r>
-      <w:bookmarkEnd w:id="20"/>
+      <w:r>
+        <w:t>Game List (Client to Server)</w:t>
+      </w:r>
+      <w:bookmarkEnd w:id="18"/>
     </w:p>
     <w:tbl>
       <w:tblPr>
@@ -2142,8 +2581,8 @@
             <w:tcW w:w="9227" w:type="dxa"/>
           </w:tcPr>
           <w:p>
-            <w:bookmarkStart w:id="21" w:name="OLE_LINK5"/>
-            <w:bookmarkStart w:id="22" w:name="OLE_LINK6"/>
+            <w:bookmarkStart w:id="19" w:name="OLE_LINK7"/>
+            <w:bookmarkStart w:id="20" w:name="OLE_LINK8"/>
             <w:r>
               <w:t>{</w:t>
             </w:r>
@@ -2151,25 +2590,254 @@
           <w:p>
             <w:r>
               <w:tab/>
+              <w:t>"Type": "Game List Request",</w:t>
+            </w:r>
+          </w:p>
+          <w:p>
+            <w:r>
+              <w:tab/>
+            </w:r>
+            <w:r>
+              <w:t>“SessionNumber”: 123</w:t>
+            </w:r>
+            <w:r>
+              <w:t>,</w:t>
+            </w:r>
+          </w:p>
+          <w:p>
+            <w:r>
+              <w:tab/>
+              <w:t>"</w:t>
+            </w:r>
+            <w:r>
+              <w:t>Platform</w:t>
+            </w:r>
+            <w:r>
+              <w:t>": "iPhone",</w:t>
+            </w:r>
+          </w:p>
+          <w:p>
+            <w:r>
+              <w:tab/>
+              <w:t>"</w:t>
+            </w:r>
+            <w:r>
+              <w:t>Features</w:t>
+            </w:r>
+            <w:r>
+              <w:t>": []</w:t>
+            </w:r>
+            <w:r>
+              <w:t>,</w:t>
+            </w:r>
+          </w:p>
+          <w:p>
+            <w:r>
+              <w:tab/>
+              <w:t>"Source": "</w:t>
+            </w:r>
+            <w:r>
+              <w:t>Client</w:t>
+            </w:r>
+            <w:r>
+              <w:t>"</w:t>
+            </w:r>
+          </w:p>
+          <w:p>
+            <w:r>
+              <w:t>}</w:t>
+            </w:r>
+            <w:bookmarkEnd w:id="19"/>
+            <w:bookmarkEnd w:id="20"/>
+          </w:p>
+        </w:tc>
+      </w:tr>
+    </w:tbl>
+    <w:p/>
+    <w:p>
+      <w:pPr>
+        <w:pStyle w:val="Heading2"/>
+      </w:pPr>
+      <w:bookmarkStart w:id="21" w:name="_Toc384300647"/>
+      <w:r>
+        <w:t xml:space="preserve">Game List </w:t>
+      </w:r>
+      <w:r>
+        <w:t>(Server to Client)</w:t>
+      </w:r>
+      <w:bookmarkEnd w:id="21"/>
+    </w:p>
+    <w:tbl>
+      <w:tblPr>
+        <w:tblStyle w:val="TableGrid"/>
+        <w:tblW w:w="0" w:type="auto"/>
+        <w:tblLook w:val="04A0" w:firstRow="1" w:lastRow="0" w:firstColumn="1" w:lastColumn="0" w:noHBand="0" w:noVBand="1"/>
+      </w:tblPr>
+      <w:tblGrid>
+        <w:gridCol w:w="9227"/>
+      </w:tblGrid>
+      <w:tr>
+        <w:tc>
+          <w:tcPr>
+            <w:tcW w:w="9227" w:type="dxa"/>
+          </w:tcPr>
+          <w:p>
+            <w:r>
+              <w:t>{</w:t>
+            </w:r>
+          </w:p>
+          <w:p>
+            <w:r>
+              <w:tab/>
+              <w:t>"Type": "Game List</w:t>
+            </w:r>
+            <w:r>
+              <w:t xml:space="preserve"> </w:t>
+            </w:r>
+            <w:r>
+              <w:t>",</w:t>
+            </w:r>
+          </w:p>
+          <w:p>
+            <w:r>
+              <w:tab/>
+              <w:t>"Games":[</w:t>
+            </w:r>
+          </w:p>
+          <w:p>
+            <w:r>
+              <w:tab/>
+            </w:r>
+            <w:r>
+              <w:tab/>
+              <w:t>"Game": “Game 1”,</w:t>
+            </w:r>
+          </w:p>
+          <w:p>
+            <w:r>
+              <w:tab/>
+            </w:r>
+            <w:r>
+              <w:tab/>
+              <w:t>"Game": “Game 2”,</w:t>
+            </w:r>
+          </w:p>
+          <w:p>
+            <w:r>
+              <w:tab/>
+            </w:r>
+            <w:r>
+              <w:tab/>
+              <w:t>"Game": “Game 3”,</w:t>
+            </w:r>
+          </w:p>
+          <w:p>
+            <w:r>
+              <w:tab/>
+            </w:r>
+            <w:r>
+              <w:tab/>
+              <w:t>"Game": “Game 4”</w:t>
+            </w:r>
+          </w:p>
+          <w:p>
+            <w:r>
+              <w:tab/>
+              <w:t>]</w:t>
+            </w:r>
+            <w:r>
+              <w:t xml:space="preserve"> ,</w:t>
+            </w:r>
+          </w:p>
+          <w:p>
+            <w:r>
+              <w:tab/>
+              <w:t xml:space="preserve">"Source": </w:t>
+            </w:r>
+            <w:r>
+              <w:t>"Server"</w:t>
+            </w:r>
+          </w:p>
+          <w:p>
+            <w:r>
+              <w:t>}</w:t>
+            </w:r>
+          </w:p>
+        </w:tc>
+      </w:tr>
+    </w:tbl>
+    <w:p/>
+    <w:p>
+      <w:pPr>
+        <w:pStyle w:val="Heading2"/>
+      </w:pPr>
+      <w:bookmarkStart w:id="22" w:name="_Toc384300648"/>
+      <w:r>
+        <w:t>Game Inform (Game Engine to Server)</w:t>
+      </w:r>
+      <w:bookmarkEnd w:id="22"/>
+    </w:p>
+    <w:tbl>
+      <w:tblPr>
+        <w:tblStyle w:val="TableGrid"/>
+        <w:tblW w:w="0" w:type="auto"/>
+        <w:tblLook w:val="04A0" w:firstRow="1" w:lastRow="0" w:firstColumn="1" w:lastColumn="0" w:noHBand="0" w:noVBand="1"/>
+      </w:tblPr>
+      <w:tblGrid>
+        <w:gridCol w:w="9227"/>
+      </w:tblGrid>
+      <w:tr>
+        <w:tc>
+          <w:tcPr>
+            <w:tcW w:w="9227" w:type="dxa"/>
+          </w:tcPr>
+          <w:p>
+            <w:bookmarkStart w:id="23" w:name="OLE_LINK5"/>
+            <w:bookmarkStart w:id="24" w:name="OLE_LINK6"/>
+            <w:r>
+              <w:t>{</w:t>
+            </w:r>
+          </w:p>
+          <w:p>
+            <w:r>
+              <w:tab/>
               <w:t>"Type": "Game Inform",</w:t>
             </w:r>
           </w:p>
           <w:p>
             <w:r>
-              <w:lastRenderedPageBreak/>
-              <w:tab/>
-              <w:t>"Session": 123,</w:t>
-            </w:r>
-          </w:p>
-          <w:p>
-            <w:r>
-              <w:tab/>
+              <w:tab/>
+            </w:r>
+            <w:r>
+              <w:t>“SessionNumber”: 123</w:t>
+            </w:r>
+            <w:r>
+              <w:t>,</w:t>
+            </w:r>
+          </w:p>
+          <w:p>
+            <w:r>
+              <w:tab/>
+              <w:t>"Game": {</w:t>
+            </w:r>
+          </w:p>
+          <w:p>
+            <w:r>
+              <w:tab/>
+            </w:r>
+            <w:r>
+              <w:tab/>
+            </w:r>
+            <w:r>
               <w:t>"Title": "Game 1",</w:t>
             </w:r>
           </w:p>
           <w:p>
             <w:r>
               <w:tab/>
+            </w:r>
+            <w:r>
+              <w:tab/>
               <w:t>"Network": {</w:t>
             </w:r>
           </w:p>
@@ -2179,6 +2847,9 @@
             </w:r>
             <w:r>
               <w:tab/>
+            </w:r>
+            <w:r>
+              <w:tab/>
               <w:t>"IP Address": "127.0.0.1",</w:t>
             </w:r>
           </w:p>
@@ -2188,23 +2859,23 @@
             </w:r>
             <w:r>
               <w:tab/>
-              <w:t>"URL": "</w:t>
-            </w:r>
-            <w:proofErr w:type="spellStart"/>
-            <w:r>
-              <w:t>localhost</w:t>
-            </w:r>
-            <w:proofErr w:type="spellEnd"/>
-            <w:r>
-              <w:t>",</w:t>
-            </w:r>
-          </w:p>
-          <w:p>
-            <w:r>
-              <w:tab/>
-            </w:r>
-            <w:r>
-              <w:tab/>
+            </w:r>
+            <w:r>
+              <w:tab/>
+              <w:t>"URL": "localhost",</w:t>
+            </w:r>
+          </w:p>
+          <w:p>
+            <w:r>
+              <w:tab/>
+            </w:r>
+            <w:r>
+              <w:tab/>
+            </w:r>
+            <w:r>
+              <w:tab/>
+            </w:r>
+            <w:r>
               <w:t>"Communication": "HTTP",</w:t>
             </w:r>
           </w:p>
@@ -2214,18 +2885,27 @@
             </w:r>
             <w:r>
               <w:tab/>
+            </w:r>
+            <w:r>
+              <w:tab/>
               <w:t>"Client Type":  [ ]</w:t>
             </w:r>
           </w:p>
           <w:p>
             <w:r>
               <w:tab/>
+            </w:r>
+            <w:r>
+              <w:tab/>
               <w:t>},</w:t>
             </w:r>
           </w:p>
           <w:p>
             <w:r>
               <w:tab/>
+            </w:r>
+            <w:r>
+              <w:tab/>
               <w:t>"Parameters": {</w:t>
             </w:r>
           </w:p>
@@ -2235,6 +2915,11 @@
             </w:r>
             <w:r>
               <w:tab/>
+            </w:r>
+            <w:r>
+              <w:tab/>
+            </w:r>
+            <w:r>
               <w:t>"Minimum Players": 2,</w:t>
             </w:r>
           </w:p>
@@ -2244,6 +2929,9 @@
             </w:r>
             <w:r>
               <w:tab/>
+            </w:r>
+            <w:r>
+              <w:tab/>
               <w:t>"Maximum Players": 8,</w:t>
             </w:r>
           </w:p>
@@ -2253,12 +2941,20 @@
             </w:r>
             <w:r>
               <w:tab/>
+            </w:r>
+            <w:r>
+              <w:tab/>
               <w:t>"Current Players": 4</w:t>
             </w:r>
           </w:p>
           <w:p>
             <w:r>
               <w:tab/>
+            </w:r>
+            <w:r>
+              <w:tab/>
+            </w:r>
+            <w:r>
               <w:t>}</w:t>
             </w:r>
             <w:r>
@@ -2268,15 +2964,27 @@
           <w:p>
             <w:r>
               <w:tab/>
-              <w:t>"Source": ""</w:t>
+              <w:t>},</w:t>
+            </w:r>
+          </w:p>
+          <w:p>
+            <w:r>
+              <w:tab/>
+              <w:t>"Source": "</w:t>
+            </w:r>
+            <w:r>
+              <w:t>Game Engine</w:t>
+            </w:r>
+            <w:r>
+              <w:t>"</w:t>
             </w:r>
           </w:p>
           <w:p>
             <w:r>
               <w:t>}</w:t>
             </w:r>
-            <w:bookmarkEnd w:id="21"/>
-            <w:bookmarkEnd w:id="22"/>
+            <w:bookmarkEnd w:id="23"/>
+            <w:bookmarkEnd w:id="24"/>
           </w:p>
         </w:tc>
       </w:tr>
@@ -2295,162 +3003,12 @@
       <w:pPr>
         <w:pStyle w:val="Heading2"/>
       </w:pPr>
-      <w:bookmarkStart w:id="23" w:name="_Toc381297697"/>
+      <w:bookmarkStart w:id="25" w:name="_Toc384300649"/>
       <w:r>
-        <w:t>Game Update Request (Client to Game Engine)</w:t>
-      </w:r>
-      <w:bookmarkEnd w:id="23"/>
-    </w:p>
-    <w:tbl>
-      <w:tblPr>
-        <w:tblStyle w:val="TableGrid"/>
-        <w:tblW w:w="0" w:type="auto"/>
-        <w:tblLook w:val="04A0" w:firstRow="1" w:lastRow="0" w:firstColumn="1" w:lastColumn="0" w:noHBand="0" w:noVBand="1"/>
-      </w:tblPr>
-      <w:tblGrid>
-        <w:gridCol w:w="9227"/>
-      </w:tblGrid>
-      <w:tr>
-        <w:tc>
-          <w:tcPr>
-            <w:tcW w:w="9227" w:type="dxa"/>
-          </w:tcPr>
-          <w:p>
-            <w:r>
-              <w:t>{</w:t>
-            </w:r>
-          </w:p>
-          <w:p>
-            <w:r>
-              <w:tab/>
-              <w:t>"Type": "Game Update</w:t>
-            </w:r>
-            <w:r>
-              <w:t>",</w:t>
-            </w:r>
-          </w:p>
-          <w:p>
-            <w:r>
-              <w:tab/>
-              <w:t>"Sessi</w:t>
-            </w:r>
-            <w:r>
-              <w:t>on": 123</w:t>
-            </w:r>
-            <w:r>
-              <w:t>,</w:t>
-            </w:r>
-          </w:p>
-          <w:p>
-            <w:r>
-              <w:tab/>
-              <w:t>"Source": ""</w:t>
-            </w:r>
-          </w:p>
-          <w:p>
-            <w:r>
-              <w:t>}</w:t>
-            </w:r>
-          </w:p>
-        </w:tc>
-      </w:tr>
-    </w:tbl>
-    <w:p/>
-    <w:p>
-      <w:pPr>
-        <w:pStyle w:val="Heading2"/>
-      </w:pPr>
-      <w:bookmarkStart w:id="24" w:name="_Toc381297698"/>
-      <w:r>
-        <w:t>Game Update</w:t>
+        <w:t xml:space="preserve">Get Game Update </w:t>
       </w:r>
       <w:r>
-        <w:t xml:space="preserve"> </w:t>
-      </w:r>
-      <w:proofErr w:type="gramStart"/>
-      <w:r>
-        <w:t>Response</w:t>
-      </w:r>
-      <w:r>
-        <w:t>(</w:t>
-      </w:r>
-      <w:proofErr w:type="gramEnd"/>
-      <w:r>
-        <w:t>Game Engine</w:t>
-      </w:r>
-      <w:r>
-        <w:t xml:space="preserve"> to Client</w:t>
-      </w:r>
-      <w:r>
-        <w:t>)</w:t>
-      </w:r>
-      <w:bookmarkEnd w:id="24"/>
-    </w:p>
-    <w:tbl>
-      <w:tblPr>
-        <w:tblStyle w:val="TableGrid"/>
-        <w:tblW w:w="0" w:type="auto"/>
-        <w:tblLook w:val="04A0" w:firstRow="1" w:lastRow="0" w:firstColumn="1" w:lastColumn="0" w:noHBand="0" w:noVBand="1"/>
-      </w:tblPr>
-      <w:tblGrid>
-        <w:gridCol w:w="9227"/>
-      </w:tblGrid>
-      <w:tr>
-        <w:tc>
-          <w:tcPr>
-            <w:tcW w:w="9227" w:type="dxa"/>
-          </w:tcPr>
-          <w:p>
-            <w:r>
-              <w:t xml:space="preserve">"Game </w:t>
-            </w:r>
-            <w:r>
-              <w:t>Update</w:t>
-            </w:r>
-            <w:r>
-              <w:t>":{</w:t>
-            </w:r>
-          </w:p>
-          <w:p>
-            <w:r>
-              <w:tab/>
-              <w:t>"</w:t>
-            </w:r>
-            <w:r>
-              <w:t>Update</w:t>
-            </w:r>
-            <w:r>
-              <w:t xml:space="preserve">": </w:t>
-            </w:r>
-            <w:r>
-              <w:t>{}</w:t>
-            </w:r>
-            <w:r>
-              <w:t>,</w:t>
-            </w:r>
-          </w:p>
-          <w:p>
-            <w:r>
-              <w:tab/>
-              <w:t>"Source": ""</w:t>
-            </w:r>
-          </w:p>
-          <w:p>
-            <w:r>
-              <w:t>}</w:t>
-            </w:r>
-          </w:p>
-        </w:tc>
-      </w:tr>
-    </w:tbl>
-    <w:p/>
-    <w:p>
-      <w:pPr>
-        <w:pStyle w:val="Heading2"/>
-      </w:pPr>
-      <w:bookmarkStart w:id="25" w:name="_Toc381297699"/>
-      <w:r>
-        <w:t>Game Command (Client to Game Engine)</w:t>
+        <w:t>(Client to Game Engine)</w:t>
       </w:r>
       <w:bookmarkEnd w:id="25"/>
     </w:p>
@@ -2476,19 +3034,26 @@
           <w:p>
             <w:r>
               <w:tab/>
-              <w:t>"Type": "Game Command",</w:t>
-            </w:r>
-          </w:p>
-          <w:p>
-            <w:r>
-              <w:tab/>
-              <w:t>"Session": 123,</w:t>
-            </w:r>
-          </w:p>
-          <w:p>
-            <w:r>
-              <w:tab/>
-              <w:t>"Command": {}</w:t>
+              <w:t>"Type": "</w:t>
+            </w:r>
+            <w:r>
+              <w:t xml:space="preserve">Get </w:t>
+            </w:r>
+            <w:bookmarkStart w:id="26" w:name="_GoBack"/>
+            <w:bookmarkEnd w:id="26"/>
+            <w:r>
+              <w:t>Game Update</w:t>
+            </w:r>
+            <w:r>
+              <w:t>",</w:t>
+            </w:r>
+          </w:p>
+          <w:p>
+            <w:r>
+              <w:tab/>
+            </w:r>
+            <w:r>
+              <w:t>“SessionNumber”: 123</w:t>
             </w:r>
             <w:r>
               <w:t>,</w:t>
@@ -2497,7 +3062,13 @@
           <w:p>
             <w:r>
               <w:tab/>
-              <w:t>"Source": ""</w:t>
+              <w:t>"Source": "</w:t>
+            </w:r>
+            <w:r>
+              <w:t>Client</w:t>
+            </w:r>
+            <w:r>
+              <w:t>"</w:t>
             </w:r>
           </w:p>
           <w:p>
@@ -2508,20 +3079,28 @@
         </w:tc>
       </w:tr>
     </w:tbl>
+    <w:p/>
     <w:p>
       <w:pPr>
         <w:pStyle w:val="Heading2"/>
       </w:pPr>
-    </w:p>
-    <w:p>
-      <w:pPr>
-        <w:pStyle w:val="Heading2"/>
-      </w:pPr>
-      <w:bookmarkStart w:id="26" w:name="_Toc381297700"/>
+      <w:bookmarkStart w:id="27" w:name="_Toc384300650"/>
       <w:r>
-        <w:t>Terminate Game (Client to Game Engine | Game Engine to Client)</w:t>
+        <w:t>Game Update</w:t>
       </w:r>
-      <w:bookmarkEnd w:id="26"/>
+      <w:r>
+        <w:t xml:space="preserve"> </w:t>
+      </w:r>
+      <w:r>
+        <w:t>(Game Engine</w:t>
+      </w:r>
+      <w:r>
+        <w:t xml:space="preserve"> to Client</w:t>
+      </w:r>
+      <w:r>
+        <w:t>)</w:t>
+      </w:r>
+      <w:bookmarkEnd w:id="27"/>
     </w:p>
     <w:tbl>
       <w:tblPr>
@@ -2539,29 +3118,29 @@
           </w:tcPr>
           <w:p>
             <w:r>
-              <w:t>{</w:t>
-            </w:r>
-          </w:p>
-          <w:p>
-            <w:r>
-              <w:tab/>
-              <w:t>"Type": "</w:t>
-            </w:r>
-            <w:bookmarkStart w:id="27" w:name="OLE_LINK15"/>
-            <w:bookmarkStart w:id="28" w:name="OLE_LINK16"/>
-            <w:r>
-              <w:t>Terminate Game</w:t>
-            </w:r>
-            <w:bookmarkEnd w:id="27"/>
-            <w:bookmarkEnd w:id="28"/>
-            <w:r>
-              <w:t>",</w:t>
-            </w:r>
-          </w:p>
-          <w:p>
-            <w:r>
-              <w:tab/>
-              <w:t>"Session": 123</w:t>
+              <w:t xml:space="preserve">"Game </w:t>
+            </w:r>
+            <w:r>
+              <w:t>Update</w:t>
+            </w:r>
+            <w:r>
+              <w:t>":{</w:t>
+            </w:r>
+          </w:p>
+          <w:p>
+            <w:r>
+              <w:lastRenderedPageBreak/>
+              <w:tab/>
+              <w:t>"</w:t>
+            </w:r>
+            <w:r>
+              <w:t>Update</w:t>
+            </w:r>
+            <w:r>
+              <w:t xml:space="preserve">": </w:t>
+            </w:r>
+            <w:r>
+              <w:t>{}</w:t>
             </w:r>
             <w:r>
               <w:t>,</w:t>
@@ -2570,7 +3149,13 @@
           <w:p>
             <w:r>
               <w:tab/>
-              <w:t>"Source": ""</w:t>
+              <w:t>"Source": "</w:t>
+            </w:r>
+            <w:r>
+              <w:t>Game Engine</w:t>
+            </w:r>
+            <w:r>
+              <w:t>"</w:t>
             </w:r>
           </w:p>
           <w:p>
@@ -2586,9 +3171,89 @@
       <w:pPr>
         <w:pStyle w:val="Heading2"/>
       </w:pPr>
-      <w:bookmarkStart w:id="29" w:name="_Toc381297701"/>
+      <w:bookmarkStart w:id="28" w:name="_Toc384300651"/>
       <w:r>
-        <w:t>Terminate Session (Client to Server | Server to Client)</w:t>
+        <w:t>Game Command (Client to Game Engine)</w:t>
+      </w:r>
+      <w:bookmarkEnd w:id="28"/>
+    </w:p>
+    <w:tbl>
+      <w:tblPr>
+        <w:tblStyle w:val="TableGrid"/>
+        <w:tblW w:w="0" w:type="auto"/>
+        <w:tblLook w:val="04A0" w:firstRow="1" w:lastRow="0" w:firstColumn="1" w:lastColumn="0" w:noHBand="0" w:noVBand="1"/>
+      </w:tblPr>
+      <w:tblGrid>
+        <w:gridCol w:w="9227"/>
+      </w:tblGrid>
+      <w:tr>
+        <w:tc>
+          <w:tcPr>
+            <w:tcW w:w="9227" w:type="dxa"/>
+          </w:tcPr>
+          <w:p>
+            <w:r>
+              <w:t>{</w:t>
+            </w:r>
+          </w:p>
+          <w:p>
+            <w:r>
+              <w:tab/>
+              <w:t>"Type": "Game Command",</w:t>
+            </w:r>
+          </w:p>
+          <w:p>
+            <w:r>
+              <w:tab/>
+            </w:r>
+            <w:r>
+              <w:t>“SessionNumber”: 123</w:t>
+            </w:r>
+            <w:r>
+              <w:t>,</w:t>
+            </w:r>
+          </w:p>
+          <w:p>
+            <w:r>
+              <w:tab/>
+              <w:t>"Command": {}</w:t>
+            </w:r>
+            <w:r>
+              <w:t>,</w:t>
+            </w:r>
+          </w:p>
+          <w:p>
+            <w:r>
+              <w:tab/>
+              <w:t>"Source": "</w:t>
+            </w:r>
+            <w:r>
+              <w:t>Client</w:t>
+            </w:r>
+            <w:r>
+              <w:t>"</w:t>
+            </w:r>
+          </w:p>
+          <w:p>
+            <w:r>
+              <w:t>}</w:t>
+            </w:r>
+          </w:p>
+        </w:tc>
+      </w:tr>
+    </w:tbl>
+    <w:p>
+      <w:pPr>
+        <w:pStyle w:val="Heading2"/>
+      </w:pPr>
+    </w:p>
+    <w:p>
+      <w:pPr>
+        <w:pStyle w:val="Heading2"/>
+      </w:pPr>
+      <w:bookmarkStart w:id="29" w:name="_Toc384300652"/>
+      <w:r>
+        <w:t>Terminate Game (Client to Game Engine)</w:t>
       </w:r>
       <w:bookmarkEnd w:id="29"/>
     </w:p>
@@ -2616,15 +3281,10 @@
               <w:tab/>
               <w:t>"Type": "</w:t>
             </w:r>
-            <w:bookmarkStart w:id="30" w:name="OLE_LINK3"/>
-            <w:bookmarkStart w:id="31" w:name="OLE_LINK4"/>
-            <w:r>
-              <w:t>Ter</w:t>
-            </w:r>
-            <w:bookmarkStart w:id="32" w:name="_GoBack"/>
-            <w:bookmarkEnd w:id="32"/>
-            <w:r>
-              <w:t>minate Session</w:t>
+            <w:bookmarkStart w:id="30" w:name="OLE_LINK15"/>
+            <w:bookmarkStart w:id="31" w:name="OLE_LINK16"/>
+            <w:r>
+              <w:t>Terminate Game</w:t>
             </w:r>
             <w:bookmarkEnd w:id="30"/>
             <w:bookmarkEnd w:id="31"/>
@@ -2635,7 +3295,9 @@
           <w:p>
             <w:r>
               <w:tab/>
-              <w:t>"Session": 123</w:t>
+            </w:r>
+            <w:r>
+              <w:t>“SessionNumber”: 123</w:t>
             </w:r>
             <w:r>
               <w:t>,</w:t>
@@ -2644,7 +3306,13 @@
           <w:p>
             <w:r>
               <w:tab/>
-              <w:t>"Source": ""</w:t>
+              <w:t>"Source": "</w:t>
+            </w:r>
+            <w:r>
+              <w:t>Client</w:t>
+            </w:r>
+            <w:r>
+              <w:t>"</w:t>
             </w:r>
           </w:p>
           <w:p>
@@ -2660,14 +3328,17 @@
       <w:pPr>
         <w:pStyle w:val="Heading2"/>
       </w:pPr>
-      <w:bookmarkStart w:id="33" w:name="_Toc381297702"/>
+      <w:bookmarkStart w:id="32" w:name="_Toc384300653"/>
       <w:r>
-        <w:t xml:space="preserve">Fail </w:t>
+        <w:t>Terminate Session (Cli</w:t>
       </w:r>
       <w:r>
-        <w:t>(Server to Client and Game Engine | Game Engine to Client and Server)</w:t>
+        <w:t>ent to Server</w:t>
       </w:r>
-      <w:bookmarkEnd w:id="33"/>
+      <w:r>
+        <w:t>)</w:t>
+      </w:r>
+      <w:bookmarkEnd w:id="32"/>
     </w:p>
     <w:tbl>
       <w:tblPr>
@@ -2691,37 +3362,25 @@
           <w:p>
             <w:r>
               <w:tab/>
-              <w:t>"Session": 123,</w:t>
-            </w:r>
-          </w:p>
-          <w:p>
-            <w:r>
-              <w:tab/>
-              <w:t>"Type": "Fail",</w:t>
-            </w:r>
-          </w:p>
-          <w:p>
-            <w:r>
-              <w:tab/>
-              <w:t>"</w:t>
-            </w:r>
-            <w:r>
-              <w:t>Command</w:t>
-            </w:r>
-            <w:r>
-              <w:t>": "request type",</w:t>
-            </w:r>
-          </w:p>
-          <w:p>
-            <w:r>
-              <w:tab/>
-              <w:t>"</w:t>
-            </w:r>
-            <w:r>
-              <w:t xml:space="preserve"> Message </w:t>
-            </w:r>
-            <w:r>
-              <w:t>": ""</w:t>
+              <w:t>"Type": "</w:t>
+            </w:r>
+            <w:bookmarkStart w:id="33" w:name="OLE_LINK3"/>
+            <w:bookmarkStart w:id="34" w:name="OLE_LINK4"/>
+            <w:r>
+              <w:t>Terminate Session</w:t>
+            </w:r>
+            <w:bookmarkEnd w:id="33"/>
+            <w:bookmarkEnd w:id="34"/>
+            <w:r>
+              <w:t>",</w:t>
+            </w:r>
+          </w:p>
+          <w:p>
+            <w:r>
+              <w:tab/>
+            </w:r>
+            <w:r>
+              <w:t>“SessionNumber”: 123</w:t>
             </w:r>
             <w:r>
               <w:t>,</w:t>
@@ -2730,7 +3389,10 @@
           <w:p>
             <w:r>
               <w:tab/>
-              <w:t>"Source": ""</w:t>
+              <w:t xml:space="preserve">"Source": </w:t>
+            </w:r>
+            <w:r>
+              <w:t>"Client"</w:t>
             </w:r>
           </w:p>
           <w:p>
@@ -2746,101 +3408,9 @@
       <w:pPr>
         <w:pStyle w:val="Heading2"/>
       </w:pPr>
-      <w:bookmarkStart w:id="34" w:name="_Toc381297703"/>
+      <w:bookmarkStart w:id="35" w:name="_Toc384300654"/>
       <w:r>
-        <w:t xml:space="preserve">Success </w:t>
-      </w:r>
-      <w:r>
-        <w:t>(Server to Client and Game Engine | Game Engine to Client and Server)</w:t>
-      </w:r>
-      <w:bookmarkEnd w:id="34"/>
-    </w:p>
-    <w:tbl>
-      <w:tblPr>
-        <w:tblStyle w:val="TableGrid"/>
-        <w:tblW w:w="0" w:type="auto"/>
-        <w:tblLook w:val="04A0" w:firstRow="1" w:lastRow="0" w:firstColumn="1" w:lastColumn="0" w:noHBand="0" w:noVBand="1"/>
-      </w:tblPr>
-      <w:tblGrid>
-        <w:gridCol w:w="9227"/>
-      </w:tblGrid>
-      <w:tr>
-        <w:tc>
-          <w:tcPr>
-            <w:tcW w:w="9227" w:type="dxa"/>
-          </w:tcPr>
-          <w:p>
-            <w:r>
-              <w:t>{</w:t>
-            </w:r>
-          </w:p>
-          <w:p>
-            <w:r>
-              <w:tab/>
-              <w:t>"Session": 123,</w:t>
-            </w:r>
-          </w:p>
-          <w:p>
-            <w:r>
-              <w:tab/>
-              <w:t>"Type": "</w:t>
-            </w:r>
-            <w:r>
-              <w:t>Success</w:t>
-            </w:r>
-            <w:r>
-              <w:t>",</w:t>
-            </w:r>
-          </w:p>
-          <w:p>
-            <w:r>
-              <w:tab/>
-              <w:t>"</w:t>
-            </w:r>
-            <w:r>
-              <w:t>Command</w:t>
-            </w:r>
-            <w:r>
-              <w:t>": "request type",</w:t>
-            </w:r>
-          </w:p>
-          <w:p>
-            <w:r>
-              <w:tab/>
-              <w:t>"</w:t>
-            </w:r>
-            <w:r>
-              <w:t xml:space="preserve"> Message </w:t>
-            </w:r>
-            <w:r>
-              <w:t>": ""</w:t>
-            </w:r>
-            <w:r>
-              <w:t>,</w:t>
-            </w:r>
-          </w:p>
-          <w:p>
-            <w:r>
-              <w:tab/>
-              <w:t>"Source": ""</w:t>
-            </w:r>
-          </w:p>
-          <w:p>
-            <w:r>
-              <w:t>}</w:t>
-            </w:r>
-          </w:p>
-        </w:tc>
-      </w:tr>
-    </w:tbl>
-    <w:p/>
-    <w:p>
-      <w:pPr>
-        <w:pStyle w:val="Heading2"/>
-      </w:pPr>
-      <w:bookmarkStart w:id="35" w:name="_Toc381297704"/>
-      <w:r>
-        <w:t>Error (Server to Client and Game Engine | Game Engine to Client and Server)</w:t>
+        <w:t>Terminate Session (Game Engine to Server)</w:t>
       </w:r>
       <w:bookmarkEnd w:id="35"/>
     </w:p>
@@ -2859,8 +3429,6 @@
             <w:tcW w:w="9227" w:type="dxa"/>
           </w:tcPr>
           <w:p>
-            <w:bookmarkStart w:id="36" w:name="OLE_LINK1"/>
-            <w:bookmarkStart w:id="37" w:name="OLE_LINK2"/>
             <w:r>
               <w:t>{</w:t>
             </w:r>
@@ -2868,7 +3436,446 @@
           <w:p>
             <w:r>
               <w:tab/>
-              <w:t>"Session": 123,</w:t>
+              <w:t>"Type": "Terminate Session",</w:t>
+            </w:r>
+          </w:p>
+          <w:p>
+            <w:r>
+              <w:tab/>
+            </w:r>
+            <w:r>
+              <w:t>“SessionNumber”: 123</w:t>
+            </w:r>
+            <w:r>
+              <w:t>,</w:t>
+            </w:r>
+          </w:p>
+          <w:p>
+            <w:r>
+              <w:tab/>
+              <w:t>"Source": "</w:t>
+            </w:r>
+            <w:r>
+              <w:t>Game Engine</w:t>
+            </w:r>
+            <w:r>
+              <w:t>"</w:t>
+            </w:r>
+          </w:p>
+          <w:p>
+            <w:r>
+              <w:t>}</w:t>
+            </w:r>
+          </w:p>
+        </w:tc>
+      </w:tr>
+    </w:tbl>
+    <w:p/>
+    <w:p>
+      <w:pPr>
+        <w:pStyle w:val="Heading2"/>
+      </w:pPr>
+      <w:bookmarkStart w:id="36" w:name="_Toc384300655"/>
+      <w:r>
+        <w:t xml:space="preserve">Fail </w:t>
+      </w:r>
+      <w:r>
+        <w:t>(Se</w:t>
+      </w:r>
+      <w:r>
+        <w:t>rver to Client and Game Engine</w:t>
+      </w:r>
+      <w:r>
+        <w:t>)</w:t>
+      </w:r>
+      <w:bookmarkEnd w:id="36"/>
+    </w:p>
+    <w:tbl>
+      <w:tblPr>
+        <w:tblStyle w:val="TableGrid"/>
+        <w:tblW w:w="0" w:type="auto"/>
+        <w:tblLook w:val="04A0" w:firstRow="1" w:lastRow="0" w:firstColumn="1" w:lastColumn="0" w:noHBand="0" w:noVBand="1"/>
+      </w:tblPr>
+      <w:tblGrid>
+        <w:gridCol w:w="9227"/>
+      </w:tblGrid>
+      <w:tr>
+        <w:tc>
+          <w:tcPr>
+            <w:tcW w:w="9227" w:type="dxa"/>
+          </w:tcPr>
+          <w:p>
+            <w:r>
+              <w:t>{</w:t>
+            </w:r>
+          </w:p>
+          <w:p>
+            <w:r>
+              <w:tab/>
+            </w:r>
+            <w:r>
+              <w:t>“SessionNumber”: 123</w:t>
+            </w:r>
+            <w:r>
+              <w:t>,</w:t>
+            </w:r>
+          </w:p>
+          <w:p>
+            <w:r>
+              <w:tab/>
+              <w:t>"Type": "Fail",</w:t>
+            </w:r>
+          </w:p>
+          <w:p>
+            <w:r>
+              <w:tab/>
+              <w:t>"</w:t>
+            </w:r>
+            <w:r>
+              <w:t>Command</w:t>
+            </w:r>
+            <w:r>
+              <w:t>": "request type",</w:t>
+            </w:r>
+          </w:p>
+          <w:p>
+            <w:r>
+              <w:tab/>
+              <w:t>"</w:t>
+            </w:r>
+            <w:r>
+              <w:t xml:space="preserve"> Message </w:t>
+            </w:r>
+            <w:r>
+              <w:t>": ""</w:t>
+            </w:r>
+            <w:r>
+              <w:t>,</w:t>
+            </w:r>
+          </w:p>
+          <w:p>
+            <w:r>
+              <w:tab/>
+              <w:t>"Source": "</w:t>
+            </w:r>
+            <w:r>
+              <w:t>Server</w:t>
+            </w:r>
+            <w:r>
+              <w:t>"</w:t>
+            </w:r>
+          </w:p>
+          <w:p>
+            <w:r>
+              <w:t>}</w:t>
+            </w:r>
+          </w:p>
+        </w:tc>
+      </w:tr>
+    </w:tbl>
+    <w:p/>
+    <w:p>
+      <w:pPr>
+        <w:pStyle w:val="Heading2"/>
+      </w:pPr>
+      <w:bookmarkStart w:id="37" w:name="_Toc384300656"/>
+      <w:r>
+        <w:lastRenderedPageBreak/>
+        <w:t>Fail (Game Engine to Client and Server)</w:t>
+      </w:r>
+      <w:bookmarkEnd w:id="37"/>
+    </w:p>
+    <w:tbl>
+      <w:tblPr>
+        <w:tblStyle w:val="TableGrid"/>
+        <w:tblW w:w="0" w:type="auto"/>
+        <w:tblLook w:val="04A0" w:firstRow="1" w:lastRow="0" w:firstColumn="1" w:lastColumn="0" w:noHBand="0" w:noVBand="1"/>
+      </w:tblPr>
+      <w:tblGrid>
+        <w:gridCol w:w="9227"/>
+      </w:tblGrid>
+      <w:tr>
+        <w:tc>
+          <w:tcPr>
+            <w:tcW w:w="9227" w:type="dxa"/>
+          </w:tcPr>
+          <w:p>
+            <w:r>
+              <w:t>{</w:t>
+            </w:r>
+          </w:p>
+          <w:p>
+            <w:r>
+              <w:tab/>
+            </w:r>
+            <w:r>
+              <w:t>“SessionNumber”: 123</w:t>
+            </w:r>
+            <w:r>
+              <w:t>,</w:t>
+            </w:r>
+          </w:p>
+          <w:p>
+            <w:r>
+              <w:tab/>
+              <w:t>"Type": "Fail",</w:t>
+            </w:r>
+          </w:p>
+          <w:p>
+            <w:r>
+              <w:tab/>
+              <w:t>"Command": "request type",</w:t>
+            </w:r>
+          </w:p>
+          <w:p>
+            <w:r>
+              <w:tab/>
+              <w:t>" Message ": "",</w:t>
+            </w:r>
+          </w:p>
+          <w:p>
+            <w:r>
+              <w:tab/>
+              <w:t>"Source": "</w:t>
+            </w:r>
+            <w:r>
+              <w:t>Game Engine</w:t>
+            </w:r>
+            <w:r>
+              <w:t>"</w:t>
+            </w:r>
+          </w:p>
+          <w:p>
+            <w:r>
+              <w:t>}</w:t>
+            </w:r>
+          </w:p>
+        </w:tc>
+      </w:tr>
+    </w:tbl>
+    <w:p/>
+    <w:p>
+      <w:pPr>
+        <w:pStyle w:val="Heading2"/>
+      </w:pPr>
+      <w:bookmarkStart w:id="38" w:name="_Toc384300657"/>
+      <w:r>
+        <w:t xml:space="preserve">Success </w:t>
+      </w:r>
+      <w:r>
+        <w:t>(Server to Client and Game Engine)</w:t>
+      </w:r>
+      <w:bookmarkEnd w:id="38"/>
+    </w:p>
+    <w:tbl>
+      <w:tblPr>
+        <w:tblStyle w:val="TableGrid"/>
+        <w:tblW w:w="0" w:type="auto"/>
+        <w:tblLook w:val="04A0" w:firstRow="1" w:lastRow="0" w:firstColumn="1" w:lastColumn="0" w:noHBand="0" w:noVBand="1"/>
+      </w:tblPr>
+      <w:tblGrid>
+        <w:gridCol w:w="9227"/>
+      </w:tblGrid>
+      <w:tr>
+        <w:tc>
+          <w:tcPr>
+            <w:tcW w:w="9227" w:type="dxa"/>
+          </w:tcPr>
+          <w:p>
+            <w:r>
+              <w:t>{</w:t>
+            </w:r>
+          </w:p>
+          <w:p>
+            <w:r>
+              <w:tab/>
+            </w:r>
+            <w:r>
+              <w:t>“SessionNumber”: 123</w:t>
+            </w:r>
+            <w:r>
+              <w:t>,</w:t>
+            </w:r>
+          </w:p>
+          <w:p>
+            <w:r>
+              <w:tab/>
+              <w:t>"Type": "</w:t>
+            </w:r>
+            <w:r>
+              <w:t>Success</w:t>
+            </w:r>
+            <w:r>
+              <w:t>",</w:t>
+            </w:r>
+          </w:p>
+          <w:p>
+            <w:r>
+              <w:tab/>
+              <w:t>"</w:t>
+            </w:r>
+            <w:r>
+              <w:t>Command</w:t>
+            </w:r>
+            <w:r>
+              <w:t>": "request type",</w:t>
+            </w:r>
+          </w:p>
+          <w:p>
+            <w:r>
+              <w:tab/>
+              <w:t>"</w:t>
+            </w:r>
+            <w:r>
+              <w:t xml:space="preserve"> Message </w:t>
+            </w:r>
+            <w:r>
+              <w:t>": ""</w:t>
+            </w:r>
+            <w:r>
+              <w:t>,</w:t>
+            </w:r>
+          </w:p>
+          <w:p>
+            <w:r>
+              <w:tab/>
+              <w:t>"Source": "</w:t>
+            </w:r>
+            <w:r>
+              <w:t>Server</w:t>
+            </w:r>
+            <w:r>
+              <w:t>"</w:t>
+            </w:r>
+          </w:p>
+          <w:p>
+            <w:r>
+              <w:t>}</w:t>
+            </w:r>
+          </w:p>
+        </w:tc>
+      </w:tr>
+    </w:tbl>
+    <w:p/>
+    <w:p>
+      <w:pPr>
+        <w:pStyle w:val="Heading2"/>
+      </w:pPr>
+      <w:bookmarkStart w:id="39" w:name="_Toc384300658"/>
+      <w:r>
+        <w:t>Success (Game Engine to Client and Server)</w:t>
+      </w:r>
+      <w:bookmarkEnd w:id="39"/>
+    </w:p>
+    <w:tbl>
+      <w:tblPr>
+        <w:tblStyle w:val="TableGrid"/>
+        <w:tblW w:w="0" w:type="auto"/>
+        <w:tblLook w:val="04A0" w:firstRow="1" w:lastRow="0" w:firstColumn="1" w:lastColumn="0" w:noHBand="0" w:noVBand="1"/>
+      </w:tblPr>
+      <w:tblGrid>
+        <w:gridCol w:w="9227"/>
+      </w:tblGrid>
+      <w:tr>
+        <w:tc>
+          <w:tcPr>
+            <w:tcW w:w="9227" w:type="dxa"/>
+          </w:tcPr>
+          <w:p>
+            <w:r>
+              <w:t>{</w:t>
+            </w:r>
+          </w:p>
+          <w:p>
+            <w:r>
+              <w:tab/>
+            </w:r>
+            <w:r>
+              <w:t>“SessionNumber”: 123</w:t>
+            </w:r>
+            <w:r>
+              <w:t>,</w:t>
+            </w:r>
+          </w:p>
+          <w:p>
+            <w:r>
+              <w:tab/>
+              <w:t>"Type": "Success",</w:t>
+            </w:r>
+          </w:p>
+          <w:p>
+            <w:r>
+              <w:tab/>
+              <w:t>"Command": "request type",</w:t>
+            </w:r>
+          </w:p>
+          <w:p>
+            <w:r>
+              <w:tab/>
+              <w:t>" Message ": "",</w:t>
+            </w:r>
+          </w:p>
+          <w:p>
+            <w:r>
+              <w:tab/>
+              <w:t>"Source": "</w:t>
+            </w:r>
+            <w:r>
+              <w:t>Game Engine</w:t>
+            </w:r>
+            <w:r>
+              <w:t>"</w:t>
+            </w:r>
+          </w:p>
+          <w:p>
+            <w:r>
+              <w:t>}</w:t>
+            </w:r>
+          </w:p>
+        </w:tc>
+      </w:tr>
+    </w:tbl>
+    <w:p/>
+    <w:p>
+      <w:pPr>
+        <w:pStyle w:val="Heading2"/>
+      </w:pPr>
+      <w:bookmarkStart w:id="40" w:name="_Toc384300659"/>
+      <w:r>
+        <w:t>Error (Server to Client and Game Engine)</w:t>
+      </w:r>
+      <w:bookmarkEnd w:id="40"/>
+    </w:p>
+    <w:tbl>
+      <w:tblPr>
+        <w:tblStyle w:val="TableGrid"/>
+        <w:tblW w:w="0" w:type="auto"/>
+        <w:tblLook w:val="04A0" w:firstRow="1" w:lastRow="0" w:firstColumn="1" w:lastColumn="0" w:noHBand="0" w:noVBand="1"/>
+      </w:tblPr>
+      <w:tblGrid>
+        <w:gridCol w:w="9227"/>
+      </w:tblGrid>
+      <w:tr>
+        <w:tc>
+          <w:tcPr>
+            <w:tcW w:w="9227" w:type="dxa"/>
+          </w:tcPr>
+          <w:p>
+            <w:bookmarkStart w:id="41" w:name="OLE_LINK1"/>
+            <w:bookmarkStart w:id="42" w:name="OLE_LINK2"/>
+            <w:r>
+              <w:t>{</w:t>
+            </w:r>
+          </w:p>
+          <w:p>
+            <w:r>
+              <w:tab/>
+            </w:r>
+            <w:r>
+              <w:t>“SessionNumber”: 123</w:t>
+            </w:r>
+            <w:r>
+              <w:t>,</w:t>
             </w:r>
           </w:p>
           <w:p>
@@ -2907,18 +3914,101 @@
           <w:p>
             <w:r>
               <w:tab/>
+              <w:t xml:space="preserve">"Source": </w:t>
+            </w:r>
+            <w:r>
+              <w:t>"Server"</w:t>
+            </w:r>
+          </w:p>
+          <w:p>
+            <w:r>
+              <w:t>}</w:t>
+            </w:r>
+            <w:bookmarkEnd w:id="41"/>
+            <w:bookmarkEnd w:id="42"/>
+          </w:p>
+        </w:tc>
+      </w:tr>
+    </w:tbl>
+    <w:p/>
+    <w:p>
+      <w:pPr>
+        <w:pStyle w:val="Heading2"/>
+      </w:pPr>
+      <w:bookmarkStart w:id="43" w:name="_Toc384300660"/>
+      <w:r>
+        <w:t>Error (Game Engine to Client and Server)</w:t>
+      </w:r>
+      <w:bookmarkEnd w:id="43"/>
+    </w:p>
+    <w:tbl>
+      <w:tblPr>
+        <w:tblStyle w:val="TableGrid"/>
+        <w:tblW w:w="0" w:type="auto"/>
+        <w:tblLook w:val="04A0" w:firstRow="1" w:lastRow="0" w:firstColumn="1" w:lastColumn="0" w:noHBand="0" w:noVBand="1"/>
+      </w:tblPr>
+      <w:tblGrid>
+        <w:gridCol w:w="9227"/>
+      </w:tblGrid>
+      <w:tr>
+        <w:tc>
+          <w:tcPr>
+            <w:tcW w:w="9227" w:type="dxa"/>
+          </w:tcPr>
+          <w:p>
+            <w:r>
+              <w:t>{</w:t>
+            </w:r>
+          </w:p>
+          <w:p>
+            <w:r>
+              <w:tab/>
+            </w:r>
+            <w:r>
+              <w:t>“SessionNumber”: 123</w:t>
+            </w:r>
+            <w:r>
+              <w:t>,</w:t>
+            </w:r>
+          </w:p>
+          <w:p>
+            <w:r>
+              <w:tab/>
+              <w:t>"Type": "Error",</w:t>
+            </w:r>
+          </w:p>
+          <w:p>
+            <w:r>
+              <w:tab/>
+              <w:t>"Command": "Chat",</w:t>
+            </w:r>
+          </w:p>
+          <w:p>
+            <w:r>
+              <w:tab/>
+              <w:t>"Message": "",</w:t>
+            </w:r>
+          </w:p>
+          <w:p>
+            <w:r>
+              <w:tab/>
+              <w:t xml:space="preserve">"Source": </w:t>
+            </w:r>
+            <w:r>
               <w:t>"</w:t>
             </w:r>
             <w:r>
-              <w:t>Source": ""</w:t>
-            </w:r>
-          </w:p>
-          <w:p>
-            <w:r>
+              <w:t>Game Engine</w:t>
+            </w:r>
+            <w:r>
+              <w:t>"</w:t>
+            </w:r>
+          </w:p>
+          <w:p>
+            <w:r>
+              <w:lastRenderedPageBreak/>
               <w:t>}</w:t>
             </w:r>
-            <w:bookmarkEnd w:id="36"/>
-            <w:bookmarkEnd w:id="37"/>
           </w:p>
         </w:tc>
       </w:tr>
@@ -3327,7 +4417,7 @@
   <w:style w:type="paragraph" w:default="1" w:styleId="Normal">
     <w:name w:val="Normal"/>
     <w:qFormat/>
-    <w:rsid w:val="00DF2745"/>
+    <w:rsid w:val="004E326A"/>
   </w:style>
   <w:style w:type="paragraph" w:styleId="Heading1">
     <w:name w:val="heading 1"/>
@@ -3768,7 +4858,7 @@
 </file>
 
 <file path=customXml/itemProps1.xml><?xml version="1.0" encoding="utf-8"?>
-<ds:datastoreItem xmlns:ds="http://schemas.openxmlformats.org/officeDocument/2006/customXml" ds:itemID="{C9E21408-332B-4529-821F-D15EB87BF54D}">
+<ds:datastoreItem xmlns:ds="http://schemas.openxmlformats.org/officeDocument/2006/customXml" ds:itemID="{8A403998-EC47-4EB1-8301-4AAB0AB3F9F7}">
   <ds:schemaRefs>
     <ds:schemaRef ds:uri="http://schemas.openxmlformats.org/officeDocument/2006/bibliography"/>
   </ds:schemaRefs>

</xml_diff>

<commit_message>
Implemented and test http client on Game Engine
</commit_message>
<xml_diff>
--- a/JSON Messages.docx
+++ b/JSON Messages.docx
@@ -965,7 +965,21 @@
                 <w:rStyle w:val="Hyperlink"/>
                 <w:noProof/>
               </w:rPr>
-              <w:t>Game Update Request (Client to Game Engine)</w:t>
+              <w:t>Game Update Re</w:t>
+            </w:r>
+            <w:r>
+              <w:rPr>
+                <w:rStyle w:val="Hyperlink"/>
+                <w:noProof/>
+              </w:rPr>
+              <w:t>q</w:t>
+            </w:r>
+            <w:r>
+              <w:rPr>
+                <w:rStyle w:val="Hyperlink"/>
+                <w:noProof/>
+              </w:rPr>
+              <w:t>uest (Client to Game Engine)</w:t>
             </w:r>
             <w:r>
               <w:rPr>
@@ -1863,7 +1877,15 @@
               <w:tab/>
             </w:r>
             <w:r>
-              <w:t>“SessionNumber”: 123</w:t>
+              <w:t>“</w:t>
+            </w:r>
+            <w:proofErr w:type="spellStart"/>
+            <w:r>
+              <w:t>SessionNumber</w:t>
+            </w:r>
+            <w:proofErr w:type="spellEnd"/>
+            <w:r>
+              <w:t>”: 123</w:t>
             </w:r>
             <w:r>
               <w:t>,</w:t>
@@ -1956,7 +1978,15 @@
               <w:tab/>
             </w:r>
             <w:r>
-              <w:t>“SessionNumber”: 123</w:t>
+              <w:t>“</w:t>
+            </w:r>
+            <w:proofErr w:type="spellStart"/>
+            <w:r>
+              <w:t>SessionNumber</w:t>
+            </w:r>
+            <w:proofErr w:type="spellEnd"/>
+            <w:r>
+              <w:t>”: 123</w:t>
             </w:r>
             <w:r>
               <w:t>,</w:t>
@@ -2047,7 +2077,15 @@
               <w:tab/>
             </w:r>
             <w:r>
-              <w:t>“SessionNumber”: 123</w:t>
+              <w:t>“</w:t>
+            </w:r>
+            <w:proofErr w:type="spellStart"/>
+            <w:r>
+              <w:t>SessionNumber</w:t>
+            </w:r>
+            <w:proofErr w:type="spellEnd"/>
+            <w:r>
+              <w:t>”: 123</w:t>
             </w:r>
             <w:r>
               <w:t>,</w:t>
@@ -2114,7 +2152,15 @@
               <w:tab/>
             </w:r>
             <w:r>
-              <w:t>“SessionNumber”: 123</w:t>
+              <w:t>“</w:t>
+            </w:r>
+            <w:proofErr w:type="spellStart"/>
+            <w:r>
+              <w:t>SessionNumber</w:t>
+            </w:r>
+            <w:proofErr w:type="spellEnd"/>
+            <w:r>
+              <w:t>”: 123</w:t>
             </w:r>
             <w:r>
               <w:t>,</w:t>
@@ -2263,7 +2309,15 @@
               <w:tab/>
             </w:r>
             <w:r>
-              <w:t>“SessionNumber”: 123,</w:t>
+              <w:t>“</w:t>
+            </w:r>
+            <w:proofErr w:type="spellStart"/>
+            <w:r>
+              <w:t>SessionNumber</w:t>
+            </w:r>
+            <w:proofErr w:type="spellEnd"/>
+            <w:r>
+              <w:t>”: 123,</w:t>
             </w:r>
           </w:p>
           <w:p>
@@ -2345,7 +2399,15 @@
               <w:tab/>
             </w:r>
             <w:r>
-              <w:t>“SessionNumber”: 123</w:t>
+              <w:t>“</w:t>
+            </w:r>
+            <w:proofErr w:type="spellStart"/>
+            <w:r>
+              <w:t>SessionNumber</w:t>
+            </w:r>
+            <w:proofErr w:type="spellEnd"/>
+            <w:r>
+              <w:t>”: 123</w:t>
             </w:r>
             <w:r>
               <w:t>,</w:t>
@@ -2425,7 +2487,15 @@
               <w:tab/>
             </w:r>
             <w:r>
-              <w:t>“SessionNumber”: 123</w:t>
+              <w:t>“</w:t>
+            </w:r>
+            <w:proofErr w:type="spellStart"/>
+            <w:r>
+              <w:t>SessionNumber</w:t>
+            </w:r>
+            <w:proofErr w:type="spellEnd"/>
+            <w:r>
+              <w:t>”: 123</w:t>
             </w:r>
             <w:r>
               <w:t>,</w:t>
@@ -2590,15 +2660,29 @@
           <w:p>
             <w:r>
               <w:tab/>
-              <w:t>"Type": "Game List Request",</w:t>
-            </w:r>
-          </w:p>
-          <w:p>
-            <w:r>
-              <w:tab/>
-            </w:r>
-            <w:r>
-              <w:t>“SessionNumber”: 123</w:t>
+              <w:t>"Type": "</w:t>
+            </w:r>
+            <w:r>
+              <w:t>Get Game List</w:t>
+            </w:r>
+            <w:r>
+              <w:t>",</w:t>
+            </w:r>
+          </w:p>
+          <w:p>
+            <w:r>
+              <w:tab/>
+            </w:r>
+            <w:r>
+              <w:t>“</w:t>
+            </w:r>
+            <w:proofErr w:type="spellStart"/>
+            <w:r>
+              <w:t>SessionNumber</w:t>
+            </w:r>
+            <w:proofErr w:type="spellEnd"/>
+            <w:r>
+              <w:t>”: 123</w:t>
             </w:r>
             <w:r>
               <w:t>,</w:t>
@@ -2809,7 +2893,15 @@
               <w:tab/>
             </w:r>
             <w:r>
-              <w:t>“SessionNumber”: 123</w:t>
+              <w:t>“</w:t>
+            </w:r>
+            <w:proofErr w:type="spellStart"/>
+            <w:r>
+              <w:t>SessionNumber</w:t>
+            </w:r>
+            <w:proofErr w:type="spellEnd"/>
+            <w:r>
+              <w:t>”: 123</w:t>
             </w:r>
             <w:r>
               <w:t>,</w:t>
@@ -2862,7 +2954,15 @@
             </w:r>
             <w:r>
               <w:tab/>
-              <w:t>"URL": "localhost",</w:t>
+              <w:t>"URL": "</w:t>
+            </w:r>
+            <w:proofErr w:type="spellStart"/>
+            <w:r>
+              <w:t>localhost</w:t>
+            </w:r>
+            <w:proofErr w:type="spellEnd"/>
+            <w:r>
+              <w:t>",</w:t>
             </w:r>
           </w:p>
           <w:p>
@@ -3004,6 +3104,8 @@
         <w:pStyle w:val="Heading2"/>
       </w:pPr>
       <w:bookmarkStart w:id="25" w:name="_Toc384300649"/>
+      <w:bookmarkStart w:id="26" w:name="_GoBack"/>
+      <w:bookmarkEnd w:id="26"/>
       <w:r>
         <w:t xml:space="preserve">Get Game Update </w:t>
       </w:r>
@@ -3039,8 +3141,6 @@
             <w:r>
               <w:t xml:space="preserve">Get </w:t>
             </w:r>
-            <w:bookmarkStart w:id="26" w:name="_GoBack"/>
-            <w:bookmarkEnd w:id="26"/>
             <w:r>
               <w:t>Game Update</w:t>
             </w:r>
@@ -3053,7 +3153,15 @@
               <w:tab/>
             </w:r>
             <w:r>
-              <w:t>“SessionNumber”: 123</w:t>
+              <w:t>“</w:t>
+            </w:r>
+            <w:proofErr w:type="spellStart"/>
+            <w:r>
+              <w:t>SessionNumber</w:t>
+            </w:r>
+            <w:proofErr w:type="spellEnd"/>
+            <w:r>
+              <w:t>”: 123</w:t>
             </w:r>
             <w:r>
               <w:t>,</w:t>
@@ -3207,7 +3315,15 @@
               <w:tab/>
             </w:r>
             <w:r>
-              <w:t>“SessionNumber”: 123</w:t>
+              <w:t>“</w:t>
+            </w:r>
+            <w:proofErr w:type="spellStart"/>
+            <w:r>
+              <w:t>SessionNumber</w:t>
+            </w:r>
+            <w:proofErr w:type="spellEnd"/>
+            <w:r>
+              <w:t>”: 123</w:t>
             </w:r>
             <w:r>
               <w:t>,</w:t>
@@ -3297,7 +3413,15 @@
               <w:tab/>
             </w:r>
             <w:r>
-              <w:t>“SessionNumber”: 123</w:t>
+              <w:t>“</w:t>
+            </w:r>
+            <w:proofErr w:type="spellStart"/>
+            <w:r>
+              <w:t>SessionNumber</w:t>
+            </w:r>
+            <w:proofErr w:type="spellEnd"/>
+            <w:r>
+              <w:t>”: 123</w:t>
             </w:r>
             <w:r>
               <w:t>,</w:t>
@@ -3380,7 +3504,15 @@
               <w:tab/>
             </w:r>
             <w:r>
-              <w:t>“SessionNumber”: 123</w:t>
+              <w:t>“</w:t>
+            </w:r>
+            <w:proofErr w:type="spellStart"/>
+            <w:r>
+              <w:t>SessionNumber</w:t>
+            </w:r>
+            <w:proofErr w:type="spellEnd"/>
+            <w:r>
+              <w:t>”: 123</w:t>
             </w:r>
             <w:r>
               <w:t>,</w:t>
@@ -3444,7 +3576,15 @@
               <w:tab/>
             </w:r>
             <w:r>
-              <w:t>“SessionNumber”: 123</w:t>
+              <w:t>“</w:t>
+            </w:r>
+            <w:proofErr w:type="spellStart"/>
+            <w:r>
+              <w:t>SessionNumber</w:t>
+            </w:r>
+            <w:proofErr w:type="spellEnd"/>
+            <w:r>
+              <w:t>”: 123</w:t>
             </w:r>
             <w:r>
               <w:t>,</w:t>
@@ -3514,7 +3654,15 @@
               <w:tab/>
             </w:r>
             <w:r>
-              <w:t>“SessionNumber”: 123</w:t>
+              <w:t>“</w:t>
+            </w:r>
+            <w:proofErr w:type="spellStart"/>
+            <w:r>
+              <w:t>SessionNumber</w:t>
+            </w:r>
+            <w:proofErr w:type="spellEnd"/>
+            <w:r>
+              <w:t>”: 123</w:t>
             </w:r>
             <w:r>
               <w:t>,</w:t>
@@ -3609,7 +3757,15 @@
               <w:tab/>
             </w:r>
             <w:r>
-              <w:t>“SessionNumber”: 123</w:t>
+              <w:t>“</w:t>
+            </w:r>
+            <w:proofErr w:type="spellStart"/>
+            <w:r>
+              <w:t>SessionNumber</w:t>
+            </w:r>
+            <w:proofErr w:type="spellEnd"/>
+            <w:r>
+              <w:t>”: 123</w:t>
             </w:r>
             <w:r>
               <w:t>,</w:t>
@@ -3691,7 +3847,15 @@
               <w:tab/>
             </w:r>
             <w:r>
-              <w:t>“SessionNumber”: 123</w:t>
+              <w:t>“</w:t>
+            </w:r>
+            <w:proofErr w:type="spellStart"/>
+            <w:r>
+              <w:t>SessionNumber</w:t>
+            </w:r>
+            <w:proofErr w:type="spellEnd"/>
+            <w:r>
+              <w:t>”: 123</w:t>
             </w:r>
             <w:r>
               <w:t>,</w:t>
@@ -3791,7 +3955,15 @@
               <w:tab/>
             </w:r>
             <w:r>
-              <w:t>“SessionNumber”: 123</w:t>
+              <w:t>“</w:t>
+            </w:r>
+            <w:proofErr w:type="spellStart"/>
+            <w:r>
+              <w:t>SessionNumber</w:t>
+            </w:r>
+            <w:proofErr w:type="spellEnd"/>
+            <w:r>
+              <w:t>”: 123</w:t>
             </w:r>
             <w:r>
               <w:t>,</w:t>
@@ -3872,7 +4044,15 @@
               <w:tab/>
             </w:r>
             <w:r>
-              <w:t>“SessionNumber”: 123</w:t>
+              <w:t>“</w:t>
+            </w:r>
+            <w:proofErr w:type="spellStart"/>
+            <w:r>
+              <w:t>SessionNumber</w:t>
+            </w:r>
+            <w:proofErr w:type="spellEnd"/>
+            <w:r>
+              <w:t>”: 123</w:t>
             </w:r>
             <w:r>
               <w:t>,</w:t>
@@ -3965,7 +4145,15 @@
               <w:tab/>
             </w:r>
             <w:r>
-              <w:t>“SessionNumber”: 123</w:t>
+              <w:t>“</w:t>
+            </w:r>
+            <w:proofErr w:type="spellStart"/>
+            <w:r>
+              <w:t>SessionNumber</w:t>
+            </w:r>
+            <w:proofErr w:type="spellEnd"/>
+            <w:r>
+              <w:t>”: 123</w:t>
             </w:r>
             <w:r>
               <w:t>,</w:t>
@@ -4858,7 +5046,7 @@
 </file>
 
 <file path=customXml/itemProps1.xml><?xml version="1.0" encoding="utf-8"?>
-<ds:datastoreItem xmlns:ds="http://schemas.openxmlformats.org/officeDocument/2006/customXml" ds:itemID="{8A403998-EC47-4EB1-8301-4AAB0AB3F9F7}">
+<ds:datastoreItem xmlns:ds="http://schemas.openxmlformats.org/officeDocument/2006/customXml" ds:itemID="{7F900CF1-E131-418B-824E-B8A45185E1F9}">
   <ds:schemaRefs>
     <ds:schemaRef ds:uri="http://schemas.openxmlformats.org/officeDocument/2006/bibliography"/>
   </ds:schemaRefs>

</xml_diff>

<commit_message>
Added logic diagrams and got HTTP chat working
</commit_message>
<xml_diff>
--- a/JSON Messages.docx
+++ b/JSON Messages.docx
@@ -41,7 +41,6 @@
             <w:tabs>
               <w:tab w:val="right" w:leader="dot" w:pos="9227"/>
             </w:tabs>
-            <w:spacing w:after="0" w:line="240" w:lineRule="auto"/>
             <w:rPr>
               <w:rFonts w:eastAsiaTheme="minorEastAsia"/>
               <w:noProof/>
@@ -68,7 +67,7 @@
             </w:rPr>
             <w:fldChar w:fldCharType="separate"/>
           </w:r>
-          <w:hyperlink w:anchor="_Toc384398759" w:history="1">
+          <w:hyperlink w:anchor="_Toc386042069" w:history="1">
             <w:r>
               <w:rPr>
                 <w:rStyle w:val="Hyperlink"/>
@@ -95,7 +94,7 @@
                 <w:noProof/>
                 <w:webHidden/>
               </w:rPr>
-              <w:instrText xml:space="preserve"> PAGEREF _Toc384398759 \h </w:instrText>
+              <w:instrText xml:space="preserve"> PAGEREF _Toc386042069 \h </w:instrText>
             </w:r>
             <w:r>
               <w:rPr>
@@ -132,13 +131,12 @@
             <w:tabs>
               <w:tab w:val="right" w:leader="dot" w:pos="9227"/>
             </w:tabs>
-            <w:spacing w:line="240" w:lineRule="auto"/>
             <w:rPr>
               <w:rFonts w:eastAsiaTheme="minorEastAsia"/>
               <w:noProof/>
             </w:rPr>
           </w:pPr>
-          <w:hyperlink w:anchor="_Toc384398760" w:history="1">
+          <w:hyperlink w:anchor="_Toc386042070" w:history="1">
             <w:r>
               <w:rPr>
                 <w:rStyle w:val="Hyperlink"/>
@@ -165,7 +163,7 @@
                 <w:noProof/>
                 <w:webHidden/>
               </w:rPr>
-              <w:instrText xml:space="preserve"> PAGEREF _Toc384398760 \h </w:instrText>
+              <w:instrText xml:space="preserve"> PAGEREF _Toc386042070 \h </w:instrText>
             </w:r>
             <w:r>
               <w:rPr>
@@ -202,19 +200,18 @@
             <w:tabs>
               <w:tab w:val="right" w:leader="dot" w:pos="9227"/>
             </w:tabs>
-            <w:spacing w:line="240" w:lineRule="auto"/>
             <w:rPr>
               <w:rFonts w:eastAsiaTheme="minorEastAsia"/>
               <w:noProof/>
             </w:rPr>
           </w:pPr>
-          <w:hyperlink w:anchor="_Toc384398761" w:history="1">
+          <w:hyperlink w:anchor="_Toc386042071" w:history="1">
             <w:r>
               <w:rPr>
                 <w:rStyle w:val="Hyperlink"/>
                 <w:noProof/>
               </w:rPr>
-              <w:t>Game Inform (Game Engine to Server)</w:t>
+              <w:t>Get Session Inform (Game Engine to Server)</w:t>
             </w:r>
             <w:r>
               <w:rPr>
@@ -235,7 +232,7 @@
                 <w:noProof/>
                 <w:webHidden/>
               </w:rPr>
-              <w:instrText xml:space="preserve"> PAGEREF _Toc384398761 \h </w:instrText>
+              <w:instrText xml:space="preserve"> PAGEREF _Toc386042071 \h </w:instrText>
             </w:r>
             <w:r>
               <w:rPr>
@@ -272,19 +269,18 @@
             <w:tabs>
               <w:tab w:val="right" w:leader="dot" w:pos="9227"/>
             </w:tabs>
-            <w:spacing w:line="240" w:lineRule="auto"/>
             <w:rPr>
               <w:rFonts w:eastAsiaTheme="minorEastAsia"/>
               <w:noProof/>
             </w:rPr>
           </w:pPr>
-          <w:hyperlink w:anchor="_Toc384398762" w:history="1">
+          <w:hyperlink w:anchor="_Toc386042072" w:history="1">
             <w:r>
               <w:rPr>
                 <w:rStyle w:val="Hyperlink"/>
                 <w:noProof/>
               </w:rPr>
-              <w:t>Success (Game Engine to Server)</w:t>
+              <w:t>Game Inform (Game Engine to Server)</w:t>
             </w:r>
             <w:r>
               <w:rPr>
@@ -305,7 +301,7 @@
                 <w:noProof/>
                 <w:webHidden/>
               </w:rPr>
-              <w:instrText xml:space="preserve"> PAGEREF _Toc384398762 \h </w:instrText>
+              <w:instrText xml:space="preserve"> PAGEREF _Toc386042072 \h </w:instrText>
             </w:r>
             <w:r>
               <w:rPr>
@@ -342,19 +338,18 @@
             <w:tabs>
               <w:tab w:val="right" w:leader="dot" w:pos="9227"/>
             </w:tabs>
-            <w:spacing w:line="240" w:lineRule="auto"/>
             <w:rPr>
               <w:rFonts w:eastAsiaTheme="minorEastAsia"/>
               <w:noProof/>
             </w:rPr>
           </w:pPr>
-          <w:hyperlink w:anchor="_Toc384398763" w:history="1">
+          <w:hyperlink w:anchor="_Toc386042073" w:history="1">
             <w:r>
               <w:rPr>
                 <w:rStyle w:val="Hyperlink"/>
                 <w:noProof/>
               </w:rPr>
-              <w:t>Error (Game Engine to Server)</w:t>
+              <w:t>Get Game Inform (Server to Game Engine)</w:t>
             </w:r>
             <w:r>
               <w:rPr>
@@ -375,7 +370,7 @@
                 <w:noProof/>
                 <w:webHidden/>
               </w:rPr>
-              <w:instrText xml:space="preserve"> PAGEREF _Toc384398763 \h </w:instrText>
+              <w:instrText xml:space="preserve"> PAGEREF _Toc386042073 \h </w:instrText>
             </w:r>
             <w:r>
               <w:rPr>
@@ -412,19 +407,18 @@
             <w:tabs>
               <w:tab w:val="right" w:leader="dot" w:pos="9227"/>
             </w:tabs>
-            <w:spacing w:line="240" w:lineRule="auto"/>
             <w:rPr>
               <w:rFonts w:eastAsiaTheme="minorEastAsia"/>
               <w:noProof/>
             </w:rPr>
           </w:pPr>
-          <w:hyperlink w:anchor="_Toc384398764" w:history="1">
+          <w:hyperlink w:anchor="_Toc386042074" w:history="1">
             <w:r>
               <w:rPr>
                 <w:rStyle w:val="Hyperlink"/>
                 <w:noProof/>
               </w:rPr>
-              <w:t>Success (Server to Game Engine)</w:t>
+              <w:t>Success (Game Engine to Server)</w:t>
             </w:r>
             <w:r>
               <w:rPr>
@@ -445,7 +439,7 @@
                 <w:noProof/>
                 <w:webHidden/>
               </w:rPr>
-              <w:instrText xml:space="preserve"> PAGEREF _Toc384398764 \h </w:instrText>
+              <w:instrText xml:space="preserve"> PAGEREF _Toc386042074 \h </w:instrText>
             </w:r>
             <w:r>
               <w:rPr>
@@ -482,18 +476,155 @@
             <w:tabs>
               <w:tab w:val="right" w:leader="dot" w:pos="9227"/>
             </w:tabs>
-            <w:spacing w:line="240" w:lineRule="auto"/>
             <w:rPr>
               <w:rFonts w:eastAsiaTheme="minorEastAsia"/>
               <w:noProof/>
             </w:rPr>
           </w:pPr>
-          <w:hyperlink w:anchor="_Toc384398765" w:history="1">
+          <w:hyperlink w:anchor="_Toc386042075" w:history="1">
             <w:r>
               <w:rPr>
                 <w:rStyle w:val="Hyperlink"/>
                 <w:noProof/>
               </w:rPr>
+              <w:t>Error (Game Engine to Server)</w:t>
+            </w:r>
+            <w:r>
+              <w:rPr>
+                <w:noProof/>
+                <w:webHidden/>
+              </w:rPr>
+              <w:tab/>
+            </w:r>
+            <w:r>
+              <w:rPr>
+                <w:noProof/>
+                <w:webHidden/>
+              </w:rPr>
+              <w:fldChar w:fldCharType="begin"/>
+            </w:r>
+            <w:r>
+              <w:rPr>
+                <w:noProof/>
+                <w:webHidden/>
+              </w:rPr>
+              <w:instrText xml:space="preserve"> PAGEREF _Toc386042075 \h </w:instrText>
+            </w:r>
+            <w:r>
+              <w:rPr>
+                <w:noProof/>
+                <w:webHidden/>
+              </w:rPr>
+            </w:r>
+            <w:r>
+              <w:rPr>
+                <w:noProof/>
+                <w:webHidden/>
+              </w:rPr>
+              <w:fldChar w:fldCharType="separate"/>
+            </w:r>
+            <w:r>
+              <w:rPr>
+                <w:noProof/>
+                <w:webHidden/>
+              </w:rPr>
+              <w:t>4</w:t>
+            </w:r>
+            <w:r>
+              <w:rPr>
+                <w:noProof/>
+                <w:webHidden/>
+              </w:rPr>
+              <w:fldChar w:fldCharType="end"/>
+            </w:r>
+          </w:hyperlink>
+        </w:p>
+        <w:p>
+          <w:pPr>
+            <w:pStyle w:val="TOC2"/>
+            <w:tabs>
+              <w:tab w:val="right" w:leader="dot" w:pos="9227"/>
+            </w:tabs>
+            <w:rPr>
+              <w:rFonts w:eastAsiaTheme="minorEastAsia"/>
+              <w:noProof/>
+            </w:rPr>
+          </w:pPr>
+          <w:hyperlink w:anchor="_Toc386042076" w:history="1">
+            <w:r>
+              <w:rPr>
+                <w:rStyle w:val="Hyperlink"/>
+                <w:noProof/>
+              </w:rPr>
+              <w:t>Success (Server to Game Engine)</w:t>
+            </w:r>
+            <w:r>
+              <w:rPr>
+                <w:noProof/>
+                <w:webHidden/>
+              </w:rPr>
+              <w:tab/>
+            </w:r>
+            <w:r>
+              <w:rPr>
+                <w:noProof/>
+                <w:webHidden/>
+              </w:rPr>
+              <w:fldChar w:fldCharType="begin"/>
+            </w:r>
+            <w:r>
+              <w:rPr>
+                <w:noProof/>
+                <w:webHidden/>
+              </w:rPr>
+              <w:instrText xml:space="preserve"> PAGEREF _Toc386042076 \h </w:instrText>
+            </w:r>
+            <w:r>
+              <w:rPr>
+                <w:noProof/>
+                <w:webHidden/>
+              </w:rPr>
+            </w:r>
+            <w:r>
+              <w:rPr>
+                <w:noProof/>
+                <w:webHidden/>
+              </w:rPr>
+              <w:fldChar w:fldCharType="separate"/>
+            </w:r>
+            <w:r>
+              <w:rPr>
+                <w:noProof/>
+                <w:webHidden/>
+              </w:rPr>
+              <w:t>4</w:t>
+            </w:r>
+            <w:r>
+              <w:rPr>
+                <w:noProof/>
+                <w:webHidden/>
+              </w:rPr>
+              <w:fldChar w:fldCharType="end"/>
+            </w:r>
+          </w:hyperlink>
+        </w:p>
+        <w:p>
+          <w:pPr>
+            <w:pStyle w:val="TOC2"/>
+            <w:tabs>
+              <w:tab w:val="right" w:leader="dot" w:pos="9227"/>
+            </w:tabs>
+            <w:rPr>
+              <w:rFonts w:eastAsiaTheme="minorEastAsia"/>
+              <w:noProof/>
+            </w:rPr>
+          </w:pPr>
+          <w:hyperlink w:anchor="_Toc386042077" w:history="1">
+            <w:r>
+              <w:rPr>
+                <w:rStyle w:val="Hyperlink"/>
+                <w:noProof/>
+              </w:rPr>
               <w:t>Error (Server to Game Engine)</w:t>
             </w:r>
             <w:r>
@@ -515,7 +646,7 @@
                 <w:noProof/>
                 <w:webHidden/>
               </w:rPr>
-              <w:instrText xml:space="preserve"> PAGEREF _Toc384398765 \h </w:instrText>
+              <w:instrText xml:space="preserve"> PAGEREF _Toc386042077 \h </w:instrText>
             </w:r>
             <w:r>
               <w:rPr>
@@ -552,13 +683,12 @@
             <w:tabs>
               <w:tab w:val="right" w:leader="dot" w:pos="9227"/>
             </w:tabs>
-            <w:spacing w:line="240" w:lineRule="auto"/>
             <w:rPr>
               <w:rFonts w:eastAsiaTheme="minorEastAsia"/>
               <w:noProof/>
             </w:rPr>
           </w:pPr>
-          <w:hyperlink w:anchor="_Toc384398766" w:history="1">
+          <w:hyperlink w:anchor="_Toc386042078" w:history="1">
             <w:r>
               <w:rPr>
                 <w:rStyle w:val="Hyperlink"/>
@@ -585,7 +715,7 @@
                 <w:noProof/>
                 <w:webHidden/>
               </w:rPr>
-              <w:instrText xml:space="preserve"> PAGEREF _Toc384398766 \h </w:instrText>
+              <w:instrText xml:space="preserve"> PAGEREF _Toc386042078 \h </w:instrText>
             </w:r>
             <w:r>
               <w:rPr>
@@ -622,13 +752,12 @@
             <w:tabs>
               <w:tab w:val="right" w:leader="dot" w:pos="9227"/>
             </w:tabs>
-            <w:spacing w:line="240" w:lineRule="auto"/>
             <w:rPr>
               <w:rFonts w:eastAsiaTheme="minorEastAsia"/>
               <w:noProof/>
             </w:rPr>
           </w:pPr>
-          <w:hyperlink w:anchor="_Toc384398767" w:history="1">
+          <w:hyperlink w:anchor="_Toc386042079" w:history="1">
             <w:r>
               <w:rPr>
                 <w:rStyle w:val="Hyperlink"/>
@@ -655,7 +784,7 @@
                 <w:noProof/>
                 <w:webHidden/>
               </w:rPr>
-              <w:instrText xml:space="preserve"> PAGEREF _Toc384398767 \h </w:instrText>
+              <w:instrText xml:space="preserve"> PAGEREF _Toc386042079 \h </w:instrText>
             </w:r>
             <w:r>
               <w:rPr>
@@ -692,13 +821,12 @@
             <w:tabs>
               <w:tab w:val="right" w:leader="dot" w:pos="9227"/>
             </w:tabs>
-            <w:spacing w:line="240" w:lineRule="auto"/>
             <w:rPr>
               <w:rFonts w:eastAsiaTheme="minorEastAsia"/>
               <w:noProof/>
             </w:rPr>
           </w:pPr>
-          <w:hyperlink w:anchor="_Toc384398768" w:history="1">
+          <w:hyperlink w:anchor="_Toc386042080" w:history="1">
             <w:r>
               <w:rPr>
                 <w:rStyle w:val="Hyperlink"/>
@@ -725,7 +853,7 @@
                 <w:noProof/>
                 <w:webHidden/>
               </w:rPr>
-              <w:instrText xml:space="preserve"> PAGEREF _Toc384398768 \h </w:instrText>
+              <w:instrText xml:space="preserve"> PAGEREF _Toc386042080 \h </w:instrText>
             </w:r>
             <w:r>
               <w:rPr>
@@ -762,13 +890,12 @@
             <w:tabs>
               <w:tab w:val="right" w:leader="dot" w:pos="9227"/>
             </w:tabs>
-            <w:spacing w:line="240" w:lineRule="auto"/>
             <w:rPr>
               <w:rFonts w:eastAsiaTheme="minorEastAsia"/>
               <w:noProof/>
             </w:rPr>
           </w:pPr>
-          <w:hyperlink w:anchor="_Toc384398769" w:history="1">
+          <w:hyperlink w:anchor="_Toc386042081" w:history="1">
             <w:r>
               <w:rPr>
                 <w:rStyle w:val="Hyperlink"/>
@@ -795,7 +922,7 @@
                 <w:noProof/>
                 <w:webHidden/>
               </w:rPr>
-              <w:instrText xml:space="preserve"> PAGEREF _Toc384398769 \h </w:instrText>
+              <w:instrText xml:space="preserve"> PAGEREF _Toc386042081 \h </w:instrText>
             </w:r>
             <w:r>
               <w:rPr>
@@ -832,13 +959,12 @@
             <w:tabs>
               <w:tab w:val="right" w:leader="dot" w:pos="9227"/>
             </w:tabs>
-            <w:spacing w:line="240" w:lineRule="auto"/>
             <w:rPr>
               <w:rFonts w:eastAsiaTheme="minorEastAsia"/>
               <w:noProof/>
             </w:rPr>
           </w:pPr>
-          <w:hyperlink w:anchor="_Toc384398770" w:history="1">
+          <w:hyperlink w:anchor="_Toc386042082" w:history="1">
             <w:r>
               <w:rPr>
                 <w:rStyle w:val="Hyperlink"/>
@@ -865,7 +991,7 @@
                 <w:noProof/>
                 <w:webHidden/>
               </w:rPr>
-              <w:instrText xml:space="preserve"> PAGEREF _Toc384398770 \h </w:instrText>
+              <w:instrText xml:space="preserve"> PAGEREF _Toc386042082 \h </w:instrText>
             </w:r>
             <w:r>
               <w:rPr>
@@ -902,13 +1028,12 @@
             <w:tabs>
               <w:tab w:val="right" w:leader="dot" w:pos="9227"/>
             </w:tabs>
-            <w:spacing w:line="240" w:lineRule="auto"/>
             <w:rPr>
               <w:rFonts w:eastAsiaTheme="minorEastAsia"/>
               <w:noProof/>
             </w:rPr>
           </w:pPr>
-          <w:hyperlink w:anchor="_Toc384398771" w:history="1">
+          <w:hyperlink w:anchor="_Toc386042083" w:history="1">
             <w:r>
               <w:rPr>
                 <w:rStyle w:val="Hyperlink"/>
@@ -935,7 +1060,7 @@
                 <w:noProof/>
                 <w:webHidden/>
               </w:rPr>
-              <w:instrText xml:space="preserve"> PAGEREF _Toc384398771 \h </w:instrText>
+              <w:instrText xml:space="preserve"> PAGEREF _Toc386042083 \h </w:instrText>
             </w:r>
             <w:r>
               <w:rPr>
@@ -972,13 +1097,12 @@
             <w:tabs>
               <w:tab w:val="right" w:leader="dot" w:pos="9227"/>
             </w:tabs>
-            <w:spacing w:line="240" w:lineRule="auto"/>
             <w:rPr>
               <w:rFonts w:eastAsiaTheme="minorEastAsia"/>
               <w:noProof/>
             </w:rPr>
           </w:pPr>
-          <w:hyperlink w:anchor="_Toc384398772" w:history="1">
+          <w:hyperlink w:anchor="_Toc386042084" w:history="1">
             <w:r>
               <w:rPr>
                 <w:rStyle w:val="Hyperlink"/>
@@ -1005,7 +1129,7 @@
                 <w:noProof/>
                 <w:webHidden/>
               </w:rPr>
-              <w:instrText xml:space="preserve"> PAGEREF _Toc384398772 \h </w:instrText>
+              <w:instrText xml:space="preserve"> PAGEREF _Toc386042084 \h </w:instrText>
             </w:r>
             <w:r>
               <w:rPr>
@@ -1042,13 +1166,12 @@
             <w:tabs>
               <w:tab w:val="right" w:leader="dot" w:pos="9227"/>
             </w:tabs>
-            <w:spacing w:line="240" w:lineRule="auto"/>
             <w:rPr>
               <w:rFonts w:eastAsiaTheme="minorEastAsia"/>
               <w:noProof/>
             </w:rPr>
           </w:pPr>
-          <w:hyperlink w:anchor="_Toc384398773" w:history="1">
+          <w:hyperlink w:anchor="_Toc386042085" w:history="1">
             <w:r>
               <w:rPr>
                 <w:rStyle w:val="Hyperlink"/>
@@ -1075,7 +1198,7 @@
                 <w:noProof/>
                 <w:webHidden/>
               </w:rPr>
-              <w:instrText xml:space="preserve"> PAGEREF _Toc384398773 \h </w:instrText>
+              <w:instrText xml:space="preserve"> PAGEREF _Toc386042085 \h </w:instrText>
             </w:r>
             <w:r>
               <w:rPr>
@@ -1112,13 +1235,12 @@
             <w:tabs>
               <w:tab w:val="right" w:leader="dot" w:pos="9227"/>
             </w:tabs>
-            <w:spacing w:line="240" w:lineRule="auto"/>
             <w:rPr>
               <w:rFonts w:eastAsiaTheme="minorEastAsia"/>
               <w:noProof/>
             </w:rPr>
           </w:pPr>
-          <w:hyperlink w:anchor="_Toc384398774" w:history="1">
+          <w:hyperlink w:anchor="_Toc386042086" w:history="1">
             <w:r>
               <w:rPr>
                 <w:rStyle w:val="Hyperlink"/>
@@ -1145,7 +1267,7 @@
                 <w:noProof/>
                 <w:webHidden/>
               </w:rPr>
-              <w:instrText xml:space="preserve"> PAGEREF _Toc384398774 \h </w:instrText>
+              <w:instrText xml:space="preserve"> PAGEREF _Toc386042086 \h </w:instrText>
             </w:r>
             <w:r>
               <w:rPr>
@@ -1182,13 +1304,12 @@
             <w:tabs>
               <w:tab w:val="right" w:leader="dot" w:pos="9227"/>
             </w:tabs>
-            <w:spacing w:line="240" w:lineRule="auto"/>
             <w:rPr>
               <w:rFonts w:eastAsiaTheme="minorEastAsia"/>
               <w:noProof/>
             </w:rPr>
           </w:pPr>
-          <w:hyperlink w:anchor="_Toc384398775" w:history="1">
+          <w:hyperlink w:anchor="_Toc386042087" w:history="1">
             <w:r>
               <w:rPr>
                 <w:rStyle w:val="Hyperlink"/>
@@ -1215,7 +1336,7 @@
                 <w:noProof/>
                 <w:webHidden/>
               </w:rPr>
-              <w:instrText xml:space="preserve"> PAGEREF _Toc384398775 \h </w:instrText>
+              <w:instrText xml:space="preserve"> PAGEREF _Toc386042087 \h </w:instrText>
             </w:r>
             <w:r>
               <w:rPr>
@@ -1252,13 +1373,12 @@
             <w:tabs>
               <w:tab w:val="right" w:leader="dot" w:pos="9227"/>
             </w:tabs>
-            <w:spacing w:line="240" w:lineRule="auto"/>
             <w:rPr>
               <w:rFonts w:eastAsiaTheme="minorEastAsia"/>
               <w:noProof/>
             </w:rPr>
           </w:pPr>
-          <w:hyperlink w:anchor="_Toc384398776" w:history="1">
+          <w:hyperlink w:anchor="_Toc386042088" w:history="1">
             <w:r>
               <w:rPr>
                 <w:rStyle w:val="Hyperlink"/>
@@ -1285,7 +1405,7 @@
                 <w:noProof/>
                 <w:webHidden/>
               </w:rPr>
-              <w:instrText xml:space="preserve"> PAGEREF _Toc384398776 \h </w:instrText>
+              <w:instrText xml:space="preserve"> PAGEREF _Toc386042088 \h </w:instrText>
             </w:r>
             <w:r>
               <w:rPr>
@@ -1322,13 +1442,12 @@
             <w:tabs>
               <w:tab w:val="right" w:leader="dot" w:pos="9227"/>
             </w:tabs>
-            <w:spacing w:line="240" w:lineRule="auto"/>
             <w:rPr>
               <w:rFonts w:eastAsiaTheme="minorEastAsia"/>
               <w:noProof/>
             </w:rPr>
           </w:pPr>
-          <w:hyperlink w:anchor="_Toc384398777" w:history="1">
+          <w:hyperlink w:anchor="_Toc386042089" w:history="1">
             <w:r>
               <w:rPr>
                 <w:rStyle w:val="Hyperlink"/>
@@ -1355,7 +1474,7 @@
                 <w:noProof/>
                 <w:webHidden/>
               </w:rPr>
-              <w:instrText xml:space="preserve"> PAGEREF _Toc384398777 \h </w:instrText>
+              <w:instrText xml:space="preserve"> PAGEREF _Toc386042089 \h </w:instrText>
             </w:r>
             <w:r>
               <w:rPr>
@@ -1392,13 +1511,12 @@
             <w:tabs>
               <w:tab w:val="right" w:leader="dot" w:pos="9227"/>
             </w:tabs>
-            <w:spacing w:line="240" w:lineRule="auto"/>
             <w:rPr>
               <w:rFonts w:eastAsiaTheme="minorEastAsia"/>
               <w:noProof/>
             </w:rPr>
           </w:pPr>
-          <w:hyperlink w:anchor="_Toc384398778" w:history="1">
+          <w:hyperlink w:anchor="_Toc386042090" w:history="1">
             <w:r>
               <w:rPr>
                 <w:rStyle w:val="Hyperlink"/>
@@ -1425,7 +1543,7 @@
                 <w:noProof/>
                 <w:webHidden/>
               </w:rPr>
-              <w:instrText xml:space="preserve"> PAGEREF _Toc384398778 \h </w:instrText>
+              <w:instrText xml:space="preserve"> PAGEREF _Toc386042090 \h </w:instrText>
             </w:r>
             <w:r>
               <w:rPr>
@@ -1462,13 +1580,12 @@
             <w:tabs>
               <w:tab w:val="right" w:leader="dot" w:pos="9227"/>
             </w:tabs>
-            <w:spacing w:line="240" w:lineRule="auto"/>
             <w:rPr>
               <w:rFonts w:eastAsiaTheme="minorEastAsia"/>
               <w:noProof/>
             </w:rPr>
           </w:pPr>
-          <w:hyperlink w:anchor="_Toc384398779" w:history="1">
+          <w:hyperlink w:anchor="_Toc386042091" w:history="1">
             <w:r>
               <w:rPr>
                 <w:rStyle w:val="Hyperlink"/>
@@ -1495,7 +1612,7 @@
                 <w:noProof/>
                 <w:webHidden/>
               </w:rPr>
-              <w:instrText xml:space="preserve"> PAGEREF _Toc384398779 \h </w:instrText>
+              <w:instrText xml:space="preserve"> PAGEREF _Toc386042091 \h </w:instrText>
             </w:r>
             <w:r>
               <w:rPr>
@@ -1532,13 +1649,12 @@
             <w:tabs>
               <w:tab w:val="right" w:leader="dot" w:pos="9227"/>
             </w:tabs>
-            <w:spacing w:line="240" w:lineRule="auto"/>
             <w:rPr>
               <w:rFonts w:eastAsiaTheme="minorEastAsia"/>
               <w:noProof/>
             </w:rPr>
           </w:pPr>
-          <w:hyperlink w:anchor="_Toc384398780" w:history="1">
+          <w:hyperlink w:anchor="_Toc386042092" w:history="1">
             <w:r>
               <w:rPr>
                 <w:rStyle w:val="Hyperlink"/>
@@ -1565,7 +1681,7 @@
                 <w:noProof/>
                 <w:webHidden/>
               </w:rPr>
-              <w:instrText xml:space="preserve"> PAGEREF _Toc384398780 \h </w:instrText>
+              <w:instrText xml:space="preserve"> PAGEREF _Toc386042092 \h </w:instrText>
             </w:r>
             <w:r>
               <w:rPr>
@@ -1602,13 +1718,12 @@
             <w:tabs>
               <w:tab w:val="right" w:leader="dot" w:pos="9227"/>
             </w:tabs>
-            <w:spacing w:line="240" w:lineRule="auto"/>
             <w:rPr>
               <w:rFonts w:eastAsiaTheme="minorEastAsia"/>
               <w:noProof/>
             </w:rPr>
           </w:pPr>
-          <w:hyperlink w:anchor="_Toc384398781" w:history="1">
+          <w:hyperlink w:anchor="_Toc386042093" w:history="1">
             <w:r>
               <w:rPr>
                 <w:rStyle w:val="Hyperlink"/>
@@ -1635,7 +1750,7 @@
                 <w:noProof/>
                 <w:webHidden/>
               </w:rPr>
-              <w:instrText xml:space="preserve"> PAGEREF _Toc384398781 \h </w:instrText>
+              <w:instrText xml:space="preserve"> PAGEREF _Toc386042093 \h </w:instrText>
             </w:r>
             <w:r>
               <w:rPr>
@@ -1672,13 +1787,12 @@
             <w:tabs>
               <w:tab w:val="right" w:leader="dot" w:pos="9227"/>
             </w:tabs>
-            <w:spacing w:line="240" w:lineRule="auto"/>
             <w:rPr>
               <w:rFonts w:eastAsiaTheme="minorEastAsia"/>
               <w:noProof/>
             </w:rPr>
           </w:pPr>
-          <w:hyperlink w:anchor="_Toc384398782" w:history="1">
+          <w:hyperlink w:anchor="_Toc386042094" w:history="1">
             <w:r>
               <w:rPr>
                 <w:rStyle w:val="Hyperlink"/>
@@ -1705,7 +1819,7 @@
                 <w:noProof/>
                 <w:webHidden/>
               </w:rPr>
-              <w:instrText xml:space="preserve"> PAGEREF _Toc384398782 \h </w:instrText>
+              <w:instrText xml:space="preserve"> PAGEREF _Toc386042094 \h </w:instrText>
             </w:r>
             <w:r>
               <w:rPr>
@@ -1742,13 +1856,12 @@
             <w:tabs>
               <w:tab w:val="right" w:leader="dot" w:pos="9227"/>
             </w:tabs>
-            <w:spacing w:line="240" w:lineRule="auto"/>
             <w:rPr>
               <w:rFonts w:eastAsiaTheme="minorEastAsia"/>
               <w:noProof/>
             </w:rPr>
           </w:pPr>
-          <w:hyperlink w:anchor="_Toc384398783" w:history="1">
+          <w:hyperlink w:anchor="_Toc386042095" w:history="1">
             <w:r>
               <w:rPr>
                 <w:rStyle w:val="Hyperlink"/>
@@ -1775,7 +1888,7 @@
                 <w:noProof/>
                 <w:webHidden/>
               </w:rPr>
-              <w:instrText xml:space="preserve"> PAGEREF _Toc384398783 \h </w:instrText>
+              <w:instrText xml:space="preserve"> PAGEREF _Toc386042095 \h </w:instrText>
             </w:r>
             <w:r>
               <w:rPr>
@@ -1812,13 +1925,12 @@
             <w:tabs>
               <w:tab w:val="right" w:leader="dot" w:pos="9227"/>
             </w:tabs>
-            <w:spacing w:line="240" w:lineRule="auto"/>
             <w:rPr>
               <w:rFonts w:eastAsiaTheme="minorEastAsia"/>
               <w:noProof/>
             </w:rPr>
           </w:pPr>
-          <w:hyperlink w:anchor="_Toc384398784" w:history="1">
+          <w:hyperlink w:anchor="_Toc386042096" w:history="1">
             <w:r>
               <w:rPr>
                 <w:rStyle w:val="Hyperlink"/>
@@ -1845,7 +1957,7 @@
                 <w:noProof/>
                 <w:webHidden/>
               </w:rPr>
-              <w:instrText xml:space="preserve"> PAGEREF _Toc384398784 \h </w:instrText>
+              <w:instrText xml:space="preserve"> PAGEREF _Toc386042096 \h </w:instrText>
             </w:r>
             <w:r>
               <w:rPr>
@@ -1882,13 +1994,12 @@
             <w:tabs>
               <w:tab w:val="right" w:leader="dot" w:pos="9227"/>
             </w:tabs>
-            <w:spacing w:line="240" w:lineRule="auto"/>
             <w:rPr>
               <w:rFonts w:eastAsiaTheme="minorEastAsia"/>
               <w:noProof/>
             </w:rPr>
           </w:pPr>
-          <w:hyperlink w:anchor="_Toc384398785" w:history="1">
+          <w:hyperlink w:anchor="_Toc386042097" w:history="1">
             <w:r>
               <w:rPr>
                 <w:rStyle w:val="Hyperlink"/>
@@ -1915,7 +2026,7 @@
                 <w:noProof/>
                 <w:webHidden/>
               </w:rPr>
-              <w:instrText xml:space="preserve"> PAGEREF _Toc384398785 \h </w:instrText>
+              <w:instrText xml:space="preserve"> PAGEREF _Toc386042097 \h </w:instrText>
             </w:r>
             <w:r>
               <w:rPr>
@@ -1952,13 +2063,12 @@
             <w:tabs>
               <w:tab w:val="right" w:leader="dot" w:pos="9227"/>
             </w:tabs>
-            <w:spacing w:line="240" w:lineRule="auto"/>
             <w:rPr>
               <w:rFonts w:eastAsiaTheme="minorEastAsia"/>
               <w:noProof/>
             </w:rPr>
           </w:pPr>
-          <w:hyperlink w:anchor="_Toc384398786" w:history="1">
+          <w:hyperlink w:anchor="_Toc386042098" w:history="1">
             <w:r>
               <w:rPr>
                 <w:rStyle w:val="Hyperlink"/>
@@ -1985,7 +2095,7 @@
                 <w:noProof/>
                 <w:webHidden/>
               </w:rPr>
-              <w:instrText xml:space="preserve"> PAGEREF _Toc384398786 \h </w:instrText>
+              <w:instrText xml:space="preserve"> PAGEREF _Toc386042098 \h </w:instrText>
             </w:r>
             <w:r>
               <w:rPr>
@@ -2022,13 +2132,12 @@
             <w:tabs>
               <w:tab w:val="right" w:leader="dot" w:pos="9227"/>
             </w:tabs>
-            <w:spacing w:line="240" w:lineRule="auto"/>
             <w:rPr>
               <w:rFonts w:eastAsiaTheme="minorEastAsia"/>
               <w:noProof/>
             </w:rPr>
           </w:pPr>
-          <w:hyperlink w:anchor="_Toc384398787" w:history="1">
+          <w:hyperlink w:anchor="_Toc386042099" w:history="1">
             <w:r>
               <w:rPr>
                 <w:rStyle w:val="Hyperlink"/>
@@ -2055,7 +2164,7 @@
                 <w:noProof/>
                 <w:webHidden/>
               </w:rPr>
-              <w:instrText xml:space="preserve"> PAGEREF _Toc384398787 \h </w:instrText>
+              <w:instrText xml:space="preserve"> PAGEREF _Toc386042099 \h </w:instrText>
             </w:r>
             <w:r>
               <w:rPr>
@@ -2092,13 +2201,12 @@
             <w:tabs>
               <w:tab w:val="right" w:leader="dot" w:pos="9227"/>
             </w:tabs>
-            <w:spacing w:line="240" w:lineRule="auto"/>
             <w:rPr>
               <w:rFonts w:eastAsiaTheme="minorEastAsia"/>
               <w:noProof/>
             </w:rPr>
           </w:pPr>
-          <w:hyperlink w:anchor="_Toc384398788" w:history="1">
+          <w:hyperlink w:anchor="_Toc386042100" w:history="1">
             <w:r>
               <w:rPr>
                 <w:rStyle w:val="Hyperlink"/>
@@ -2125,7 +2233,7 @@
                 <w:noProof/>
                 <w:webHidden/>
               </w:rPr>
-              <w:instrText xml:space="preserve"> PAGEREF _Toc384398788 \h </w:instrText>
+              <w:instrText xml:space="preserve"> PAGEREF _Toc386042100 \h </w:instrText>
             </w:r>
             <w:r>
               <w:rPr>
@@ -2177,28 +2285,28 @@
       <w:r>
         <w:br w:type="page"/>
       </w:r>
-      <w:bookmarkStart w:id="0" w:name="_GoBack"/>
-      <w:bookmarkEnd w:id="0"/>
     </w:p>
     <w:p>
       <w:pPr>
         <w:pStyle w:val="Heading1"/>
       </w:pPr>
-      <w:bookmarkStart w:id="1" w:name="_Toc384398759"/>
+      <w:bookmarkStart w:id="0" w:name="_Toc386042069"/>
       <w:r>
         <w:lastRenderedPageBreak/>
         <w:t>Server – Game Engine</w:t>
       </w:r>
-      <w:bookmarkEnd w:id="1"/>
+      <w:bookmarkEnd w:id="0"/>
     </w:p>
     <w:p>
       <w:pPr>
         <w:pStyle w:val="Heading2"/>
       </w:pPr>
-      <w:bookmarkStart w:id="2" w:name="_Toc384398760"/>
+      <w:bookmarkStart w:id="1" w:name="_Toc386039637"/>
+      <w:bookmarkStart w:id="2" w:name="_Toc386042070"/>
       <w:r>
         <w:t>Server Session Inform (Server to Game Engine)</w:t>
       </w:r>
+      <w:bookmarkEnd w:id="1"/>
       <w:bookmarkEnd w:id="2"/>
     </w:p>
     <w:tbl>
@@ -2229,26 +2337,7 @@
           <w:p>
             <w:r>
               <w:tab/>
-              <w:t>"Username": "user",</w:t>
-            </w:r>
-          </w:p>
-          <w:p>
-            <w:r>
-              <w:tab/>
-            </w:r>
-            <w:r>
-              <w:t>"</w:t>
-            </w:r>
-            <w:proofErr w:type="spellStart"/>
-            <w:r>
-              <w:t>SessionNumber</w:t>
-            </w:r>
-            <w:proofErr w:type="spellEnd"/>
-            <w:r>
-              <w:t>"</w:t>
-            </w:r>
-            <w:r>
-              <w:t>: 123,</w:t>
+              <w:t>"Sessions": {},</w:t>
             </w:r>
           </w:p>
           <w:p>
@@ -2265,14 +2354,31 @@
         </w:tc>
       </w:tr>
     </w:tbl>
-    <w:p/>
+    <w:p>
+      <w:pPr>
+        <w:pStyle w:val="Heading3"/>
+        <w:rPr>
+          <w:sz w:val="26"/>
+          <w:szCs w:val="26"/>
+        </w:rPr>
+      </w:pPr>
+    </w:p>
     <w:p>
       <w:pPr>
         <w:pStyle w:val="Heading2"/>
       </w:pPr>
-      <w:bookmarkStart w:id="3" w:name="_Toc384398761"/>
+      <w:bookmarkStart w:id="3" w:name="_Toc386042071"/>
       <w:r>
-        <w:t>Game Inform (Game Engine to Server)</w:t>
+        <w:t>Get</w:t>
+      </w:r>
+      <w:r>
+        <w:t xml:space="preserve"> Session Inform (Game Engine</w:t>
+      </w:r>
+      <w:r>
+        <w:t xml:space="preserve"> to Server</w:t>
+      </w:r>
+      <w:r>
+        <w:t>)</w:t>
       </w:r>
       <w:bookmarkEnd w:id="3"/>
     </w:p>
@@ -2291,8 +2397,6 @@
             <w:tcW w:w="9227" w:type="dxa"/>
           </w:tcPr>
           <w:p>
-            <w:bookmarkStart w:id="4" w:name="OLE_LINK5"/>
-            <w:bookmarkStart w:id="5" w:name="OLE_LINK6"/>
             <w:r>
               <w:t>{</w:t>
             </w:r>
@@ -2300,239 +2404,19 @@
           <w:p>
             <w:r>
               <w:tab/>
-              <w:t>"Type": "Game Inform",</w:t>
-            </w:r>
-          </w:p>
-          <w:p>
-            <w:r>
-              <w:tab/>
-            </w:r>
-            <w:r>
-              <w:t>"</w:t>
-            </w:r>
-            <w:proofErr w:type="spellStart"/>
-            <w:r>
-              <w:t>Ip</w:t>
-            </w:r>
-            <w:proofErr w:type="spellEnd"/>
-            <w:r>
-              <w:t>"</w:t>
-            </w:r>
-            <w:r>
-              <w:t xml:space="preserve">: </w:t>
-            </w:r>
-            <w:r>
-              <w:t>"</w:t>
-            </w:r>
-            <w:r>
-              <w:t>127.0.0.1</w:t>
-            </w:r>
-            <w:r>
-              <w:t>"</w:t>
-            </w:r>
-            <w:r>
-              <w:t>,</w:t>
-            </w:r>
-          </w:p>
-          <w:p>
-            <w:r>
-              <w:tab/>
-              <w:t>"</w:t>
-            </w:r>
-            <w:r>
-              <w:t>Port</w:t>
-            </w:r>
-            <w:r>
-              <w:t xml:space="preserve">": </w:t>
-            </w:r>
-            <w:r>
-              <w:t>6500,</w:t>
-            </w:r>
-          </w:p>
-          <w:p>
-            <w:r>
-              <w:tab/>
-              <w:t>"</w:t>
-            </w:r>
-            <w:proofErr w:type="spellStart"/>
-            <w:r>
-              <w:t>Game</w:t>
-            </w:r>
-            <w:r>
-              <w:t>Info</w:t>
-            </w:r>
-            <w:proofErr w:type="spellEnd"/>
-            <w:r>
-              <w:t>": {</w:t>
-            </w:r>
-          </w:p>
-          <w:p>
-            <w:r>
-              <w:tab/>
-            </w:r>
-            <w:r>
-              <w:tab/>
-              <w:t>"Title": "Game 1",</w:t>
-            </w:r>
-          </w:p>
-          <w:p>
-            <w:r>
-              <w:tab/>
-            </w:r>
-            <w:r>
-              <w:tab/>
-              <w:t>"Network": {</w:t>
-            </w:r>
-          </w:p>
-          <w:p>
-            <w:r>
-              <w:tab/>
-            </w:r>
-            <w:r>
-              <w:tab/>
-            </w:r>
-            <w:r>
-              <w:tab/>
-              <w:t>"IP Address": "127.0.0.1",</w:t>
-            </w:r>
-          </w:p>
-          <w:p>
-            <w:r>
-              <w:tab/>
-            </w:r>
-            <w:r>
-              <w:tab/>
-            </w:r>
-            <w:r>
-              <w:tab/>
-              <w:t>"URL": "</w:t>
-            </w:r>
-            <w:proofErr w:type="spellStart"/>
-            <w:r>
-              <w:t>localhost</w:t>
-            </w:r>
-            <w:proofErr w:type="spellEnd"/>
-            <w:r>
-              <w:t>",</w:t>
-            </w:r>
-          </w:p>
-          <w:p>
-            <w:r>
-              <w:tab/>
-            </w:r>
-            <w:r>
-              <w:tab/>
-            </w:r>
-            <w:r>
-              <w:tab/>
-              <w:t>"</w:t>
-            </w:r>
-            <w:r>
-              <w:t>Port": 6500</w:t>
-            </w:r>
-            <w:r>
-              <w:t>,</w:t>
-            </w:r>
-          </w:p>
-          <w:p>
-            <w:r>
-              <w:tab/>
-            </w:r>
-            <w:r>
-              <w:tab/>
-            </w:r>
-            <w:r>
-              <w:tab/>
-              <w:t>"Communication": "HTTP",</w:t>
-            </w:r>
-          </w:p>
-          <w:p>
-            <w:r>
-              <w:tab/>
-            </w:r>
-            <w:r>
-              <w:tab/>
-              <w:t>},</w:t>
-            </w:r>
-          </w:p>
-          <w:p>
-            <w:r>
-              <w:tab/>
-            </w:r>
-            <w:r>
-              <w:tab/>
-              <w:t>"Parameters": {</w:t>
-            </w:r>
-          </w:p>
-          <w:p>
-            <w:r>
-              <w:tab/>
-            </w:r>
-            <w:r>
-              <w:tab/>
-            </w:r>
-            <w:r>
-              <w:tab/>
-              <w:t>"Minimum Players": 2,</w:t>
-            </w:r>
-          </w:p>
-          <w:p>
-            <w:r>
-              <w:tab/>
-            </w:r>
-            <w:r>
-              <w:tab/>
-            </w:r>
-            <w:r>
-              <w:tab/>
-              <w:t>"Maximum Players": 8,</w:t>
-            </w:r>
-          </w:p>
-          <w:p>
-            <w:r>
-              <w:tab/>
-            </w:r>
-            <w:r>
-              <w:tab/>
-            </w:r>
-            <w:r>
-              <w:tab/>
-              <w:t>"Current Players": 4</w:t>
-            </w:r>
-          </w:p>
-          <w:p>
-            <w:r>
-              <w:tab/>
-            </w:r>
-            <w:r>
-              <w:tab/>
-              <w:t>},</w:t>
-            </w:r>
-          </w:p>
-          <w:p>
-            <w:r>
-              <w:tab/>
-              <w:t>},</w:t>
-            </w:r>
-          </w:p>
-          <w:p>
-            <w:r>
-              <w:tab/>
-              <w:t>"Source": "</w:t>
-            </w:r>
-            <w:r>
-              <w:t>Game Engine</w:t>
-            </w:r>
-            <w:r>
-              <w:t>"</w:t>
+              <w:t>"Type": "Get Session Inform",</w:t>
+            </w:r>
+          </w:p>
+          <w:p>
+            <w:r>
+              <w:tab/>
+              <w:t>"Source": "Game Engine"</w:t>
             </w:r>
           </w:p>
           <w:p>
             <w:r>
               <w:t>}</w:t>
             </w:r>
-            <w:bookmarkEnd w:id="4"/>
-            <w:bookmarkEnd w:id="5"/>
           </w:p>
         </w:tc>
       </w:tr>
@@ -2542,11 +2426,13 @@
       <w:pPr>
         <w:pStyle w:val="Heading2"/>
       </w:pPr>
-      <w:bookmarkStart w:id="6" w:name="_Toc384398762"/>
+      <w:bookmarkStart w:id="4" w:name="_Toc386039638"/>
+      <w:bookmarkStart w:id="5" w:name="_Toc386042072"/>
       <w:r>
-        <w:t>Success (Game Engine to Server)</w:t>
+        <w:t>Game Inform (Game Engine to Server)</w:t>
       </w:r>
-      <w:bookmarkEnd w:id="6"/>
+      <w:bookmarkEnd w:id="4"/>
+      <w:bookmarkEnd w:id="5"/>
     </w:p>
     <w:tbl>
       <w:tblPr>
@@ -2563,6 +2449,8 @@
             <w:tcW w:w="9227" w:type="dxa"/>
           </w:tcPr>
           <w:p>
+            <w:bookmarkStart w:id="6" w:name="OLE_LINK5"/>
+            <w:bookmarkStart w:id="7" w:name="OLE_LINK6"/>
             <w:r>
               <w:t>{</w:t>
             </w:r>
@@ -2570,19 +2458,184 @@
           <w:p>
             <w:r>
               <w:tab/>
-              <w:t>"Type": "Success",</w:t>
-            </w:r>
-          </w:p>
-          <w:p>
-            <w:r>
-              <w:tab/>
-              <w:t>"Command": "request type",</w:t>
-            </w:r>
-          </w:p>
-          <w:p>
-            <w:r>
-              <w:tab/>
-              <w:t>" Message ": "",</w:t>
+              <w:t>"Type": "Game Inform",</w:t>
+            </w:r>
+          </w:p>
+          <w:p>
+            <w:r>
+              <w:tab/>
+              <w:t>"</w:t>
+            </w:r>
+            <w:proofErr w:type="spellStart"/>
+            <w:r>
+              <w:t>Ip</w:t>
+            </w:r>
+            <w:proofErr w:type="spellEnd"/>
+            <w:r>
+              <w:t>": "127.0.0.1",</w:t>
+            </w:r>
+          </w:p>
+          <w:p>
+            <w:r>
+              <w:tab/>
+              <w:t>"Port": 6500,</w:t>
+            </w:r>
+          </w:p>
+          <w:p>
+            <w:r>
+              <w:tab/>
+              <w:t>"</w:t>
+            </w:r>
+            <w:proofErr w:type="spellStart"/>
+            <w:r>
+              <w:t>GameInfo</w:t>
+            </w:r>
+            <w:proofErr w:type="spellEnd"/>
+            <w:r>
+              <w:t>": {</w:t>
+            </w:r>
+          </w:p>
+          <w:p>
+            <w:r>
+              <w:tab/>
+            </w:r>
+            <w:r>
+              <w:tab/>
+              <w:t>"Title": "Game 1",</w:t>
+            </w:r>
+          </w:p>
+          <w:p>
+            <w:r>
+              <w:tab/>
+            </w:r>
+            <w:r>
+              <w:tab/>
+              <w:t>"Network": {</w:t>
+            </w:r>
+          </w:p>
+          <w:p>
+            <w:r>
+              <w:tab/>
+            </w:r>
+            <w:r>
+              <w:tab/>
+            </w:r>
+            <w:r>
+              <w:tab/>
+              <w:t>"IP Address": "127.0.0.1",</w:t>
+            </w:r>
+          </w:p>
+          <w:p>
+            <w:r>
+              <w:tab/>
+            </w:r>
+            <w:r>
+              <w:tab/>
+            </w:r>
+            <w:r>
+              <w:tab/>
+              <w:t>"URL": "</w:t>
+            </w:r>
+            <w:proofErr w:type="spellStart"/>
+            <w:r>
+              <w:t>localhost</w:t>
+            </w:r>
+            <w:proofErr w:type="spellEnd"/>
+            <w:r>
+              <w:t>",</w:t>
+            </w:r>
+          </w:p>
+          <w:p>
+            <w:r>
+              <w:tab/>
+            </w:r>
+            <w:r>
+              <w:tab/>
+            </w:r>
+            <w:r>
+              <w:tab/>
+              <w:t>"Port": 6500,</w:t>
+            </w:r>
+          </w:p>
+          <w:p>
+            <w:r>
+              <w:tab/>
+            </w:r>
+            <w:r>
+              <w:tab/>
+            </w:r>
+            <w:r>
+              <w:tab/>
+              <w:t>"Communication": "HTTP",</w:t>
+            </w:r>
+          </w:p>
+          <w:p>
+            <w:r>
+              <w:tab/>
+            </w:r>
+            <w:r>
+              <w:tab/>
+              <w:t>},</w:t>
+            </w:r>
+          </w:p>
+          <w:p>
+            <w:r>
+              <w:tab/>
+            </w:r>
+            <w:r>
+              <w:tab/>
+              <w:t>"Parameters": {</w:t>
+            </w:r>
+          </w:p>
+          <w:p>
+            <w:r>
+              <w:tab/>
+            </w:r>
+            <w:r>
+              <w:tab/>
+            </w:r>
+            <w:r>
+              <w:tab/>
+              <w:t>"Minimum Players": 2,</w:t>
+            </w:r>
+          </w:p>
+          <w:p>
+            <w:r>
+              <w:tab/>
+            </w:r>
+            <w:r>
+              <w:tab/>
+            </w:r>
+            <w:r>
+              <w:tab/>
+              <w:t>"Maximum Players": 8,</w:t>
+            </w:r>
+          </w:p>
+          <w:p>
+            <w:r>
+              <w:tab/>
+            </w:r>
+            <w:r>
+              <w:tab/>
+            </w:r>
+            <w:r>
+              <w:tab/>
+              <w:t>"Current Players": 4</w:t>
+            </w:r>
+          </w:p>
+          <w:p>
+            <w:r>
+              <w:tab/>
+            </w:r>
+            <w:r>
+              <w:tab/>
+              <w:t>},</w:t>
+            </w:r>
+          </w:p>
+          <w:p>
+            <w:r>
+              <w:tab/>
+              <w:t>},</w:t>
             </w:r>
           </w:p>
           <w:p>
@@ -2601,6 +2654,8 @@
             <w:r>
               <w:t>}</w:t>
             </w:r>
+            <w:bookmarkEnd w:id="6"/>
+            <w:bookmarkEnd w:id="7"/>
           </w:p>
         </w:tc>
       </w:tr>
@@ -2610,87 +2665,18 @@
       <w:pPr>
         <w:pStyle w:val="Heading2"/>
       </w:pPr>
-      <w:bookmarkStart w:id="7" w:name="_Toc384398763"/>
+      <w:bookmarkStart w:id="8" w:name="_Toc386042073"/>
       <w:r>
-        <w:t>Error (Game Engine to Server)</w:t>
-      </w:r>
-      <w:bookmarkEnd w:id="7"/>
-    </w:p>
-    <w:tbl>
-      <w:tblPr>
-        <w:tblStyle w:val="TableGrid"/>
-        <w:tblW w:w="0" w:type="auto"/>
-        <w:tblLook w:val="04A0" w:firstRow="1" w:lastRow="0" w:firstColumn="1" w:lastColumn="0" w:noHBand="0" w:noVBand="1"/>
-      </w:tblPr>
-      <w:tblGrid>
-        <w:gridCol w:w="9227"/>
-      </w:tblGrid>
-      <w:tr>
-        <w:tc>
-          <w:tcPr>
-            <w:tcW w:w="9227" w:type="dxa"/>
-          </w:tcPr>
-          <w:p>
-            <w:r>
-              <w:t>{</w:t>
-            </w:r>
-          </w:p>
-          <w:p>
-            <w:r>
-              <w:tab/>
-              <w:t>"Type": "Error",</w:t>
-            </w:r>
-          </w:p>
-          <w:p>
-            <w:r>
-              <w:tab/>
-              <w:t>"Command": "Chat",</w:t>
-            </w:r>
-          </w:p>
-          <w:p>
-            <w:r>
-              <w:tab/>
-              <w:t>"Message": "",</w:t>
-            </w:r>
-          </w:p>
-          <w:p>
-            <w:r>
-              <w:lastRenderedPageBreak/>
-              <w:tab/>
-              <w:t>"Source": "</w:t>
-            </w:r>
-            <w:r>
-              <w:t>Game Engine</w:t>
-            </w:r>
-            <w:r>
-              <w:t>"</w:t>
-            </w:r>
-          </w:p>
-          <w:p>
-            <w:r>
-              <w:t>}</w:t>
-            </w:r>
-          </w:p>
-        </w:tc>
-      </w:tr>
-    </w:tbl>
-    <w:p/>
-    <w:p>
-      <w:pPr>
-        <w:pStyle w:val="Heading2"/>
-      </w:pPr>
-      <w:bookmarkStart w:id="8" w:name="_Toc384398764"/>
-      <w:r>
-        <w:t>Success (</w:t>
+        <w:t>Get</w:t>
       </w:r>
       <w:r>
-        <w:t>Server</w:t>
+        <w:t xml:space="preserve"> </w:t>
       </w:r>
       <w:r>
-        <w:t xml:space="preserve"> to Game Engine</w:t>
+        <w:t>Game</w:t>
       </w:r>
       <w:r>
-        <w:t>)</w:t>
+        <w:t xml:space="preserve"> Inform (Server to Game Engine)</w:t>
       </w:r>
       <w:bookmarkEnd w:id="8"/>
     </w:p>
@@ -2716,31 +2702,13 @@
           <w:p>
             <w:r>
               <w:tab/>
-              <w:t>"Type": "Success",</w:t>
-            </w:r>
-          </w:p>
-          <w:p>
-            <w:r>
-              <w:tab/>
-              <w:t>"Command": "request type",</w:t>
-            </w:r>
-          </w:p>
-          <w:p>
-            <w:r>
-              <w:tab/>
-              <w:t>" Message ": "",</w:t>
-            </w:r>
-          </w:p>
-          <w:p>
-            <w:r>
-              <w:tab/>
-              <w:t>"Source": "</w:t>
-            </w:r>
-            <w:r>
-              <w:t>Server</w:t>
-            </w:r>
-            <w:r>
-              <w:t>"</w:t>
+              <w:t>"Type": "Get Game Inform",</w:t>
+            </w:r>
+          </w:p>
+          <w:p>
+            <w:r>
+              <w:tab/>
+              <w:t>"Source": "Server"</w:t>
             </w:r>
           </w:p>
           <w:p>
@@ -2751,14 +2719,16 @@
         </w:tc>
       </w:tr>
     </w:tbl>
+    <w:p/>
     <w:p/>
     <w:p>
       <w:pPr>
         <w:pStyle w:val="Heading2"/>
       </w:pPr>
-      <w:bookmarkStart w:id="9" w:name="_Toc384398765"/>
+      <w:bookmarkStart w:id="9" w:name="_Toc386042074"/>
       <w:r>
-        <w:t>Error (Server to Game Engine)</w:t>
+        <w:lastRenderedPageBreak/>
+        <w:t>Success (Game Engine to Server)</w:t>
       </w:r>
       <w:bookmarkEnd w:id="9"/>
     </w:p>
@@ -2784,19 +2754,19 @@
           <w:p>
             <w:r>
               <w:tab/>
-              <w:t>"Type": "Error",</w:t>
-            </w:r>
-          </w:p>
-          <w:p>
-            <w:r>
-              <w:tab/>
-              <w:t>"Command": "Chat",</w:t>
-            </w:r>
-          </w:p>
-          <w:p>
-            <w:r>
-              <w:tab/>
-              <w:t>"Message": "",</w:t>
+              <w:t>"Type": "Success",</w:t>
+            </w:r>
+          </w:p>
+          <w:p>
+            <w:r>
+              <w:tab/>
+              <w:t>"Command": "request type",</w:t>
+            </w:r>
+          </w:p>
+          <w:p>
+            <w:r>
+              <w:tab/>
+              <w:t>" Message ": "",</w:t>
             </w:r>
           </w:p>
           <w:p>
@@ -2805,7 +2775,7 @@
               <w:t>"Source": "</w:t>
             </w:r>
             <w:r>
-              <w:t>Server</w:t>
+              <w:t>Game Engine</w:t>
             </w:r>
             <w:r>
               <w:t>"</w:t>
@@ -2821,28 +2791,80 @@
     </w:tbl>
     <w:p/>
     <w:p>
+      <w:pPr>
+        <w:pStyle w:val="Heading2"/>
+      </w:pPr>
+      <w:bookmarkStart w:id="10" w:name="_Toc386042075"/>
       <w:r>
-        <w:br w:type="page"/>
-      </w:r>
-    </w:p>
-    <w:p>
-      <w:pPr>
-        <w:pStyle w:val="Heading1"/>
-      </w:pPr>
-      <w:bookmarkStart w:id="10" w:name="_Toc384398766"/>
-      <w:r>
-        <w:lastRenderedPageBreak/>
-        <w:t>Client – Game Engine</w:t>
+        <w:t>Error (Game Engine to Server)</w:t>
       </w:r>
       <w:bookmarkEnd w:id="10"/>
     </w:p>
+    <w:tbl>
+      <w:tblPr>
+        <w:tblStyle w:val="TableGrid"/>
+        <w:tblW w:w="0" w:type="auto"/>
+        <w:tblLook w:val="04A0" w:firstRow="1" w:lastRow="0" w:firstColumn="1" w:lastColumn="0" w:noHBand="0" w:noVBand="1"/>
+      </w:tblPr>
+      <w:tblGrid>
+        <w:gridCol w:w="9227"/>
+      </w:tblGrid>
+      <w:tr>
+        <w:tc>
+          <w:tcPr>
+            <w:tcW w:w="9227" w:type="dxa"/>
+          </w:tcPr>
+          <w:p>
+            <w:r>
+              <w:t>{</w:t>
+            </w:r>
+          </w:p>
+          <w:p>
+            <w:r>
+              <w:tab/>
+              <w:t>"Type": "Error",</w:t>
+            </w:r>
+          </w:p>
+          <w:p>
+            <w:r>
+              <w:tab/>
+              <w:t>"Command": "Chat",</w:t>
+            </w:r>
+          </w:p>
+          <w:p>
+            <w:r>
+              <w:tab/>
+              <w:t>"Message": "",</w:t>
+            </w:r>
+          </w:p>
+          <w:p>
+            <w:r>
+              <w:tab/>
+              <w:t>"Source": "</w:t>
+            </w:r>
+            <w:r>
+              <w:t>Game Engine</w:t>
+            </w:r>
+            <w:r>
+              <w:t>"</w:t>
+            </w:r>
+          </w:p>
+          <w:p>
+            <w:r>
+              <w:t>}</w:t>
+            </w:r>
+          </w:p>
+        </w:tc>
+      </w:tr>
+    </w:tbl>
+    <w:p/>
     <w:p>
       <w:pPr>
         <w:pStyle w:val="Heading2"/>
       </w:pPr>
-      <w:bookmarkStart w:id="11" w:name="_Toc384398767"/>
+      <w:bookmarkStart w:id="11" w:name="_Toc386042076"/>
       <w:r>
-        <w:t>Game Session Request (Client to Game Engine)</w:t>
+        <w:t>Success (Server to Game Engine)</w:t>
       </w:r>
       <w:bookmarkEnd w:id="11"/>
     </w:p>
@@ -2868,48 +2890,31 @@
           <w:p>
             <w:r>
               <w:tab/>
-              <w:t>"Type": "</w:t>
-            </w:r>
-            <w:bookmarkStart w:id="12" w:name="OLE_LINK17"/>
-            <w:bookmarkStart w:id="13" w:name="OLE_LINK18"/>
-            <w:r>
-              <w:t>Game Session Request</w:t>
-            </w:r>
-            <w:bookmarkEnd w:id="12"/>
-            <w:bookmarkEnd w:id="13"/>
-            <w:r>
-              <w:t>",</w:t>
-            </w:r>
-          </w:p>
-          <w:p>
-            <w:r>
-              <w:tab/>
-              <w:t>"Username": "user",</w:t>
-            </w:r>
-          </w:p>
-          <w:p>
-            <w:r>
-              <w:tab/>
+              <w:t>"Type": "Success",</w:t>
+            </w:r>
+          </w:p>
+          <w:p>
+            <w:r>
+              <w:tab/>
+              <w:t>"Command": "request type",</w:t>
+            </w:r>
+          </w:p>
+          <w:p>
+            <w:r>
+              <w:tab/>
+              <w:t>" Message ": "",</w:t>
+            </w:r>
+          </w:p>
+          <w:p>
+            <w:r>
+              <w:tab/>
+              <w:t>"Source": "</w:t>
+            </w:r>
+            <w:r>
+              <w:t>Server</w:t>
             </w:r>
             <w:r>
               <w:t>"</w:t>
-            </w:r>
-            <w:proofErr w:type="spellStart"/>
-            <w:r>
-              <w:t>SessionNumber</w:t>
-            </w:r>
-            <w:proofErr w:type="spellEnd"/>
-            <w:r>
-              <w:t>"</w:t>
-            </w:r>
-            <w:r>
-              <w:t>: 123,</w:t>
-            </w:r>
-          </w:p>
-          <w:p>
-            <w:r>
-              <w:tab/>
-              <w:t>"Source": "Client"</w:t>
             </w:r>
           </w:p>
           <w:p>
@@ -2925,9 +2930,93 @@
       <w:pPr>
         <w:pStyle w:val="Heading2"/>
       </w:pPr>
-      <w:bookmarkStart w:id="14" w:name="_Toc384398768"/>
+      <w:bookmarkStart w:id="12" w:name="_Toc386042077"/>
       <w:r>
-        <w:t>Game Session (Game Engine to Client)</w:t>
+        <w:t>Error (Server to Game Engine)</w:t>
+      </w:r>
+      <w:bookmarkEnd w:id="12"/>
+    </w:p>
+    <w:tbl>
+      <w:tblPr>
+        <w:tblStyle w:val="TableGrid"/>
+        <w:tblW w:w="0" w:type="auto"/>
+        <w:tblLook w:val="04A0" w:firstRow="1" w:lastRow="0" w:firstColumn="1" w:lastColumn="0" w:noHBand="0" w:noVBand="1"/>
+      </w:tblPr>
+      <w:tblGrid>
+        <w:gridCol w:w="9227"/>
+      </w:tblGrid>
+      <w:tr>
+        <w:tc>
+          <w:tcPr>
+            <w:tcW w:w="9227" w:type="dxa"/>
+          </w:tcPr>
+          <w:p>
+            <w:r>
+              <w:t>{</w:t>
+            </w:r>
+          </w:p>
+          <w:p>
+            <w:r>
+              <w:tab/>
+              <w:t>"Type": "Error",</w:t>
+            </w:r>
+          </w:p>
+          <w:p>
+            <w:r>
+              <w:tab/>
+              <w:t>"Command": "Chat",</w:t>
+            </w:r>
+          </w:p>
+          <w:p>
+            <w:r>
+              <w:tab/>
+              <w:t>"Message": "",</w:t>
+            </w:r>
+          </w:p>
+          <w:p>
+            <w:r>
+              <w:tab/>
+              <w:t>"Source": "</w:t>
+            </w:r>
+            <w:r>
+              <w:t>Server</w:t>
+            </w:r>
+            <w:r>
+              <w:t>"</w:t>
+            </w:r>
+          </w:p>
+          <w:p>
+            <w:r>
+              <w:t>}</w:t>
+            </w:r>
+          </w:p>
+        </w:tc>
+      </w:tr>
+    </w:tbl>
+    <w:p/>
+    <w:p>
+      <w:r>
+        <w:br w:type="page"/>
+      </w:r>
+    </w:p>
+    <w:p>
+      <w:pPr>
+        <w:pStyle w:val="Heading1"/>
+      </w:pPr>
+      <w:bookmarkStart w:id="13" w:name="_Toc386042078"/>
+      <w:r>
+        <w:lastRenderedPageBreak/>
+        <w:t>Client – Game Engine</w:t>
+      </w:r>
+      <w:bookmarkEnd w:id="13"/>
+    </w:p>
+    <w:p>
+      <w:pPr>
+        <w:pStyle w:val="Heading2"/>
+      </w:pPr>
+      <w:bookmarkStart w:id="14" w:name="_Toc386042079"/>
+      <w:r>
+        <w:t>Game Session Request (Client to Game Engine)</w:t>
       </w:r>
       <w:bookmarkEnd w:id="14"/>
     </w:p>
@@ -2953,12 +3042,32 @@
           <w:p>
             <w:r>
               <w:tab/>
-              <w:t>"Type": "Game Session",</w:t>
-            </w:r>
-          </w:p>
-          <w:p>
-            <w:r>
-              <w:tab/>
+              <w:t>"Type": "</w:t>
+            </w:r>
+            <w:bookmarkStart w:id="15" w:name="OLE_LINK17"/>
+            <w:bookmarkStart w:id="16" w:name="OLE_LINK18"/>
+            <w:r>
+              <w:t>Game Session Request</w:t>
+            </w:r>
+            <w:bookmarkEnd w:id="15"/>
+            <w:bookmarkEnd w:id="16"/>
+            <w:r>
+              <w:t>",</w:t>
+            </w:r>
+          </w:p>
+          <w:p>
+            <w:bookmarkStart w:id="17" w:name="_GoBack"/>
+            <w:bookmarkEnd w:id="17"/>
+            <w:r>
+              <w:tab/>
+              <w:t>"Username": "user",</w:t>
+            </w:r>
+          </w:p>
+          <w:p>
+            <w:r>
+              <w:tab/>
+            </w:r>
+            <w:r>
               <w:t>"</w:t>
             </w:r>
             <w:proofErr w:type="spellStart"/>
@@ -2967,108 +3076,16 @@
             </w:r>
             <w:proofErr w:type="spellEnd"/>
             <w:r>
-              <w:t>": 123,</w:t>
-            </w:r>
-          </w:p>
-          <w:p>
-            <w:r>
-              <w:tab/>
               <w:t>"</w:t>
             </w:r>
-            <w:proofErr w:type="spellStart"/>
-            <w:r>
-              <w:t>PlayerName</w:t>
-            </w:r>
-            <w:proofErr w:type="spellEnd"/>
-            <w:r>
-              <w:t>": "player",</w:t>
-            </w:r>
-          </w:p>
-          <w:p>
-            <w:r>
-              <w:tab/>
-            </w:r>
-            <w:r>
-              <w:t>"</w:t>
-            </w:r>
-            <w:r>
-              <w:t>Player</w:t>
-            </w:r>
-            <w:r>
-              <w:t>"</w:t>
-            </w:r>
-            <w:r>
-              <w:t>: {</w:t>
-            </w:r>
-          </w:p>
-          <w:p>
-            <w:r>
-              <w:tab/>
-            </w:r>
-            <w:r>
-              <w:tab/>
-            </w:r>
-            <w:r>
-              <w:t>"</w:t>
-            </w:r>
-            <w:r>
-              <w:t>Name</w:t>
-            </w:r>
-            <w:r>
-              <w:t>"</w:t>
-            </w:r>
-            <w:r>
-              <w:t xml:space="preserve">: </w:t>
-            </w:r>
-            <w:r>
-              <w:t>"</w:t>
-            </w:r>
-            <w:r>
-              <w:t>player</w:t>
-            </w:r>
-            <w:r>
-              <w:t>"</w:t>
-            </w:r>
-            <w:r>
-              <w:t>,</w:t>
-            </w:r>
-          </w:p>
-          <w:p>
-            <w:r>
-              <w:tab/>
-            </w:r>
-            <w:r>
-              <w:tab/>
-            </w:r>
-            <w:r>
-              <w:t>"</w:t>
-            </w:r>
-            <w:r>
-              <w:t>History</w:t>
-            </w:r>
-            <w:r>
-              <w:t>"</w:t>
-            </w:r>
-            <w:r>
-              <w:t>: []</w:t>
-            </w:r>
-          </w:p>
-          <w:p>
-            <w:r>
-              <w:tab/>
-              <w:t>},</w:t>
-            </w:r>
-          </w:p>
-          <w:p>
-            <w:r>
-              <w:tab/>
-              <w:t>"Source": "</w:t>
-            </w:r>
-            <w:r>
-              <w:t>Game Engine</w:t>
-            </w:r>
-            <w:r>
-              <w:t>"</w:t>
+            <w:r>
+              <w:t>: 123,</w:t>
+            </w:r>
+          </w:p>
+          <w:p>
+            <w:r>
+              <w:tab/>
+              <w:t>"Source": "Client"</w:t>
             </w:r>
           </w:p>
           <w:p>
@@ -3084,256 +3101,9 @@
       <w:pPr>
         <w:pStyle w:val="Heading2"/>
       </w:pPr>
-      <w:bookmarkStart w:id="15" w:name="_Toc384398769"/>
+      <w:bookmarkStart w:id="18" w:name="_Toc386042080"/>
       <w:r>
-        <w:t>Game Chat Message (Client to Game Engine | Game Engine to Clients)</w:t>
-      </w:r>
-      <w:bookmarkEnd w:id="15"/>
-    </w:p>
-    <w:tbl>
-      <w:tblPr>
-        <w:tblStyle w:val="TableGrid"/>
-        <w:tblW w:w="0" w:type="auto"/>
-        <w:tblLook w:val="04A0" w:firstRow="1" w:lastRow="0" w:firstColumn="1" w:lastColumn="0" w:noHBand="0" w:noVBand="1"/>
-      </w:tblPr>
-      <w:tblGrid>
-        <w:gridCol w:w="9227"/>
-      </w:tblGrid>
-      <w:tr>
-        <w:tc>
-          <w:tcPr>
-            <w:tcW w:w="9227" w:type="dxa"/>
-          </w:tcPr>
-          <w:p>
-            <w:r>
-              <w:t>{</w:t>
-            </w:r>
-          </w:p>
-          <w:p>
-            <w:r>
-              <w:tab/>
-              <w:t>"Type": "Game Chat",</w:t>
-            </w:r>
-          </w:p>
-          <w:p>
-            <w:r>
-              <w:tab/>
-              <w:t>"</w:t>
-            </w:r>
-            <w:proofErr w:type="spellStart"/>
-            <w:r>
-              <w:t>SessionNumber</w:t>
-            </w:r>
-            <w:proofErr w:type="spellEnd"/>
-            <w:r>
-              <w:t>": 123,</w:t>
-            </w:r>
-          </w:p>
-          <w:p>
-            <w:r>
-              <w:tab/>
-              <w:t>"</w:t>
-            </w:r>
-            <w:proofErr w:type="spellStart"/>
-            <w:r>
-              <w:t>PlayerName</w:t>
-            </w:r>
-            <w:proofErr w:type="spellEnd"/>
-            <w:r>
-              <w:t>": "player",</w:t>
-            </w:r>
-          </w:p>
-          <w:p>
-            <w:r>
-              <w:tab/>
-              <w:t>"Message": "user message",</w:t>
-            </w:r>
-          </w:p>
-          <w:p>
-            <w:r>
-              <w:tab/>
-              <w:t>"Status": "active",</w:t>
-            </w:r>
-          </w:p>
-          <w:p>
-            <w:r>
-              <w:tab/>
-              <w:t>"Source": "Client"</w:t>
-            </w:r>
-          </w:p>
-          <w:p>
-            <w:r>
-              <w:t>}</w:t>
-            </w:r>
-          </w:p>
-        </w:tc>
-      </w:tr>
-    </w:tbl>
-    <w:p/>
-    <w:p>
-      <w:pPr>
-        <w:pStyle w:val="Heading2"/>
-      </w:pPr>
-      <w:bookmarkStart w:id="16" w:name="_Toc384398770"/>
-      <w:r>
-        <w:t>Get Game Chat Message (Client to Game Engine)</w:t>
-      </w:r>
-      <w:bookmarkEnd w:id="16"/>
-    </w:p>
-    <w:tbl>
-      <w:tblPr>
-        <w:tblStyle w:val="TableGrid"/>
-        <w:tblW w:w="0" w:type="auto"/>
-        <w:tblLook w:val="04A0" w:firstRow="1" w:lastRow="0" w:firstColumn="1" w:lastColumn="0" w:noHBand="0" w:noVBand="1"/>
-      </w:tblPr>
-      <w:tblGrid>
-        <w:gridCol w:w="9227"/>
-      </w:tblGrid>
-      <w:tr>
-        <w:tc>
-          <w:tcPr>
-            <w:tcW w:w="9227" w:type="dxa"/>
-          </w:tcPr>
-          <w:p>
-            <w:r>
-              <w:t>{</w:t>
-            </w:r>
-          </w:p>
-          <w:p>
-            <w:r>
-              <w:tab/>
-              <w:t>"Type": "Get Game Chat",</w:t>
-            </w:r>
-          </w:p>
-          <w:p>
-            <w:r>
-              <w:tab/>
-              <w:t>"</w:t>
-            </w:r>
-            <w:proofErr w:type="spellStart"/>
-            <w:r>
-              <w:t>SessionNumber</w:t>
-            </w:r>
-            <w:proofErr w:type="spellEnd"/>
-            <w:r>
-              <w:t>": 123,</w:t>
-            </w:r>
-          </w:p>
-          <w:p>
-            <w:r>
-              <w:tab/>
-              <w:t>"</w:t>
-            </w:r>
-            <w:proofErr w:type="spellStart"/>
-            <w:r>
-              <w:t>PlayerName</w:t>
-            </w:r>
-            <w:proofErr w:type="spellEnd"/>
-            <w:r>
-              <w:t>": "player",</w:t>
-            </w:r>
-          </w:p>
-          <w:p>
-            <w:r>
-              <w:tab/>
-              <w:t>"Source": "Client"</w:t>
-            </w:r>
-          </w:p>
-          <w:p>
-            <w:r>
-              <w:t>}</w:t>
-            </w:r>
-          </w:p>
-        </w:tc>
-      </w:tr>
-    </w:tbl>
-    <w:p/>
-    <w:p>
-      <w:pPr>
-        <w:pStyle w:val="Heading2"/>
-      </w:pPr>
-      <w:bookmarkStart w:id="17" w:name="_Toc384398771"/>
-      <w:r>
-        <w:t>Get Game Update (Client to Game Engine)</w:t>
-      </w:r>
-      <w:bookmarkEnd w:id="17"/>
-    </w:p>
-    <w:tbl>
-      <w:tblPr>
-        <w:tblStyle w:val="TableGrid"/>
-        <w:tblW w:w="0" w:type="auto"/>
-        <w:tblLook w:val="04A0" w:firstRow="1" w:lastRow="0" w:firstColumn="1" w:lastColumn="0" w:noHBand="0" w:noVBand="1"/>
-      </w:tblPr>
-      <w:tblGrid>
-        <w:gridCol w:w="9227"/>
-      </w:tblGrid>
-      <w:tr>
-        <w:tc>
-          <w:tcPr>
-            <w:tcW w:w="9227" w:type="dxa"/>
-          </w:tcPr>
-          <w:p>
-            <w:r>
-              <w:t>{</w:t>
-            </w:r>
-          </w:p>
-          <w:p>
-            <w:r>
-              <w:tab/>
-              <w:t>"Type": "Get Game Update",</w:t>
-            </w:r>
-          </w:p>
-          <w:p>
-            <w:r>
-              <w:tab/>
-              <w:t>"</w:t>
-            </w:r>
-            <w:proofErr w:type="spellStart"/>
-            <w:r>
-              <w:t>SessionNumber</w:t>
-            </w:r>
-            <w:proofErr w:type="spellEnd"/>
-            <w:r>
-              <w:t>": 123,</w:t>
-            </w:r>
-          </w:p>
-          <w:p>
-            <w:r>
-              <w:lastRenderedPageBreak/>
-              <w:tab/>
-              <w:t>"</w:t>
-            </w:r>
-            <w:proofErr w:type="spellStart"/>
-            <w:r>
-              <w:t>PlayerName</w:t>
-            </w:r>
-            <w:proofErr w:type="spellEnd"/>
-            <w:r>
-              <w:t>": "player",</w:t>
-            </w:r>
-          </w:p>
-          <w:p>
-            <w:r>
-              <w:tab/>
-              <w:t>"Source": "Client"</w:t>
-            </w:r>
-          </w:p>
-          <w:p>
-            <w:r>
-              <w:t>}</w:t>
-            </w:r>
-          </w:p>
-        </w:tc>
-      </w:tr>
-    </w:tbl>
-    <w:p/>
-    <w:p>
-      <w:pPr>
-        <w:pStyle w:val="Heading2"/>
-      </w:pPr>
-      <w:bookmarkStart w:id="18" w:name="_Toc384398772"/>
-      <w:r>
-        <w:t>Game Update (Game Engine to Client)</w:t>
+        <w:t>Game Session (Game Engine to Client)</w:t>
       </w:r>
       <w:bookmarkEnd w:id="18"/>
     </w:p>
@@ -3353,7 +3123,13 @@
           </w:tcPr>
           <w:p>
             <w:r>
-              <w:t>"Game Update":{</w:t>
+              <w:t>{</w:t>
+            </w:r>
+          </w:p>
+          <w:p>
+            <w:r>
+              <w:tab/>
+              <w:t>"Type": "Game Session",</w:t>
             </w:r>
           </w:p>
           <w:p>
@@ -3387,7 +3163,76 @@
           <w:p>
             <w:r>
               <w:tab/>
-              <w:t>"Update": {},</w:t>
+            </w:r>
+            <w:r>
+              <w:t>"</w:t>
+            </w:r>
+            <w:r>
+              <w:t>Player</w:t>
+            </w:r>
+            <w:r>
+              <w:t>"</w:t>
+            </w:r>
+            <w:r>
+              <w:t>: {</w:t>
+            </w:r>
+          </w:p>
+          <w:p>
+            <w:r>
+              <w:tab/>
+            </w:r>
+            <w:r>
+              <w:tab/>
+            </w:r>
+            <w:r>
+              <w:t>"</w:t>
+            </w:r>
+            <w:r>
+              <w:t>Name</w:t>
+            </w:r>
+            <w:r>
+              <w:t>"</w:t>
+            </w:r>
+            <w:r>
+              <w:t xml:space="preserve">: </w:t>
+            </w:r>
+            <w:r>
+              <w:t>"</w:t>
+            </w:r>
+            <w:r>
+              <w:t>player</w:t>
+            </w:r>
+            <w:r>
+              <w:t>"</w:t>
+            </w:r>
+            <w:r>
+              <w:t>,</w:t>
+            </w:r>
+          </w:p>
+          <w:p>
+            <w:r>
+              <w:tab/>
+            </w:r>
+            <w:r>
+              <w:tab/>
+            </w:r>
+            <w:r>
+              <w:t>"</w:t>
+            </w:r>
+            <w:r>
+              <w:t>History</w:t>
+            </w:r>
+            <w:r>
+              <w:t>"</w:t>
+            </w:r>
+            <w:r>
+              <w:t>: []</w:t>
+            </w:r>
+          </w:p>
+          <w:p>
+            <w:r>
+              <w:tab/>
+              <w:t>},</w:t>
             </w:r>
           </w:p>
           <w:p>
@@ -3415,9 +3260,9 @@
       <w:pPr>
         <w:pStyle w:val="Heading2"/>
       </w:pPr>
-      <w:bookmarkStart w:id="19" w:name="_Toc384398773"/>
+      <w:bookmarkStart w:id="19" w:name="_Toc386042081"/>
       <w:r>
-        <w:t>Game Command (Client to Game Engine)</w:t>
+        <w:t>Game Chat Message (Client to Game Engine | Game Engine to Clients)</w:t>
       </w:r>
       <w:bookmarkEnd w:id="19"/>
     </w:p>
@@ -3443,7 +3288,7 @@
           <w:p>
             <w:r>
               <w:tab/>
-              <w:t>"Type": "Game Command",</w:t>
+              <w:t>"Type": "Game Chat",</w:t>
             </w:r>
           </w:p>
           <w:p>
@@ -3477,7 +3322,13 @@
           <w:p>
             <w:r>
               <w:tab/>
-              <w:t>"Command": {},</w:t>
+              <w:t>"Message": "user message",</w:t>
+            </w:r>
+          </w:p>
+          <w:p>
+            <w:r>
+              <w:tab/>
+              <w:t>"Status": "active",</w:t>
             </w:r>
           </w:p>
           <w:p>
@@ -3499,9 +3350,9 @@
       <w:pPr>
         <w:pStyle w:val="Heading2"/>
       </w:pPr>
-      <w:bookmarkStart w:id="20" w:name="_Toc384398774"/>
+      <w:bookmarkStart w:id="20" w:name="_Toc386042082"/>
       <w:r>
-        <w:t>Terminate Game (Client to Game Engine)</w:t>
+        <w:t>Get Game Chat Message (Client to Game Engine)</w:t>
       </w:r>
       <w:bookmarkEnd w:id="20"/>
     </w:p>
@@ -3527,17 +3378,7 @@
           <w:p>
             <w:r>
               <w:tab/>
-              <w:t>"Type": "</w:t>
-            </w:r>
-            <w:bookmarkStart w:id="21" w:name="OLE_LINK15"/>
-            <w:bookmarkStart w:id="22" w:name="OLE_LINK16"/>
-            <w:r>
-              <w:t>Terminate Game</w:t>
-            </w:r>
-            <w:bookmarkEnd w:id="21"/>
-            <w:bookmarkEnd w:id="22"/>
-            <w:r>
-              <w:t>",</w:t>
+              <w:t>"Type": "Get Game Chat",</w:t>
             </w:r>
           </w:p>
           <w:p>
@@ -3587,9 +3428,172 @@
       <w:pPr>
         <w:pStyle w:val="Heading2"/>
       </w:pPr>
-      <w:bookmarkStart w:id="23" w:name="_Toc384398775"/>
+      <w:bookmarkStart w:id="21" w:name="_Toc386042083"/>
       <w:r>
-        <w:t>Success (Game Engine to Client and Server)</w:t>
+        <w:t>Get Game Update (Client to Game Engine)</w:t>
+      </w:r>
+      <w:bookmarkEnd w:id="21"/>
+    </w:p>
+    <w:tbl>
+      <w:tblPr>
+        <w:tblStyle w:val="TableGrid"/>
+        <w:tblW w:w="0" w:type="auto"/>
+        <w:tblLook w:val="04A0" w:firstRow="1" w:lastRow="0" w:firstColumn="1" w:lastColumn="0" w:noHBand="0" w:noVBand="1"/>
+      </w:tblPr>
+      <w:tblGrid>
+        <w:gridCol w:w="9227"/>
+      </w:tblGrid>
+      <w:tr>
+        <w:tc>
+          <w:tcPr>
+            <w:tcW w:w="9227" w:type="dxa"/>
+          </w:tcPr>
+          <w:p>
+            <w:r>
+              <w:t>{</w:t>
+            </w:r>
+          </w:p>
+          <w:p>
+            <w:r>
+              <w:tab/>
+              <w:t>"Type": "Get Game Update",</w:t>
+            </w:r>
+          </w:p>
+          <w:p>
+            <w:r>
+              <w:tab/>
+              <w:t>"</w:t>
+            </w:r>
+            <w:proofErr w:type="spellStart"/>
+            <w:r>
+              <w:t>SessionNumber</w:t>
+            </w:r>
+            <w:proofErr w:type="spellEnd"/>
+            <w:r>
+              <w:t>": 123,</w:t>
+            </w:r>
+          </w:p>
+          <w:p>
+            <w:r>
+              <w:lastRenderedPageBreak/>
+              <w:tab/>
+              <w:t>"</w:t>
+            </w:r>
+            <w:proofErr w:type="spellStart"/>
+            <w:r>
+              <w:t>PlayerName</w:t>
+            </w:r>
+            <w:proofErr w:type="spellEnd"/>
+            <w:r>
+              <w:t>": "player",</w:t>
+            </w:r>
+          </w:p>
+          <w:p>
+            <w:r>
+              <w:tab/>
+              <w:t>"Source": "Client"</w:t>
+            </w:r>
+          </w:p>
+          <w:p>
+            <w:r>
+              <w:t>}</w:t>
+            </w:r>
+          </w:p>
+        </w:tc>
+      </w:tr>
+    </w:tbl>
+    <w:p/>
+    <w:p>
+      <w:pPr>
+        <w:pStyle w:val="Heading2"/>
+      </w:pPr>
+      <w:bookmarkStart w:id="22" w:name="_Toc386042084"/>
+      <w:r>
+        <w:t>Game Update (Game Engine to Client)</w:t>
+      </w:r>
+      <w:bookmarkEnd w:id="22"/>
+    </w:p>
+    <w:tbl>
+      <w:tblPr>
+        <w:tblStyle w:val="TableGrid"/>
+        <w:tblW w:w="0" w:type="auto"/>
+        <w:tblLook w:val="04A0" w:firstRow="1" w:lastRow="0" w:firstColumn="1" w:lastColumn="0" w:noHBand="0" w:noVBand="1"/>
+      </w:tblPr>
+      <w:tblGrid>
+        <w:gridCol w:w="9227"/>
+      </w:tblGrid>
+      <w:tr>
+        <w:tc>
+          <w:tcPr>
+            <w:tcW w:w="9227" w:type="dxa"/>
+          </w:tcPr>
+          <w:p>
+            <w:r>
+              <w:t>"Game Update":{</w:t>
+            </w:r>
+          </w:p>
+          <w:p>
+            <w:r>
+              <w:tab/>
+              <w:t>"</w:t>
+            </w:r>
+            <w:proofErr w:type="spellStart"/>
+            <w:r>
+              <w:t>SessionNumber</w:t>
+            </w:r>
+            <w:proofErr w:type="spellEnd"/>
+            <w:r>
+              <w:t>": 123,</w:t>
+            </w:r>
+          </w:p>
+          <w:p>
+            <w:r>
+              <w:tab/>
+              <w:t>"</w:t>
+            </w:r>
+            <w:proofErr w:type="spellStart"/>
+            <w:r>
+              <w:t>PlayerName</w:t>
+            </w:r>
+            <w:proofErr w:type="spellEnd"/>
+            <w:r>
+              <w:t>": "player",</w:t>
+            </w:r>
+          </w:p>
+          <w:p>
+            <w:r>
+              <w:tab/>
+              <w:t>"Update": {},</w:t>
+            </w:r>
+          </w:p>
+          <w:p>
+            <w:r>
+              <w:tab/>
+              <w:t>"Source": "</w:t>
+            </w:r>
+            <w:r>
+              <w:t>Game Engine</w:t>
+            </w:r>
+            <w:r>
+              <w:t>"</w:t>
+            </w:r>
+          </w:p>
+          <w:p>
+            <w:r>
+              <w:t>}</w:t>
+            </w:r>
+          </w:p>
+        </w:tc>
+      </w:tr>
+    </w:tbl>
+    <w:p/>
+    <w:p>
+      <w:pPr>
+        <w:pStyle w:val="Heading2"/>
+      </w:pPr>
+      <w:bookmarkStart w:id="23" w:name="_Toc386042085"/>
+      <w:r>
+        <w:t>Game Command (Client to Game Engine)</w:t>
       </w:r>
       <w:bookmarkEnd w:id="23"/>
     </w:p>
@@ -3615,6 +3619,12 @@
           <w:p>
             <w:r>
               <w:tab/>
+              <w:t>"Type": "Game Command",</w:t>
+            </w:r>
+          </w:p>
+          <w:p>
+            <w:r>
+              <w:tab/>
               <w:t>"</w:t>
             </w:r>
             <w:proofErr w:type="spellStart"/>
@@ -3643,31 +3653,13 @@
           <w:p>
             <w:r>
               <w:tab/>
-              <w:t>"Type": "Success",</w:t>
-            </w:r>
-          </w:p>
-          <w:p>
-            <w:r>
-              <w:tab/>
-              <w:t>"Command": "request type",</w:t>
-            </w:r>
-          </w:p>
-          <w:p>
-            <w:r>
-              <w:tab/>
-              <w:t>" Message ": "",</w:t>
-            </w:r>
-          </w:p>
-          <w:p>
-            <w:r>
-              <w:tab/>
-              <w:t>"Source": "</w:t>
-            </w:r>
-            <w:r>
-              <w:t>Game Engine</w:t>
-            </w:r>
-            <w:r>
-              <w:t>"</w:t>
+              <w:t>"Command": {},</w:t>
+            </w:r>
+          </w:p>
+          <w:p>
+            <w:r>
+              <w:tab/>
+              <w:t>"Source": "Client"</w:t>
             </w:r>
           </w:p>
           <w:p>
@@ -3683,9 +3675,9 @@
       <w:pPr>
         <w:pStyle w:val="Heading2"/>
       </w:pPr>
-      <w:bookmarkStart w:id="24" w:name="_Toc384398776"/>
+      <w:bookmarkStart w:id="24" w:name="_Toc386042086"/>
       <w:r>
-        <w:t>Fail (Game Engine to Client and Server)</w:t>
+        <w:t>Terminate Game (Client to Game Engine)</w:t>
       </w:r>
       <w:bookmarkEnd w:id="24"/>
     </w:p>
@@ -3711,6 +3703,22 @@
           <w:p>
             <w:r>
               <w:tab/>
+              <w:t>"Type": "</w:t>
+            </w:r>
+            <w:bookmarkStart w:id="25" w:name="OLE_LINK15"/>
+            <w:bookmarkStart w:id="26" w:name="OLE_LINK16"/>
+            <w:r>
+              <w:t>Terminate Game</w:t>
+            </w:r>
+            <w:bookmarkEnd w:id="25"/>
+            <w:bookmarkEnd w:id="26"/>
+            <w:r>
+              <w:t>",</w:t>
+            </w:r>
+          </w:p>
+          <w:p>
+            <w:r>
+              <w:tab/>
               <w:t>"</w:t>
             </w:r>
             <w:proofErr w:type="spellStart"/>
@@ -3738,33 +3746,8 @@
           </w:p>
           <w:p>
             <w:r>
-              <w:lastRenderedPageBreak/>
-              <w:tab/>
-              <w:t>"Type": "Fail",</w:t>
-            </w:r>
-          </w:p>
-          <w:p>
-            <w:r>
-              <w:tab/>
-              <w:t>"Command": "request type",</w:t>
-            </w:r>
-          </w:p>
-          <w:p>
-            <w:r>
-              <w:tab/>
-              <w:t>" Message ": "",</w:t>
-            </w:r>
-          </w:p>
-          <w:p>
-            <w:r>
-              <w:tab/>
-              <w:t>"Source": "</w:t>
-            </w:r>
-            <w:r>
-              <w:t>Game Engine</w:t>
-            </w:r>
-            <w:r>
-              <w:t>"</w:t>
+              <w:tab/>
+              <w:t>"Source": "Client"</w:t>
             </w:r>
           </w:p>
           <w:p>
@@ -3780,121 +3763,9 @@
       <w:pPr>
         <w:pStyle w:val="Heading2"/>
       </w:pPr>
-      <w:bookmarkStart w:id="25" w:name="_Toc384398777"/>
+      <w:bookmarkStart w:id="27" w:name="_Toc386042087"/>
       <w:r>
-        <w:t>Error (Game Engine to Client and Server)</w:t>
-      </w:r>
-      <w:bookmarkEnd w:id="25"/>
-    </w:p>
-    <w:tbl>
-      <w:tblPr>
-        <w:tblStyle w:val="TableGrid"/>
-        <w:tblW w:w="0" w:type="auto"/>
-        <w:tblLook w:val="04A0" w:firstRow="1" w:lastRow="0" w:firstColumn="1" w:lastColumn="0" w:noHBand="0" w:noVBand="1"/>
-      </w:tblPr>
-      <w:tblGrid>
-        <w:gridCol w:w="9227"/>
-      </w:tblGrid>
-      <w:tr>
-        <w:tc>
-          <w:tcPr>
-            <w:tcW w:w="9227" w:type="dxa"/>
-          </w:tcPr>
-          <w:p>
-            <w:r>
-              <w:t>{</w:t>
-            </w:r>
-          </w:p>
-          <w:p>
-            <w:r>
-              <w:tab/>
-              <w:t>"</w:t>
-            </w:r>
-            <w:proofErr w:type="spellStart"/>
-            <w:r>
-              <w:t>SessionNumber</w:t>
-            </w:r>
-            <w:proofErr w:type="spellEnd"/>
-            <w:r>
-              <w:t>": 123,</w:t>
-            </w:r>
-          </w:p>
-          <w:p>
-            <w:r>
-              <w:tab/>
-              <w:t>"</w:t>
-            </w:r>
-            <w:proofErr w:type="spellStart"/>
-            <w:r>
-              <w:t>PlayerName</w:t>
-            </w:r>
-            <w:proofErr w:type="spellEnd"/>
-            <w:r>
-              <w:t>": "player",</w:t>
-            </w:r>
-          </w:p>
-          <w:p>
-            <w:r>
-              <w:tab/>
-              <w:t>"Type": "Error",</w:t>
-            </w:r>
-          </w:p>
-          <w:p>
-            <w:r>
-              <w:tab/>
-              <w:t>"Command": "Chat",</w:t>
-            </w:r>
-          </w:p>
-          <w:p>
-            <w:r>
-              <w:tab/>
-              <w:t>"Message": "",</w:t>
-            </w:r>
-          </w:p>
-          <w:p>
-            <w:r>
-              <w:tab/>
-              <w:t>"Source": "</w:t>
-            </w:r>
-            <w:r>
-              <w:t>Game Engine</w:t>
-            </w:r>
-            <w:r>
-              <w:t>"</w:t>
-            </w:r>
-          </w:p>
-          <w:p>
-            <w:r>
-              <w:t>}</w:t>
-            </w:r>
-          </w:p>
-        </w:tc>
-      </w:tr>
-    </w:tbl>
-    <w:p/>
-    <w:p>
-      <w:r>
-        <w:br w:type="page"/>
-      </w:r>
-    </w:p>
-    <w:p>
-      <w:pPr>
-        <w:pStyle w:val="Heading1"/>
-      </w:pPr>
-      <w:bookmarkStart w:id="26" w:name="_Toc384398778"/>
-      <w:r>
-        <w:lastRenderedPageBreak/>
-        <w:t>Client – Server</w:t>
-      </w:r>
-      <w:bookmarkEnd w:id="26"/>
-    </w:p>
-    <w:p>
-      <w:pPr>
-        <w:pStyle w:val="Heading2"/>
-      </w:pPr>
-      <w:bookmarkStart w:id="27" w:name="_Toc384398779"/>
-      <w:r>
-        <w:t>Server Session Request (Client to Server)</w:t>
+        <w:t>Success (Game Engine to Client and Server)</w:t>
       </w:r>
       <w:bookmarkEnd w:id="27"/>
     </w:p>
@@ -3913,8 +3784,6 @@
             <w:tcW w:w="9227" w:type="dxa"/>
           </w:tcPr>
           <w:p>
-            <w:bookmarkStart w:id="28" w:name="OLE_LINK9"/>
-            <w:bookmarkStart w:id="29" w:name="OLE_LINK10"/>
             <w:r>
               <w:t>{</w:t>
             </w:r>
@@ -3922,43 +3791,65 @@
           <w:p>
             <w:r>
               <w:tab/>
-              <w:t>"Type": "</w:t>
-            </w:r>
-            <w:bookmarkStart w:id="30" w:name="OLE_LINK13"/>
-            <w:bookmarkStart w:id="31" w:name="OLE_LINK14"/>
-            <w:r>
-              <w:t>Server Session Request</w:t>
-            </w:r>
-            <w:bookmarkEnd w:id="30"/>
-            <w:bookmarkEnd w:id="31"/>
-            <w:r>
-              <w:t>",</w:t>
-            </w:r>
-          </w:p>
-          <w:p>
-            <w:r>
-              <w:tab/>
-              <w:t>"Username": "user",</w:t>
-            </w:r>
-          </w:p>
-          <w:p>
-            <w:r>
-              <w:tab/>
-              <w:t>"Password": "password hash",</w:t>
-            </w:r>
-          </w:p>
-          <w:p>
-            <w:r>
-              <w:tab/>
-              <w:t>"Source": "Client"</w:t>
+              <w:t>"</w:t>
+            </w:r>
+            <w:proofErr w:type="spellStart"/>
+            <w:r>
+              <w:t>SessionNumber</w:t>
+            </w:r>
+            <w:proofErr w:type="spellEnd"/>
+            <w:r>
+              <w:t>": 123,</w:t>
+            </w:r>
+          </w:p>
+          <w:p>
+            <w:r>
+              <w:tab/>
+              <w:t>"</w:t>
+            </w:r>
+            <w:proofErr w:type="spellStart"/>
+            <w:r>
+              <w:t>PlayerName</w:t>
+            </w:r>
+            <w:proofErr w:type="spellEnd"/>
+            <w:r>
+              <w:t>": "player",</w:t>
+            </w:r>
+          </w:p>
+          <w:p>
+            <w:r>
+              <w:tab/>
+              <w:t>"Type": "Success",</w:t>
+            </w:r>
+          </w:p>
+          <w:p>
+            <w:r>
+              <w:tab/>
+              <w:t>"Command": "request type",</w:t>
+            </w:r>
+          </w:p>
+          <w:p>
+            <w:r>
+              <w:tab/>
+              <w:t>" Message ": "",</w:t>
+            </w:r>
+          </w:p>
+          <w:p>
+            <w:r>
+              <w:tab/>
+              <w:t>"Source": "</w:t>
+            </w:r>
+            <w:r>
+              <w:t>Game Engine</w:t>
+            </w:r>
+            <w:r>
+              <w:t>"</w:t>
             </w:r>
           </w:p>
           <w:p>
             <w:r>
               <w:t>}</w:t>
             </w:r>
-            <w:bookmarkEnd w:id="28"/>
-            <w:bookmarkEnd w:id="29"/>
           </w:p>
         </w:tc>
       </w:tr>
@@ -3968,11 +3859,11 @@
       <w:pPr>
         <w:pStyle w:val="Heading2"/>
       </w:pPr>
-      <w:bookmarkStart w:id="32" w:name="_Toc384398780"/>
+      <w:bookmarkStart w:id="28" w:name="_Toc386042088"/>
       <w:r>
-        <w:t>Server Session (Server to Client)</w:t>
+        <w:t>Fail (Game Engine to Client and Server)</w:t>
       </w:r>
-      <w:bookmarkEnd w:id="32"/>
+      <w:bookmarkEnd w:id="28"/>
     </w:p>
     <w:tbl>
       <w:tblPr>
@@ -3996,12 +3887,6 @@
           <w:p>
             <w:r>
               <w:tab/>
-              <w:t>"Type": "Server Session",</w:t>
-            </w:r>
-          </w:p>
-          <w:p>
-            <w:r>
-              <w:tab/>
               <w:t>"</w:t>
             </w:r>
             <w:proofErr w:type="spellStart"/>
@@ -4016,13 +3901,46 @@
           <w:p>
             <w:r>
               <w:tab/>
-              <w:t>"Username": "user",</w:t>
-            </w:r>
-          </w:p>
-          <w:p>
-            <w:r>
-              <w:tab/>
-              <w:t>"Source": "Server"</w:t>
+              <w:t>"</w:t>
+            </w:r>
+            <w:proofErr w:type="spellStart"/>
+            <w:r>
+              <w:t>PlayerName</w:t>
+            </w:r>
+            <w:proofErr w:type="spellEnd"/>
+            <w:r>
+              <w:t>": "player",</w:t>
+            </w:r>
+          </w:p>
+          <w:p>
+            <w:r>
+              <w:lastRenderedPageBreak/>
+              <w:tab/>
+              <w:t>"Type": "Fail",</w:t>
+            </w:r>
+          </w:p>
+          <w:p>
+            <w:r>
+              <w:tab/>
+              <w:t>"Command": "request type",</w:t>
+            </w:r>
+          </w:p>
+          <w:p>
+            <w:r>
+              <w:tab/>
+              <w:t>" Message ": "",</w:t>
+            </w:r>
+          </w:p>
+          <w:p>
+            <w:r>
+              <w:tab/>
+              <w:t>"Source": "</w:t>
+            </w:r>
+            <w:r>
+              <w:t>Game Engine</w:t>
+            </w:r>
+            <w:r>
+              <w:t>"</w:t>
             </w:r>
           </w:p>
           <w:p>
@@ -4038,11 +3956,11 @@
       <w:pPr>
         <w:pStyle w:val="Heading2"/>
       </w:pPr>
-      <w:bookmarkStart w:id="33" w:name="_Toc384398781"/>
+      <w:bookmarkStart w:id="29" w:name="_Toc386042089"/>
       <w:r>
-        <w:t>Server Chat Message (Client to Server | Server to Clients)</w:t>
+        <w:t>Error (Game Engine to Client and Server)</w:t>
       </w:r>
-      <w:bookmarkEnd w:id="33"/>
+      <w:bookmarkEnd w:id="29"/>
     </w:p>
     <w:tbl>
       <w:tblPr>
@@ -4059,8 +3977,6 @@
             <w:tcW w:w="9227" w:type="dxa"/>
           </w:tcPr>
           <w:p>
-            <w:bookmarkStart w:id="34" w:name="OLE_LINK11"/>
-            <w:bookmarkStart w:id="35" w:name="OLE_LINK12"/>
             <w:r>
               <w:t>{</w:t>
             </w:r>
@@ -4068,12 +3984,6 @@
           <w:p>
             <w:r>
               <w:tab/>
-              <w:t>"Type": "Server Chat",</w:t>
-            </w:r>
-          </w:p>
-          <w:p>
-            <w:r>
-              <w:tab/>
               <w:t>"</w:t>
             </w:r>
             <w:proofErr w:type="spellStart"/>
@@ -4088,33 +3998,143 @@
           <w:p>
             <w:r>
               <w:tab/>
-              <w:t>"Username": "user",</w:t>
-            </w:r>
-          </w:p>
-          <w:p>
-            <w:r>
-              <w:tab/>
-              <w:t>"Message": "user message",</w:t>
-            </w:r>
-          </w:p>
-          <w:p>
-            <w:r>
-              <w:tab/>
-              <w:t>"Status": "active",</w:t>
-            </w:r>
-          </w:p>
-          <w:p>
-            <w:r>
-              <w:tab/>
-              <w:t>"Source": "Client"</w:t>
+              <w:t>"</w:t>
+            </w:r>
+            <w:proofErr w:type="spellStart"/>
+            <w:r>
+              <w:t>PlayerName</w:t>
+            </w:r>
+            <w:proofErr w:type="spellEnd"/>
+            <w:r>
+              <w:t>": "player",</w:t>
+            </w:r>
+          </w:p>
+          <w:p>
+            <w:r>
+              <w:tab/>
+              <w:t>"Type": "Error",</w:t>
+            </w:r>
+          </w:p>
+          <w:p>
+            <w:r>
+              <w:tab/>
+              <w:t>"Command": "Chat",</w:t>
+            </w:r>
+          </w:p>
+          <w:p>
+            <w:r>
+              <w:tab/>
+              <w:t>"Message": "",</w:t>
+            </w:r>
+          </w:p>
+          <w:p>
+            <w:r>
+              <w:tab/>
+              <w:t>"Source": "</w:t>
+            </w:r>
+            <w:r>
+              <w:t>Game Engine</w:t>
+            </w:r>
+            <w:r>
+              <w:t>"</w:t>
             </w:r>
           </w:p>
           <w:p>
             <w:r>
               <w:t>}</w:t>
+            </w:r>
+          </w:p>
+        </w:tc>
+      </w:tr>
+    </w:tbl>
+    <w:p/>
+    <w:p>
+      <w:r>
+        <w:br w:type="page"/>
+      </w:r>
+    </w:p>
+    <w:p>
+      <w:pPr>
+        <w:pStyle w:val="Heading1"/>
+      </w:pPr>
+      <w:bookmarkStart w:id="30" w:name="_Toc386042090"/>
+      <w:r>
+        <w:lastRenderedPageBreak/>
+        <w:t>Client – Server</w:t>
+      </w:r>
+      <w:bookmarkEnd w:id="30"/>
+    </w:p>
+    <w:p>
+      <w:pPr>
+        <w:pStyle w:val="Heading2"/>
+      </w:pPr>
+      <w:bookmarkStart w:id="31" w:name="_Toc386042091"/>
+      <w:r>
+        <w:t>Server Session Request (Client to Server)</w:t>
+      </w:r>
+      <w:bookmarkEnd w:id="31"/>
+    </w:p>
+    <w:tbl>
+      <w:tblPr>
+        <w:tblStyle w:val="TableGrid"/>
+        <w:tblW w:w="0" w:type="auto"/>
+        <w:tblLook w:val="04A0" w:firstRow="1" w:lastRow="0" w:firstColumn="1" w:lastColumn="0" w:noHBand="0" w:noVBand="1"/>
+      </w:tblPr>
+      <w:tblGrid>
+        <w:gridCol w:w="9227"/>
+      </w:tblGrid>
+      <w:tr>
+        <w:tc>
+          <w:tcPr>
+            <w:tcW w:w="9227" w:type="dxa"/>
+          </w:tcPr>
+          <w:p>
+            <w:bookmarkStart w:id="32" w:name="OLE_LINK9"/>
+            <w:bookmarkStart w:id="33" w:name="OLE_LINK10"/>
+            <w:r>
+              <w:t>{</w:t>
+            </w:r>
+          </w:p>
+          <w:p>
+            <w:r>
+              <w:tab/>
+              <w:t>"Type": "</w:t>
+            </w:r>
+            <w:bookmarkStart w:id="34" w:name="OLE_LINK13"/>
+            <w:bookmarkStart w:id="35" w:name="OLE_LINK14"/>
+            <w:r>
+              <w:t>Server Session Request</w:t>
             </w:r>
             <w:bookmarkEnd w:id="34"/>
             <w:bookmarkEnd w:id="35"/>
+            <w:r>
+              <w:t>",</w:t>
+            </w:r>
+          </w:p>
+          <w:p>
+            <w:r>
+              <w:tab/>
+              <w:t>"Username": "user",</w:t>
+            </w:r>
+          </w:p>
+          <w:p>
+            <w:r>
+              <w:tab/>
+              <w:t>"Password": "password hash",</w:t>
+            </w:r>
+          </w:p>
+          <w:p>
+            <w:r>
+              <w:tab/>
+              <w:t>"Source": "Client"</w:t>
+            </w:r>
+          </w:p>
+          <w:p>
+            <w:r>
+              <w:t>}</w:t>
+            </w:r>
+            <w:bookmarkEnd w:id="32"/>
+            <w:bookmarkEnd w:id="33"/>
           </w:p>
         </w:tc>
       </w:tr>
@@ -4124,9 +4144,9 @@
       <w:pPr>
         <w:pStyle w:val="Heading2"/>
       </w:pPr>
-      <w:bookmarkStart w:id="36" w:name="_Toc384398782"/>
+      <w:bookmarkStart w:id="36" w:name="_Toc386042092"/>
       <w:r>
-        <w:t>Get Server Chat Message (Client to Server)</w:t>
+        <w:t>Server Session (Server to Client)</w:t>
       </w:r>
       <w:bookmarkEnd w:id="36"/>
     </w:p>
@@ -4152,7 +4172,7 @@
           <w:p>
             <w:r>
               <w:tab/>
-              <w:t>"Type": "Get Server Chat",</w:t>
+              <w:t>"Type": "Server Session",</w:t>
             </w:r>
           </w:p>
           <w:p>
@@ -4178,7 +4198,7 @@
           <w:p>
             <w:r>
               <w:tab/>
-              <w:t>"Source": "Client"</w:t>
+              <w:t>"Source": "Server"</w:t>
             </w:r>
           </w:p>
           <w:p>
@@ -4194,9 +4214,9 @@
       <w:pPr>
         <w:pStyle w:val="Heading2"/>
       </w:pPr>
-      <w:bookmarkStart w:id="37" w:name="_Toc384398783"/>
+      <w:bookmarkStart w:id="37" w:name="_Toc386042093"/>
       <w:r>
-        <w:t>Get Game List (Client to Server)</w:t>
+        <w:t>Server Chat Message (Client to Server | Server to Clients)</w:t>
       </w:r>
       <w:bookmarkEnd w:id="37"/>
     </w:p>
@@ -4215,8 +4235,8 @@
             <w:tcW w:w="9227" w:type="dxa"/>
           </w:tcPr>
           <w:p>
-            <w:bookmarkStart w:id="38" w:name="OLE_LINK7"/>
-            <w:bookmarkStart w:id="39" w:name="OLE_LINK8"/>
+            <w:bookmarkStart w:id="38" w:name="OLE_LINK11"/>
+            <w:bookmarkStart w:id="39" w:name="OLE_LINK12"/>
             <w:r>
               <w:t>{</w:t>
             </w:r>
@@ -4224,7 +4244,7 @@
           <w:p>
             <w:r>
               <w:tab/>
-              <w:t>"Type": "Get Game List",</w:t>
+              <w:t>"Type": "Server Chat",</w:t>
             </w:r>
           </w:p>
           <w:p>
@@ -4250,13 +4270,13 @@
           <w:p>
             <w:r>
               <w:tab/>
-              <w:t>"Platform": "iPhone",</w:t>
-            </w:r>
-          </w:p>
-          <w:p>
-            <w:r>
-              <w:tab/>
-              <w:t>"Features": [],</w:t>
+              <w:t>"Message": "user message",</w:t>
+            </w:r>
+          </w:p>
+          <w:p>
+            <w:r>
+              <w:tab/>
+              <w:t>"Status": "active",</w:t>
             </w:r>
           </w:p>
           <w:p>
@@ -4267,7 +4287,6 @@
           </w:p>
           <w:p>
             <w:r>
-              <w:lastRenderedPageBreak/>
               <w:t>}</w:t>
             </w:r>
             <w:bookmarkEnd w:id="38"/>
@@ -4281,9 +4300,9 @@
       <w:pPr>
         <w:pStyle w:val="Heading2"/>
       </w:pPr>
-      <w:bookmarkStart w:id="40" w:name="_Toc384398784"/>
+      <w:bookmarkStart w:id="40" w:name="_Toc386042094"/>
       <w:r>
-        <w:t>Game List (Server to Client)</w:t>
+        <w:t>Get Server Chat Message (Client to Server)</w:t>
       </w:r>
       <w:bookmarkEnd w:id="40"/>
     </w:p>
@@ -4309,7 +4328,7 @@
           <w:p>
             <w:r>
               <w:tab/>
-              <w:t>"Type": "Game List ",</w:t>
+              <w:t>"Type": "Get Server Chat",</w:t>
             </w:r>
           </w:p>
           <w:p>
@@ -4335,100 +4354,7 @@
           <w:p>
             <w:r>
               <w:tab/>
-              <w:t>"Games":[</w:t>
-            </w:r>
-          </w:p>
-          <w:p>
-            <w:r>
-              <w:tab/>
-            </w:r>
-            <w:r>
-              <w:tab/>
-              <w:t xml:space="preserve">"Game": </w:t>
-            </w:r>
-            <w:r>
-              <w:t>“</w:t>
-            </w:r>
-            <w:r>
-              <w:t>Game 1</w:t>
-            </w:r>
-            <w:r>
-              <w:t>”</w:t>
-            </w:r>
-            <w:r>
-              <w:t>,</w:t>
-            </w:r>
-          </w:p>
-          <w:p>
-            <w:r>
-              <w:tab/>
-            </w:r>
-            <w:r>
-              <w:tab/>
-              <w:t xml:space="preserve">"Game": </w:t>
-            </w:r>
-            <w:r>
-              <w:t>“</w:t>
-            </w:r>
-            <w:r>
-              <w:t>Game 2</w:t>
-            </w:r>
-            <w:r>
-              <w:t>”</w:t>
-            </w:r>
-            <w:r>
-              <w:t>,</w:t>
-            </w:r>
-          </w:p>
-          <w:p>
-            <w:r>
-              <w:tab/>
-            </w:r>
-            <w:r>
-              <w:tab/>
-              <w:t xml:space="preserve">"Game": </w:t>
-            </w:r>
-            <w:r>
-              <w:t>“</w:t>
-            </w:r>
-            <w:r>
-              <w:t>Game 3</w:t>
-            </w:r>
-            <w:r>
-              <w:t>”</w:t>
-            </w:r>
-            <w:r>
-              <w:t>,</w:t>
-            </w:r>
-          </w:p>
-          <w:p>
-            <w:r>
-              <w:tab/>
-            </w:r>
-            <w:r>
-              <w:tab/>
-              <w:t xml:space="preserve">"Game": </w:t>
-            </w:r>
-            <w:r>
-              <w:t>“</w:t>
-            </w:r>
-            <w:r>
-              <w:t>Game 4</w:t>
-            </w:r>
-            <w:r>
-              <w:t>”</w:t>
-            </w:r>
-          </w:p>
-          <w:p>
-            <w:r>
-              <w:tab/>
-              <w:t>] ,</w:t>
-            </w:r>
-          </w:p>
-          <w:p>
-            <w:r>
-              <w:tab/>
-              <w:t>"Source": "Server"</w:t>
+              <w:t>"Source": "Client"</w:t>
             </w:r>
           </w:p>
           <w:p>
@@ -4444,9 +4370,9 @@
       <w:pPr>
         <w:pStyle w:val="Heading2"/>
       </w:pPr>
-      <w:bookmarkStart w:id="41" w:name="_Toc384398785"/>
+      <w:bookmarkStart w:id="41" w:name="_Toc386042095"/>
       <w:r>
-        <w:t>Terminate Session (Client to Server)</w:t>
+        <w:t>Get Game List (Client to Server)</w:t>
       </w:r>
       <w:bookmarkEnd w:id="41"/>
     </w:p>
@@ -4465,6 +4391,8 @@
             <w:tcW w:w="9227" w:type="dxa"/>
           </w:tcPr>
           <w:p>
+            <w:bookmarkStart w:id="42" w:name="OLE_LINK7"/>
+            <w:bookmarkStart w:id="43" w:name="OLE_LINK8"/>
             <w:r>
               <w:t>{</w:t>
             </w:r>
@@ -4472,49 +4400,54 @@
           <w:p>
             <w:r>
               <w:tab/>
-              <w:t>"Type": "</w:t>
-            </w:r>
-            <w:bookmarkStart w:id="42" w:name="OLE_LINK3"/>
-            <w:bookmarkStart w:id="43" w:name="OLE_LINK4"/>
-            <w:r>
-              <w:t>Terminate Session</w:t>
+              <w:t>"Type": "Get Game List",</w:t>
+            </w:r>
+          </w:p>
+          <w:p>
+            <w:r>
+              <w:tab/>
+              <w:t>"</w:t>
+            </w:r>
+            <w:proofErr w:type="spellStart"/>
+            <w:r>
+              <w:t>SessionNumber</w:t>
+            </w:r>
+            <w:proofErr w:type="spellEnd"/>
+            <w:r>
+              <w:t>": 123,</w:t>
+            </w:r>
+          </w:p>
+          <w:p>
+            <w:r>
+              <w:tab/>
+              <w:t>"Username": "user",</w:t>
+            </w:r>
+          </w:p>
+          <w:p>
+            <w:r>
+              <w:tab/>
+              <w:t>"Platform": "iPhone",</w:t>
+            </w:r>
+          </w:p>
+          <w:p>
+            <w:r>
+              <w:tab/>
+              <w:t>"Features": [],</w:t>
+            </w:r>
+          </w:p>
+          <w:p>
+            <w:r>
+              <w:tab/>
+              <w:t>"Source": "Client"</w:t>
+            </w:r>
+          </w:p>
+          <w:p>
+            <w:r>
+              <w:lastRenderedPageBreak/>
+              <w:t>}</w:t>
             </w:r>
             <w:bookmarkEnd w:id="42"/>
             <w:bookmarkEnd w:id="43"/>
-            <w:r>
-              <w:t>",</w:t>
-            </w:r>
-          </w:p>
-          <w:p>
-            <w:r>
-              <w:tab/>
-              <w:t>"</w:t>
-            </w:r>
-            <w:proofErr w:type="spellStart"/>
-            <w:r>
-              <w:t>SessionNumber</w:t>
-            </w:r>
-            <w:proofErr w:type="spellEnd"/>
-            <w:r>
-              <w:t>": 123,</w:t>
-            </w:r>
-          </w:p>
-          <w:p>
-            <w:r>
-              <w:tab/>
-              <w:t>"Username": "user",</w:t>
-            </w:r>
-          </w:p>
-          <w:p>
-            <w:r>
-              <w:tab/>
-              <w:t>"Source": "Client"</w:t>
-            </w:r>
-          </w:p>
-          <w:p>
-            <w:r>
-              <w:t>}</w:t>
-            </w:r>
           </w:p>
         </w:tc>
       </w:tr>
@@ -4524,9 +4457,9 @@
       <w:pPr>
         <w:pStyle w:val="Heading2"/>
       </w:pPr>
-      <w:bookmarkStart w:id="44" w:name="_Toc384398786"/>
+      <w:bookmarkStart w:id="44" w:name="_Toc386042096"/>
       <w:r>
-        <w:t>Success (Server to Client and Game Engine)</w:t>
+        <w:t>Game List (Server to Client)</w:t>
       </w:r>
       <w:bookmarkEnd w:id="44"/>
     </w:p>
@@ -4552,7 +4485,7 @@
           <w:p>
             <w:r>
               <w:tab/>
-              <w:t>"Type": "Success",</w:t>
+              <w:t>"Type": "Game List ",</w:t>
             </w:r>
           </w:p>
           <w:p>
@@ -4578,13 +4511,94 @@
           <w:p>
             <w:r>
               <w:tab/>
-              <w:t>"Command": "request type",</w:t>
-            </w:r>
-          </w:p>
-          <w:p>
-            <w:r>
-              <w:tab/>
-              <w:t>" Message ": "",</w:t>
+              <w:t>"Games":[</w:t>
+            </w:r>
+          </w:p>
+          <w:p>
+            <w:r>
+              <w:tab/>
+            </w:r>
+            <w:r>
+              <w:tab/>
+              <w:t xml:space="preserve">"Game": </w:t>
+            </w:r>
+            <w:r>
+              <w:t>“</w:t>
+            </w:r>
+            <w:r>
+              <w:t>Game 1</w:t>
+            </w:r>
+            <w:r>
+              <w:t>”</w:t>
+            </w:r>
+            <w:r>
+              <w:t>,</w:t>
+            </w:r>
+          </w:p>
+          <w:p>
+            <w:r>
+              <w:tab/>
+            </w:r>
+            <w:r>
+              <w:tab/>
+              <w:t xml:space="preserve">"Game": </w:t>
+            </w:r>
+            <w:r>
+              <w:t>“</w:t>
+            </w:r>
+            <w:r>
+              <w:t>Game 2</w:t>
+            </w:r>
+            <w:r>
+              <w:t>”</w:t>
+            </w:r>
+            <w:r>
+              <w:t>,</w:t>
+            </w:r>
+          </w:p>
+          <w:p>
+            <w:r>
+              <w:tab/>
+            </w:r>
+            <w:r>
+              <w:tab/>
+              <w:t xml:space="preserve">"Game": </w:t>
+            </w:r>
+            <w:r>
+              <w:t>“</w:t>
+            </w:r>
+            <w:r>
+              <w:t>Game 3</w:t>
+            </w:r>
+            <w:r>
+              <w:t>”</w:t>
+            </w:r>
+            <w:r>
+              <w:t>,</w:t>
+            </w:r>
+          </w:p>
+          <w:p>
+            <w:r>
+              <w:tab/>
+            </w:r>
+            <w:r>
+              <w:tab/>
+              <w:t xml:space="preserve">"Game": </w:t>
+            </w:r>
+            <w:r>
+              <w:t>“</w:t>
+            </w:r>
+            <w:r>
+              <w:t>Game 4</w:t>
+            </w:r>
+            <w:r>
+              <w:t>”</w:t>
+            </w:r>
+          </w:p>
+          <w:p>
+            <w:r>
+              <w:tab/>
+              <w:t>] ,</w:t>
             </w:r>
           </w:p>
           <w:p>
@@ -4606,9 +4620,9 @@
       <w:pPr>
         <w:pStyle w:val="Heading2"/>
       </w:pPr>
-      <w:bookmarkStart w:id="45" w:name="_Toc384398787"/>
+      <w:bookmarkStart w:id="45" w:name="_Toc386042097"/>
       <w:r>
-        <w:t>Fail (Server to Client and Game Engine)</w:t>
+        <w:t>Terminate Session (Client to Server)</w:t>
       </w:r>
       <w:bookmarkEnd w:id="45"/>
     </w:p>
@@ -4634,7 +4648,17 @@
           <w:p>
             <w:r>
               <w:tab/>
-              <w:t>"Type": "Fail",</w:t>
+              <w:t>"Type": "</w:t>
+            </w:r>
+            <w:bookmarkStart w:id="46" w:name="OLE_LINK3"/>
+            <w:bookmarkStart w:id="47" w:name="OLE_LINK4"/>
+            <w:r>
+              <w:t>Terminate Session</w:t>
+            </w:r>
+            <w:bookmarkEnd w:id="46"/>
+            <w:bookmarkEnd w:id="47"/>
+            <w:r>
+              <w:t>",</w:t>
             </w:r>
           </w:p>
           <w:p>
@@ -4660,19 +4684,7 @@
           <w:p>
             <w:r>
               <w:tab/>
-              <w:t>"Command": "request type",</w:t>
-            </w:r>
-          </w:p>
-          <w:p>
-            <w:r>
-              <w:tab/>
-              <w:t>" Message ": "",</w:t>
-            </w:r>
-          </w:p>
-          <w:p>
-            <w:r>
-              <w:tab/>
-              <w:t>"Source": "Server"</w:t>
+              <w:t>"Source": "Client"</w:t>
             </w:r>
           </w:p>
           <w:p>
@@ -4688,12 +4700,11 @@
       <w:pPr>
         <w:pStyle w:val="Heading2"/>
       </w:pPr>
-      <w:bookmarkStart w:id="46" w:name="_Toc384398788"/>
+      <w:bookmarkStart w:id="48" w:name="_Toc386042098"/>
       <w:r>
-        <w:lastRenderedPageBreak/>
-        <w:t>Error (Server to Client and Game Engine)</w:t>
+        <w:t>Success (Server to Client and Game Engine)</w:t>
       </w:r>
-      <w:bookmarkEnd w:id="46"/>
+      <w:bookmarkEnd w:id="48"/>
     </w:p>
     <w:tbl>
       <w:tblPr>
@@ -4710,8 +4721,6 @@
             <w:tcW w:w="9227" w:type="dxa"/>
           </w:tcPr>
           <w:p>
-            <w:bookmarkStart w:id="47" w:name="OLE_LINK1"/>
-            <w:bookmarkStart w:id="48" w:name="OLE_LINK2"/>
             <w:r>
               <w:t>{</w:t>
             </w:r>
@@ -4719,6 +4728,173 @@
           <w:p>
             <w:r>
               <w:tab/>
+              <w:t>"Type": "Success",</w:t>
+            </w:r>
+          </w:p>
+          <w:p>
+            <w:r>
+              <w:tab/>
+              <w:t>"</w:t>
+            </w:r>
+            <w:proofErr w:type="spellStart"/>
+            <w:r>
+              <w:t>SessionNumber</w:t>
+            </w:r>
+            <w:proofErr w:type="spellEnd"/>
+            <w:r>
+              <w:t>": 123,</w:t>
+            </w:r>
+          </w:p>
+          <w:p>
+            <w:r>
+              <w:tab/>
+              <w:t>"Username": "user",</w:t>
+            </w:r>
+          </w:p>
+          <w:p>
+            <w:r>
+              <w:tab/>
+              <w:t>"Command": "request type",</w:t>
+            </w:r>
+          </w:p>
+          <w:p>
+            <w:r>
+              <w:tab/>
+              <w:t>" Message ": "",</w:t>
+            </w:r>
+          </w:p>
+          <w:p>
+            <w:r>
+              <w:tab/>
+              <w:t>"Source": "Server"</w:t>
+            </w:r>
+          </w:p>
+          <w:p>
+            <w:r>
+              <w:t>}</w:t>
+            </w:r>
+          </w:p>
+        </w:tc>
+      </w:tr>
+    </w:tbl>
+    <w:p/>
+    <w:p>
+      <w:pPr>
+        <w:pStyle w:val="Heading2"/>
+      </w:pPr>
+      <w:bookmarkStart w:id="49" w:name="_Toc386042099"/>
+      <w:r>
+        <w:t>Fail (Server to Client and Game Engine)</w:t>
+      </w:r>
+      <w:bookmarkEnd w:id="49"/>
+    </w:p>
+    <w:tbl>
+      <w:tblPr>
+        <w:tblStyle w:val="TableGrid"/>
+        <w:tblW w:w="0" w:type="auto"/>
+        <w:tblLook w:val="04A0" w:firstRow="1" w:lastRow="0" w:firstColumn="1" w:lastColumn="0" w:noHBand="0" w:noVBand="1"/>
+      </w:tblPr>
+      <w:tblGrid>
+        <w:gridCol w:w="9227"/>
+      </w:tblGrid>
+      <w:tr>
+        <w:tc>
+          <w:tcPr>
+            <w:tcW w:w="9227" w:type="dxa"/>
+          </w:tcPr>
+          <w:p>
+            <w:r>
+              <w:t>{</w:t>
+            </w:r>
+          </w:p>
+          <w:p>
+            <w:r>
+              <w:tab/>
+              <w:t>"Type": "Fail",</w:t>
+            </w:r>
+          </w:p>
+          <w:p>
+            <w:r>
+              <w:tab/>
+              <w:t>"</w:t>
+            </w:r>
+            <w:proofErr w:type="spellStart"/>
+            <w:r>
+              <w:t>SessionNumber</w:t>
+            </w:r>
+            <w:proofErr w:type="spellEnd"/>
+            <w:r>
+              <w:t>": 123,</w:t>
+            </w:r>
+          </w:p>
+          <w:p>
+            <w:r>
+              <w:tab/>
+              <w:t>"Username": "user",</w:t>
+            </w:r>
+          </w:p>
+          <w:p>
+            <w:r>
+              <w:tab/>
+              <w:t>"Command": "request type",</w:t>
+            </w:r>
+          </w:p>
+          <w:p>
+            <w:r>
+              <w:tab/>
+              <w:t>" Message ": "",</w:t>
+            </w:r>
+          </w:p>
+          <w:p>
+            <w:r>
+              <w:tab/>
+              <w:t>"Source": "Server"</w:t>
+            </w:r>
+          </w:p>
+          <w:p>
+            <w:r>
+              <w:t>}</w:t>
+            </w:r>
+          </w:p>
+        </w:tc>
+      </w:tr>
+    </w:tbl>
+    <w:p/>
+    <w:p>
+      <w:pPr>
+        <w:pStyle w:val="Heading2"/>
+      </w:pPr>
+      <w:bookmarkStart w:id="50" w:name="_Toc386042100"/>
+      <w:r>
+        <w:lastRenderedPageBreak/>
+        <w:t>Error (Server to Client and Game Engine)</w:t>
+      </w:r>
+      <w:bookmarkEnd w:id="50"/>
+    </w:p>
+    <w:tbl>
+      <w:tblPr>
+        <w:tblStyle w:val="TableGrid"/>
+        <w:tblW w:w="0" w:type="auto"/>
+        <w:tblLook w:val="04A0" w:firstRow="1" w:lastRow="0" w:firstColumn="1" w:lastColumn="0" w:noHBand="0" w:noVBand="1"/>
+      </w:tblPr>
+      <w:tblGrid>
+        <w:gridCol w:w="9227"/>
+      </w:tblGrid>
+      <w:tr>
+        <w:tc>
+          <w:tcPr>
+            <w:tcW w:w="9227" w:type="dxa"/>
+          </w:tcPr>
+          <w:p>
+            <w:bookmarkStart w:id="51" w:name="OLE_LINK1"/>
+            <w:bookmarkStart w:id="52" w:name="OLE_LINK2"/>
+            <w:r>
+              <w:t>{</w:t>
+            </w:r>
+          </w:p>
+          <w:p>
+            <w:r>
+              <w:tab/>
               <w:t>"Type": "Error",</w:t>
             </w:r>
           </w:p>
@@ -4764,8 +4940,8 @@
             <w:r>
               <w:t>}</w:t>
             </w:r>
-            <w:bookmarkEnd w:id="47"/>
-            <w:bookmarkEnd w:id="48"/>
+            <w:bookmarkEnd w:id="51"/>
+            <w:bookmarkEnd w:id="52"/>
           </w:p>
         </w:tc>
       </w:tr>
@@ -5174,7 +5350,7 @@
   <w:style w:type="paragraph" w:default="1" w:styleId="Normal">
     <w:name w:val="Normal"/>
     <w:qFormat/>
-    <w:rsid w:val="00044E50"/>
+    <w:rsid w:val="005269C3"/>
   </w:style>
   <w:style w:type="paragraph" w:styleId="Heading1">
     <w:name w:val="heading 1"/>
@@ -5217,6 +5393,28 @@
       <w:color w:val="2E74B5" w:themeColor="accent1" w:themeShade="BF"/>
       <w:sz w:val="26"/>
       <w:szCs w:val="26"/>
+    </w:rPr>
+  </w:style>
+  <w:style w:type="paragraph" w:styleId="Heading3">
+    <w:name w:val="heading 3"/>
+    <w:basedOn w:val="Normal"/>
+    <w:next w:val="Normal"/>
+    <w:link w:val="Heading3Char"/>
+    <w:uiPriority w:val="9"/>
+    <w:unhideWhenUsed/>
+    <w:qFormat/>
+    <w:rsid w:val="0005659C"/>
+    <w:pPr>
+      <w:keepNext/>
+      <w:keepLines/>
+      <w:spacing w:before="40" w:after="0"/>
+      <w:outlineLvl w:val="2"/>
+    </w:pPr>
+    <w:rPr>
+      <w:rFonts w:asciiTheme="majorHAnsi" w:eastAsiaTheme="majorEastAsia" w:hAnsiTheme="majorHAnsi" w:cstheme="majorBidi"/>
+      <w:color w:val="1F4D78" w:themeColor="accent1" w:themeShade="7F"/>
+      <w:sz w:val="24"/>
+      <w:szCs w:val="24"/>
     </w:rPr>
   </w:style>
   <w:style w:type="character" w:default="1" w:styleId="DefaultParagraphFont">
@@ -5378,6 +5576,19 @@
       <w:kern w:val="28"/>
       <w:sz w:val="56"/>
       <w:szCs w:val="56"/>
+    </w:rPr>
+  </w:style>
+  <w:style w:type="character" w:customStyle="1" w:styleId="Heading3Char">
+    <w:name w:val="Heading 3 Char"/>
+    <w:basedOn w:val="DefaultParagraphFont"/>
+    <w:link w:val="Heading3"/>
+    <w:uiPriority w:val="9"/>
+    <w:rsid w:val="0005659C"/>
+    <w:rPr>
+      <w:rFonts w:asciiTheme="majorHAnsi" w:eastAsiaTheme="majorEastAsia" w:hAnsiTheme="majorHAnsi" w:cstheme="majorBidi"/>
+      <w:color w:val="1F4D78" w:themeColor="accent1" w:themeShade="7F"/>
+      <w:sz w:val="24"/>
+      <w:szCs w:val="24"/>
     </w:rPr>
   </w:style>
 </w:styles>
@@ -5649,7 +5860,7 @@
 </file>
 
 <file path=customXml/itemProps1.xml><?xml version="1.0" encoding="utf-8"?>
-<ds:datastoreItem xmlns:ds="http://schemas.openxmlformats.org/officeDocument/2006/customXml" ds:itemID="{4A5FA3AA-C44B-471C-B964-72CA380C1189}">
+<ds:datastoreItem xmlns:ds="http://schemas.openxmlformats.org/officeDocument/2006/customXml" ds:itemID="{3BD1F340-8A0C-4DDB-911E-56A8C41B7E4C}">
   <ds:schemaRefs>
     <ds:schemaRef ds:uri="http://schemas.openxmlformats.org/officeDocument/2006/bibliography"/>
   </ds:schemaRefs>

</xml_diff>